<commit_message>
swapped the matrixes of the documents
</commit_message>
<xml_diff>
--- a/docxtemplating/matrice_mise_en_demeure.docx
+++ b/docxtemplating/matrice_mise_en_demeure.docx
@@ -39,6 +39,7 @@
           <w:rFonts w:ascii="Arno Pro" w:hAnsi="Arno Pro"/>
           <w:sz w:val="22"/>
           <w:szCs w:val="22"/>
+          <w:lang w:val="fr-FR"/>
         </w:rPr>
       </w:pPr>
       <w:r>
@@ -46,6 +47,7 @@
           <w:rFonts w:ascii="Arno Pro" w:hAnsi="Arno Pro"/>
           <w:sz w:val="22"/>
           <w:szCs w:val="22"/>
+          <w:lang w:val="fr-FR"/>
         </w:rPr>
         <w:t>{</w:t>
       </w:r>
@@ -56,6 +58,7 @@
           <w:rFonts w:ascii="Arno Pro" w:hAnsi="Arno Pro"/>
           <w:sz w:val="22"/>
           <w:szCs w:val="22"/>
+          <w:lang w:val="fr-FR"/>
         </w:rPr>
         <w:t>denomination</w:t>
       </w:r>
@@ -65,6 +68,7 @@
           <w:rFonts w:ascii="Arno Pro" w:hAnsi="Arno Pro"/>
           <w:sz w:val="22"/>
           <w:szCs w:val="22"/>
+          <w:lang w:val="fr-FR"/>
         </w:rPr>
         <w:t>_sociale_debiteur</w:t>
       </w:r>
@@ -74,6 +78,7 @@
           <w:rFonts w:ascii="Arno Pro" w:hAnsi="Arno Pro"/>
           <w:sz w:val="22"/>
           <w:szCs w:val="22"/>
+          <w:lang w:val="fr-FR"/>
         </w:rPr>
         <w:t>}</w:t>
       </w:r>
@@ -82,6 +87,7 @@
           <w:rFonts w:ascii="Arno Pro" w:hAnsi="Arno Pro"/>
           <w:sz w:val="22"/>
           <w:szCs w:val="22"/>
+          <w:lang w:val="fr-FR"/>
         </w:rPr>
         <w:t xml:space="preserve"> </w:t>
       </w:r>
@@ -90,6 +96,7 @@
           <w:rFonts w:ascii="Arno Pro" w:hAnsi="Arno Pro"/>
           <w:sz w:val="22"/>
           <w:szCs w:val="22"/>
+          <w:lang w:val="fr-FR"/>
         </w:rPr>
         <w:t>{</w:t>
       </w:r>
@@ -99,6 +106,7 @@
           <w:rFonts w:ascii="Arno Pro" w:hAnsi="Arno Pro"/>
           <w:sz w:val="22"/>
           <w:szCs w:val="22"/>
+          <w:lang w:val="fr-FR"/>
         </w:rPr>
         <w:t>f</w:t>
       </w:r>
@@ -107,6 +115,7 @@
           <w:rFonts w:ascii="Arno Pro" w:hAnsi="Arno Pro"/>
           <w:sz w:val="22"/>
           <w:szCs w:val="22"/>
+          <w:lang w:val="fr-FR"/>
         </w:rPr>
         <w:t>orme</w:t>
       </w:r>
@@ -115,6 +124,7 @@
           <w:rFonts w:ascii="Arno Pro" w:hAnsi="Arno Pro"/>
           <w:sz w:val="22"/>
           <w:szCs w:val="22"/>
+          <w:lang w:val="fr-FR"/>
         </w:rPr>
         <w:t>_</w:t>
       </w:r>
@@ -123,6 +133,7 @@
           <w:rFonts w:ascii="Arno Pro" w:hAnsi="Arno Pro"/>
           <w:sz w:val="22"/>
           <w:szCs w:val="22"/>
+          <w:lang w:val="fr-FR"/>
         </w:rPr>
         <w:t>juridique</w:t>
       </w:r>
@@ -131,6 +142,7 @@
           <w:rFonts w:ascii="Arno Pro" w:hAnsi="Arno Pro"/>
           <w:sz w:val="22"/>
           <w:szCs w:val="22"/>
+          <w:lang w:val="fr-FR"/>
         </w:rPr>
         <w:t>_debiteur</w:t>
       </w:r>
@@ -140,6 +152,7 @@
           <w:rFonts w:ascii="Arno Pro" w:hAnsi="Arno Pro"/>
           <w:sz w:val="22"/>
           <w:szCs w:val="22"/>
+          <w:lang w:val="fr-FR"/>
         </w:rPr>
         <w:t>}</w:t>
       </w:r>
@@ -323,6 +336,7 @@
           <w:rFonts w:ascii="Arno Pro" w:hAnsi="Arno Pro"/>
           <w:sz w:val="22"/>
           <w:szCs w:val="22"/>
+          <w:lang w:val="fr-FR"/>
         </w:rPr>
       </w:pPr>
       <w:r>
@@ -341,6 +355,7 @@
           <w:rFonts w:ascii="Arno Pro" w:hAnsi="Arno Pro"/>
           <w:sz w:val="22"/>
           <w:szCs w:val="22"/>
+          <w:lang w:val="fr-FR"/>
         </w:rPr>
         <w:t>fonction</w:t>
       </w:r>
@@ -350,6 +365,7 @@
           <w:rFonts w:ascii="Arno Pro" w:hAnsi="Arno Pro"/>
           <w:sz w:val="22"/>
           <w:szCs w:val="22"/>
+          <w:lang w:val="fr-FR"/>
         </w:rPr>
         <w:t>_representant_legal</w:t>
       </w:r>
@@ -359,6 +375,7 @@
           <w:rFonts w:ascii="Arno Pro" w:hAnsi="Arno Pro"/>
           <w:sz w:val="22"/>
           <w:szCs w:val="22"/>
+          <w:lang w:val="fr-FR"/>
         </w:rPr>
         <w:t>}</w:t>
       </w:r>
@@ -371,6 +388,7 @@
           <w:rFonts w:ascii="Arno Pro" w:hAnsi="Arno Pro"/>
           <w:sz w:val="22"/>
           <w:szCs w:val="22"/>
+          <w:lang w:val="fr-FR"/>
         </w:rPr>
       </w:pPr>
       <w:r>
@@ -378,6 +396,7 @@
           <w:rFonts w:ascii="Arno Pro" w:hAnsi="Arno Pro"/>
           <w:sz w:val="22"/>
           <w:szCs w:val="22"/>
+          <w:lang w:val="fr-FR"/>
         </w:rPr>
         <w:t>{</w:t>
       </w:r>
@@ -388,6 +407,7 @@
           <w:rFonts w:ascii="Arno Pro" w:hAnsi="Arno Pro"/>
           <w:sz w:val="22"/>
           <w:szCs w:val="22"/>
+          <w:lang w:val="fr-FR"/>
         </w:rPr>
         <w:t>adresse</w:t>
       </w:r>
@@ -397,6 +417,7 @@
           <w:rFonts w:ascii="Arno Pro" w:hAnsi="Arno Pro"/>
           <w:sz w:val="22"/>
           <w:szCs w:val="22"/>
+          <w:lang w:val="fr-FR"/>
         </w:rPr>
         <w:t>_debiteur</w:t>
       </w:r>
@@ -406,6 +427,7 @@
           <w:rFonts w:ascii="Arno Pro" w:hAnsi="Arno Pro"/>
           <w:sz w:val="22"/>
           <w:szCs w:val="22"/>
+          <w:lang w:val="fr-FR"/>
         </w:rPr>
         <w:t>}</w:t>
       </w:r>
@@ -418,6 +440,7 @@
           <w:rFonts w:ascii="Arno Pro" w:hAnsi="Arno Pro"/>
           <w:sz w:val="22"/>
           <w:szCs w:val="22"/>
+          <w:lang w:val="fr-FR"/>
         </w:rPr>
       </w:pPr>
       <w:r>
@@ -425,6 +448,7 @@
           <w:rFonts w:ascii="Arno Pro" w:hAnsi="Arno Pro"/>
           <w:sz w:val="22"/>
           <w:szCs w:val="22"/>
+          <w:lang w:val="fr-FR"/>
         </w:rPr>
         <w:t>{</w:t>
       </w:r>
@@ -435,6 +459,7 @@
           <w:rFonts w:ascii="Arno Pro" w:hAnsi="Arno Pro"/>
           <w:sz w:val="22"/>
           <w:szCs w:val="22"/>
+          <w:lang w:val="fr-FR"/>
         </w:rPr>
         <w:t>code</w:t>
       </w:r>
@@ -444,6 +469,7 @@
           <w:rFonts w:ascii="Arno Pro" w:hAnsi="Arno Pro"/>
           <w:sz w:val="22"/>
           <w:szCs w:val="22"/>
+          <w:lang w:val="fr-FR"/>
         </w:rPr>
         <w:t>_postal_debiteur</w:t>
       </w:r>
@@ -453,6 +479,7 @@
           <w:rFonts w:ascii="Arno Pro" w:hAnsi="Arno Pro"/>
           <w:sz w:val="22"/>
           <w:szCs w:val="22"/>
+          <w:lang w:val="fr-FR"/>
         </w:rPr>
         <w:t>}</w:t>
       </w:r>
@@ -461,6 +488,7 @@
           <w:rFonts w:ascii="Arno Pro" w:hAnsi="Arno Pro"/>
           <w:sz w:val="22"/>
           <w:szCs w:val="22"/>
+          <w:lang w:val="fr-FR"/>
         </w:rPr>
         <w:t>{</w:t>
       </w:r>
@@ -470,6 +498,7 @@
           <w:rFonts w:ascii="Arno Pro" w:hAnsi="Arno Pro"/>
           <w:sz w:val="22"/>
           <w:szCs w:val="22"/>
+          <w:lang w:val="fr-FR"/>
         </w:rPr>
         <w:t>ville_debiteur</w:t>
       </w:r>
@@ -479,6 +508,7 @@
           <w:rFonts w:ascii="Arno Pro" w:hAnsi="Arno Pro"/>
           <w:sz w:val="22"/>
           <w:szCs w:val="22"/>
+          <w:lang w:val="fr-FR"/>
         </w:rPr>
         <w:t>}</w:t>
       </w:r>
@@ -620,47 +650,6 @@
           <w:lang w:val="fr-FR"/>
         </w:rPr>
         <w:t>LETTRE RECOMMANDEE AVEC AR n°</w:t>
-      </w:r>
-      <w:r>
-        <w:rPr>
-          <w:rFonts w:ascii="Arno Pro" w:hAnsi="Arno Pro" w:cs="Arial"/>
-          <w:b/>
-          <w:i/>
-          <w:color w:val="000000" w:themeColor="text1"/>
-          <w:sz w:val="22"/>
-          <w:szCs w:val="22"/>
-          <w:u w:val="single"/>
-          <w:lang w:val="fr-FR"/>
-        </w:rPr>
-        <w:t>{</w:t>
-      </w:r>
-      <w:proofErr w:type="spellStart"/>
-      <w:r>
-        <w:rPr>
-          <w:rFonts w:ascii="Arno Pro" w:hAnsi="Arno Pro" w:cs="Arial"/>
-          <w:b/>
-          <w:i/>
-          <w:color w:val="000000" w:themeColor="text1"/>
-          <w:sz w:val="22"/>
-          <w:szCs w:val="22"/>
-          <w:u w:val="single"/>
-          <w:lang w:val="fr-FR"/>
-        </w:rPr>
-        <w:t>num_AR</w:t>
-      </w:r>
-      <w:proofErr w:type="spellEnd"/>
-      <w:r>
-        <w:rPr>
-          <w:rFonts w:ascii="Arno Pro" w:hAnsi="Arno Pro" w:cs="Arial"/>
-          <w:b/>
-          <w:i/>
-          <w:color w:val="000000" w:themeColor="text1"/>
-          <w:sz w:val="22"/>
-          <w:szCs w:val="22"/>
-          <w:u w:val="single"/>
-          <w:lang w:val="fr-FR"/>
-        </w:rPr>
-        <w:t>}</w:t>
       </w:r>
     </w:p>
     <w:p>
@@ -1017,6 +1006,16 @@
           <w:szCs w:val="22"/>
           <w:lang w:val="fr-FR"/>
         </w:rPr>
+        <w:t xml:space="preserve"> </w:t>
+      </w:r>
+      <w:r>
+        <w:rPr>
+          <w:rFonts w:ascii="Arno Pro" w:hAnsi="Arno Pro" w:cs="Arial"/>
+          <w:color w:val="000000" w:themeColor="text1"/>
+          <w:sz w:val="22"/>
+          <w:szCs w:val="22"/>
+          <w:lang w:val="fr-FR"/>
+        </w:rPr>
         <w:t>{</w:t>
       </w:r>
       <w:proofErr w:type="spellStart"/>
@@ -1038,6 +1037,15 @@
           <w:lang w:val="fr-FR"/>
         </w:rPr>
         <w:t>}</w:t>
+      </w:r>
+      <w:r>
+        <w:rPr>
+          <w:rFonts w:ascii="Arno Pro" w:hAnsi="Arno Pro"/>
+          <w:sz w:val="22"/>
+          <w:szCs w:val="22"/>
+          <w:lang w:val="fr-FR"/>
+        </w:rPr>
+        <w:t>,</w:t>
       </w:r>
     </w:p>
     <w:p>
@@ -1087,6 +1095,9 @@
       <w:r>
         <w:rPr>
           <w:rFonts w:ascii="Arno Pro" w:hAnsi="Arno Pro" w:cs="Arial"/>
+          <w:color w:val="000000" w:themeColor="text1"/>
+          <w:sz w:val="22"/>
+          <w:szCs w:val="22"/>
           <w:lang w:val="fr-FR"/>
         </w:rPr>
         <w:t>{</w:t>
@@ -1106,6 +1117,9 @@
       <w:r>
         <w:rPr>
           <w:rFonts w:ascii="Arno Pro" w:hAnsi="Arno Pro" w:cs="Arial"/>
+          <w:color w:val="000000" w:themeColor="text1"/>
+          <w:sz w:val="22"/>
+          <w:szCs w:val="22"/>
           <w:lang w:val="fr-FR"/>
         </w:rPr>
         <w:t>}</w:t>
@@ -1113,6 +1127,9 @@
       <w:r>
         <w:rPr>
           <w:rFonts w:ascii="Arno Pro" w:hAnsi="Arno Pro" w:cs="Arial"/>
+          <w:color w:val="000000" w:themeColor="text1"/>
+          <w:sz w:val="22"/>
+          <w:szCs w:val="22"/>
           <w:lang w:val="fr-FR"/>
         </w:rPr>
         <w:t xml:space="preserve"> </w:t>
@@ -1214,7 +1231,8 @@
       <w:proofErr w:type="spellStart"/>
       <w:r>
         <w:rPr>
-          <w:rFonts w:ascii="Arno Pro" w:hAnsi="Arno Pro"/>
+          <w:rFonts w:ascii="Arno Pro" w:hAnsi="Arno Pro" w:cs="Arial"/>
+          <w:color w:val="000000" w:themeColor="text1"/>
           <w:sz w:val="22"/>
           <w:szCs w:val="22"/>
           <w:lang w:val="fr-FR"/>
@@ -1224,7 +1242,8 @@
       <w:proofErr w:type="spellEnd"/>
       <w:r>
         <w:rPr>
-          <w:rFonts w:ascii="Arno Pro" w:hAnsi="Arno Pro"/>
+          <w:rFonts w:ascii="Arno Pro" w:hAnsi="Arno Pro" w:cs="Arial"/>
+          <w:color w:val="000000" w:themeColor="text1"/>
           <w:sz w:val="22"/>
           <w:szCs w:val="22"/>
           <w:lang w:val="fr-FR"/>
@@ -1233,7 +1252,8 @@
       </w:r>
       <w:r>
         <w:rPr>
-          <w:rFonts w:ascii="Arno Pro" w:hAnsi="Arno Pro"/>
+          <w:rFonts w:ascii="Arno Pro" w:hAnsi="Arno Pro" w:cs="Arial"/>
+          <w:color w:val="000000" w:themeColor="text1"/>
           <w:sz w:val="22"/>
           <w:szCs w:val="22"/>
           <w:lang w:val="fr-FR"/>
@@ -1242,7 +1262,10 @@
       </w:r>
       <w:r>
         <w:rPr>
-          <w:rFonts w:ascii="Arno Pro" w:hAnsi="Arno Pro"/>
+          <w:rFonts w:ascii="Arno Pro" w:hAnsi="Arno Pro" w:cs="Arial"/>
+          <w:color w:val="000000" w:themeColor="text1"/>
+          <w:sz w:val="22"/>
+          <w:szCs w:val="22"/>
           <w:lang w:val="fr-FR"/>
         </w:rPr>
         <w:t>{</w:t>
@@ -1250,7 +1273,8 @@
       <w:proofErr w:type="spellStart"/>
       <w:r>
         <w:rPr>
-          <w:rFonts w:ascii="Arno Pro" w:hAnsi="Arno Pro"/>
+          <w:rFonts w:ascii="Arno Pro" w:hAnsi="Arno Pro" w:cs="Arial"/>
+          <w:color w:val="000000" w:themeColor="text1"/>
           <w:sz w:val="22"/>
           <w:szCs w:val="22"/>
           <w:lang w:val="fr-FR"/>
@@ -1260,7 +1284,8 @@
       <w:proofErr w:type="spellEnd"/>
       <w:r>
         <w:rPr>
-          <w:rFonts w:ascii="Arno Pro" w:hAnsi="Arno Pro"/>
+          <w:rFonts w:ascii="Arno Pro" w:hAnsi="Arno Pro" w:cs="Arial"/>
+          <w:color w:val="000000" w:themeColor="text1"/>
           <w:sz w:val="22"/>
           <w:szCs w:val="22"/>
           <w:lang w:val="fr-FR"/>
@@ -1269,7 +1294,8 @@
       </w:r>
       <w:r>
         <w:rPr>
-          <w:rFonts w:ascii="Arno Pro" w:hAnsi="Arno Pro"/>
+          <w:rFonts w:ascii="Arno Pro" w:hAnsi="Arno Pro" w:cs="Arial"/>
+          <w:color w:val="000000" w:themeColor="text1"/>
           <w:sz w:val="22"/>
           <w:szCs w:val="22"/>
           <w:lang w:val="fr-FR"/>
@@ -1278,7 +1304,8 @@
       </w:r>
       <w:r>
         <w:rPr>
-          <w:rFonts w:ascii="Arno Pro" w:hAnsi="Arno Pro"/>
+          <w:rFonts w:ascii="Arno Pro" w:hAnsi="Arno Pro" w:cs="Arial"/>
+          <w:color w:val="000000" w:themeColor="text1"/>
           <w:sz w:val="22"/>
           <w:szCs w:val="22"/>
           <w:lang w:val="fr-FR"/>
@@ -1288,7 +1315,8 @@
       <w:proofErr w:type="spellStart"/>
       <w:r>
         <w:rPr>
-          <w:rFonts w:ascii="Arno Pro" w:hAnsi="Arno Pro"/>
+          <w:rFonts w:ascii="Arno Pro" w:hAnsi="Arno Pro" w:cs="Arial"/>
+          <w:color w:val="000000" w:themeColor="text1"/>
           <w:sz w:val="22"/>
           <w:szCs w:val="22"/>
           <w:lang w:val="fr-FR"/>
@@ -1298,7 +1326,8 @@
       <w:proofErr w:type="spellEnd"/>
       <w:r>
         <w:rPr>
-          <w:rFonts w:ascii="Arno Pro" w:hAnsi="Arno Pro"/>
+          <w:rFonts w:ascii="Arno Pro" w:hAnsi="Arno Pro" w:cs="Arial"/>
+          <w:color w:val="000000" w:themeColor="text1"/>
           <w:sz w:val="22"/>
           <w:szCs w:val="22"/>
           <w:lang w:val="fr-FR"/>
@@ -1307,7 +1336,8 @@
       </w:r>
       <w:r>
         <w:rPr>
-          <w:rFonts w:ascii="Arno Pro" w:hAnsi="Arno Pro"/>
+          <w:rFonts w:ascii="Arno Pro" w:hAnsi="Arno Pro" w:cs="Arial"/>
+          <w:color w:val="000000" w:themeColor="text1"/>
           <w:sz w:val="22"/>
           <w:szCs w:val="22"/>
           <w:lang w:val="fr-FR"/>
@@ -1316,7 +1346,10 @@
       </w:r>
       <w:r>
         <w:rPr>
-          <w:rFonts w:ascii="Arno Pro" w:hAnsi="Arno Pro"/>
+          <w:rFonts w:ascii="Arno Pro" w:hAnsi="Arno Pro" w:cs="Arial"/>
+          <w:color w:val="000000" w:themeColor="text1"/>
+          <w:sz w:val="22"/>
+          <w:szCs w:val="22"/>
           <w:lang w:val="fr-FR"/>
         </w:rPr>
         <w:t>{</w:t>
@@ -1324,7 +1357,10 @@
       <w:proofErr w:type="spellStart"/>
       <w:r>
         <w:rPr>
-          <w:rFonts w:ascii="Arno Pro" w:hAnsi="Arno Pro"/>
+          <w:rFonts w:ascii="Arno Pro" w:hAnsi="Arno Pro" w:cs="Arial"/>
+          <w:color w:val="000000" w:themeColor="text1"/>
+          <w:sz w:val="22"/>
+          <w:szCs w:val="22"/>
           <w:lang w:val="fr-FR"/>
         </w:rPr>
         <w:t>pays_creancier</w:t>
@@ -1332,14 +1368,20 @@
       <w:proofErr w:type="spellEnd"/>
       <w:r>
         <w:rPr>
-          <w:rFonts w:ascii="Arno Pro" w:hAnsi="Arno Pro"/>
+          <w:rFonts w:ascii="Arno Pro" w:hAnsi="Arno Pro" w:cs="Arial"/>
+          <w:color w:val="000000" w:themeColor="text1"/>
+          <w:sz w:val="22"/>
+          <w:szCs w:val="22"/>
           <w:lang w:val="fr-FR"/>
         </w:rPr>
         <w:t>}</w:t>
       </w:r>
       <w:r>
         <w:rPr>
-          <w:rFonts w:ascii="Arno Pro" w:hAnsi="Arno Pro"/>
+          <w:rFonts w:ascii="Arno Pro" w:hAnsi="Arno Pro" w:cs="Arial"/>
+          <w:color w:val="000000" w:themeColor="text1"/>
+          <w:sz w:val="22"/>
+          <w:szCs w:val="22"/>
           <w:lang w:val="fr-FR"/>
         </w:rPr>
         <w:t>.</w:t>
@@ -1403,7 +1445,6 @@
         </w:rPr>
         <w:t>{</w:t>
       </w:r>
-      <w:bookmarkStart w:id="0" w:name="_GoBack"/>
       <w:proofErr w:type="spellStart"/>
       <w:r>
         <w:rPr>
@@ -1436,7 +1477,6 @@
         </w:rPr>
         <w:t xml:space="preserve"> </w:t>
       </w:r>
-      <w:bookmarkEnd w:id="0"/>
       <w:r>
         <w:rPr>
           <w:rFonts w:ascii="Arno Pro" w:hAnsi="Arno Pro" w:cs="Arial"/>
@@ -1758,13 +1798,13 @@
         <w:tblLook w:val="04A0" w:firstRow="1" w:lastRow="0" w:firstColumn="1" w:lastColumn="0" w:noHBand="0" w:noVBand="1"/>
       </w:tblPr>
       <w:tblGrid>
-        <w:gridCol w:w="710"/>
-        <w:gridCol w:w="1462"/>
-        <w:gridCol w:w="840"/>
-        <w:gridCol w:w="1452"/>
-        <w:gridCol w:w="958"/>
-        <w:gridCol w:w="1192"/>
-        <w:gridCol w:w="1532"/>
+        <w:gridCol w:w="579"/>
+        <w:gridCol w:w="1134"/>
+        <w:gridCol w:w="676"/>
+        <w:gridCol w:w="2875"/>
+        <w:gridCol w:w="763"/>
+        <w:gridCol w:w="934"/>
+        <w:gridCol w:w="1185"/>
       </w:tblGrid>
       <w:tr>
         <w:tc>
@@ -1966,22 +2006,22 @@
                 <w:color w:val="000000" w:themeColor="text1"/>
                 <w:sz w:val="22"/>
                 <w:szCs w:val="22"/>
-                <w:shd w:val="clear" w:color="auto" w:fill="C2D69B" w:themeFill="accent3" w:themeFillTint="99"/>
-                <w:lang w:val="fr-FR"/>
-              </w:rPr>
-              <w:t xml:space="preserve"> </w:t>
-            </w:r>
-            <w:r>
-              <w:rPr>
-                <w:rFonts w:ascii="Arno Pro" w:hAnsi="Arno Pro" w:cs="Arial"/>
-                <w:b/>
+                <w:lang w:val="fr-FR"/>
+              </w:rPr>
+              <w:t>{</w:t>
+            </w:r>
+            <w:proofErr w:type="gramEnd"/>
+            <w:r>
+              <w:rPr>
+                <w:rFonts w:ascii="Arno Pro" w:hAnsi="Arno Pro" w:cs="Arial"/>
                 <w:color w:val="000000" w:themeColor="text1"/>
                 <w:sz w:val="22"/>
                 <w:szCs w:val="22"/>
                 <w:lang w:val="fr-FR"/>
               </w:rPr>
-              <w:t xml:space="preserve"> </w:t>
-            </w:r>
+              <w:t>#</w:t>
+            </w:r>
+            <w:proofErr w:type="spellStart"/>
             <w:r>
               <w:rPr>
                 <w:rFonts w:ascii="Arno Pro" w:hAnsi="Arno Pro" w:cs="Arial"/>
@@ -1990,9 +2030,9 @@
                 <w:szCs w:val="22"/>
                 <w:lang w:val="fr-FR"/>
               </w:rPr>
-              <w:t>{</w:t>
-            </w:r>
-            <w:proofErr w:type="gramEnd"/>
+              <w:t>isTTC</w:t>
+            </w:r>
+            <w:proofErr w:type="spellEnd"/>
             <w:r>
               <w:rPr>
                 <w:rFonts w:ascii="Arno Pro" w:hAnsi="Arno Pro" w:cs="Arial"/>
@@ -2001,20 +2041,19 @@
                 <w:szCs w:val="22"/>
                 <w:lang w:val="fr-FR"/>
               </w:rPr>
-              <w:t>#</w:t>
-            </w:r>
-            <w:proofErr w:type="spellStart"/>
-            <w:r>
-              <w:rPr>
-                <w:rFonts w:ascii="Arno Pro" w:hAnsi="Arno Pro" w:cs="Arial"/>
+              <w:t>}</w:t>
+            </w:r>
+            <w:r>
+              <w:rPr>
+                <w:rFonts w:ascii="Arno Pro" w:hAnsi="Arno Pro" w:cs="Arial"/>
+                <w:b/>
                 <w:color w:val="000000" w:themeColor="text1"/>
                 <w:sz w:val="22"/>
                 <w:szCs w:val="22"/>
                 <w:lang w:val="fr-FR"/>
               </w:rPr>
-              <w:t>isTTC</w:t>
-            </w:r>
-            <w:proofErr w:type="spellEnd"/>
+              <w:t>TTC</w:t>
+            </w:r>
             <w:r>
               <w:rPr>
                 <w:rFonts w:ascii="Arno Pro" w:hAnsi="Arno Pro" w:cs="Arial"/>
@@ -2023,28 +2062,17 @@
                 <w:szCs w:val="22"/>
                 <w:lang w:val="fr-FR"/>
               </w:rPr>
-              <w:t>}</w:t>
-            </w:r>
-            <w:r>
-              <w:rPr>
-                <w:rFonts w:ascii="Arno Pro" w:hAnsi="Arno Pro" w:cs="Arial"/>
-                <w:b/>
+              <w:t xml:space="preserve"> {/}</w:t>
+            </w:r>
+            <w:r>
+              <w:rPr>
+                <w:rFonts w:ascii="Arno Pro" w:hAnsi="Arno Pro" w:cs="Arial"/>
                 <w:color w:val="000000" w:themeColor="text1"/>
                 <w:sz w:val="22"/>
                 <w:szCs w:val="22"/>
                 <w:lang w:val="fr-FR"/>
               </w:rPr>
-              <w:t>TTC</w:t>
-            </w:r>
-            <w:r>
-              <w:rPr>
-                <w:rFonts w:ascii="Arno Pro" w:hAnsi="Arno Pro" w:cs="Arial"/>
-                <w:color w:val="000000" w:themeColor="text1"/>
-                <w:sz w:val="22"/>
-                <w:szCs w:val="22"/>
-                <w:lang w:val="fr-FR"/>
-              </w:rPr>
-              <w:t xml:space="preserve"> {/} </w:t>
+              <w:t xml:space="preserve"> </w:t>
             </w:r>
             <w:r>
               <w:rPr>
@@ -2185,10 +2213,12 @@
           <w:tcPr>
             <w:tcW w:w="1466" w:type="dxa"/>
             <w:shd w:val="clear" w:color="auto" w:fill="auto"/>
+            <w:vAlign w:val="center"/>
           </w:tcPr>
           <w:p>
             <w:pPr>
               <w:spacing w:line="300" w:lineRule="exact"/>
+              <w:jc w:val="center"/>
               <w:rPr>
                 <w:rFonts w:ascii="Arno Pro" w:hAnsi="Arno Pro" w:cs="Arial"/>
                 <w:color w:val="000000" w:themeColor="text1"/>
@@ -2257,10 +2287,12 @@
           <w:tcPr>
             <w:tcW w:w="841" w:type="dxa"/>
             <w:shd w:val="clear" w:color="auto" w:fill="auto"/>
+            <w:vAlign w:val="center"/>
           </w:tcPr>
           <w:p>
             <w:pPr>
               <w:spacing w:line="300" w:lineRule="exact"/>
+              <w:jc w:val="center"/>
               <w:rPr>
                 <w:rFonts w:ascii="Arno Pro" w:hAnsi="Arno Pro" w:cs="Arial"/>
                 <w:color w:val="000000" w:themeColor="text1"/>
@@ -2318,10 +2350,12 @@
         <w:tc>
           <w:tcPr>
             <w:tcW w:w="1022" w:type="dxa"/>
+            <w:vAlign w:val="center"/>
           </w:tcPr>
           <w:p>
             <w:pPr>
               <w:spacing w:line="300" w:lineRule="exact"/>
+              <w:jc w:val="center"/>
               <w:rPr>
                 <w:rFonts w:ascii="Arno Pro" w:hAnsi="Arno Pro" w:cs="Arial"/>
                 <w:color w:val="000000" w:themeColor="text1"/>
@@ -2338,9 +2372,8 @@
                 <w:szCs w:val="18"/>
                 <w:lang w:val="fr-FR"/>
               </w:rPr>
-              <w:t>{</w:t>
-            </w:r>
-            <w:proofErr w:type="spellStart"/>
+              <w:t>{#</w:t>
+            </w:r>
             <w:proofErr w:type="gramStart"/>
             <w:r>
               <w:rPr>
@@ -2350,7 +2383,27 @@
                 <w:szCs w:val="18"/>
                 <w:lang w:val="fr-FR"/>
               </w:rPr>
-              <w:t>montant</w:t>
+              <w:t>i</w:t>
+            </w:r>
+            <w:r>
+              <w:rPr>
+                <w:rFonts w:ascii="Arno Pro" w:hAnsi="Arno Pro" w:cs="Arial"/>
+                <w:color w:val="000000" w:themeColor="text1"/>
+                <w:sz w:val="18"/>
+                <w:szCs w:val="18"/>
+                <w:lang w:val="fr-FR"/>
+              </w:rPr>
+              <w:t>sFactures</w:t>
+            </w:r>
+            <w:r>
+              <w:rPr>
+                <w:rFonts w:ascii="Arno Pro" w:hAnsi="Arno Pro" w:cs="Arial"/>
+                <w:color w:val="000000" w:themeColor="text1"/>
+                <w:sz w:val="18"/>
+                <w:szCs w:val="18"/>
+                <w:lang w:val="fr-FR"/>
+              </w:rPr>
+              <w:t>HT}{</w:t>
             </w:r>
             <w:proofErr w:type="gramEnd"/>
             <w:r>
@@ -2361,28 +2414,27 @@
                 <w:szCs w:val="18"/>
                 <w:lang w:val="fr-FR"/>
               </w:rPr>
-              <w:t>_facture_</w:t>
-            </w:r>
-            <w:r>
-              <w:rPr>
-                <w:rFonts w:ascii="Arno Pro" w:hAnsi="Arno Pro" w:cs="Arial"/>
-                <w:color w:val="000000" w:themeColor="text1"/>
-                <w:sz w:val="18"/>
-                <w:szCs w:val="18"/>
-                <w:lang w:val="fr-FR"/>
-              </w:rPr>
-              <w:t>ht</w:t>
-            </w:r>
-            <w:proofErr w:type="spellEnd"/>
-            <w:r>
-              <w:rPr>
-                <w:rFonts w:ascii="Arno Pro" w:hAnsi="Arno Pro" w:cs="Arial"/>
-                <w:color w:val="000000" w:themeColor="text1"/>
-                <w:sz w:val="18"/>
-                <w:szCs w:val="18"/>
-                <w:lang w:val="fr-FR"/>
-              </w:rPr>
-              <w:t>}</w:t>
+              <w:t>montant_facture_ht}{/}{#is</w:t>
+            </w:r>
+            <w:r>
+              <w:rPr>
+                <w:rFonts w:ascii="Arno Pro" w:hAnsi="Arno Pro" w:cs="Arial"/>
+                <w:color w:val="000000" w:themeColor="text1"/>
+                <w:sz w:val="18"/>
+                <w:szCs w:val="18"/>
+                <w:lang w:val="fr-FR"/>
+              </w:rPr>
+              <w:t>Factures</w:t>
+            </w:r>
+            <w:r>
+              <w:rPr>
+                <w:rFonts w:ascii="Arno Pro" w:hAnsi="Arno Pro" w:cs="Arial"/>
+                <w:color w:val="000000" w:themeColor="text1"/>
+                <w:sz w:val="18"/>
+                <w:szCs w:val="18"/>
+                <w:lang w:val="fr-FR"/>
+              </w:rPr>
+              <w:t>TTC}{montant_facture_ttc}{/}</w:t>
             </w:r>
           </w:p>
         </w:tc>
@@ -2390,10 +2442,12 @@
           <w:tcPr>
             <w:tcW w:w="1048" w:type="dxa"/>
             <w:shd w:val="clear" w:color="auto" w:fill="auto"/>
+            <w:vAlign w:val="center"/>
           </w:tcPr>
           <w:p>
             <w:pPr>
               <w:spacing w:line="300" w:lineRule="exact"/>
+              <w:jc w:val="center"/>
               <w:rPr>
                 <w:rFonts w:ascii="Arno Pro" w:hAnsi="Arno Pro" w:cs="Arial"/>
                 <w:color w:val="000000" w:themeColor="text1"/>
@@ -2451,10 +2505,12 @@
         <w:tc>
           <w:tcPr>
             <w:tcW w:w="1309" w:type="dxa"/>
+            <w:vAlign w:val="center"/>
           </w:tcPr>
           <w:p>
             <w:pPr>
               <w:spacing w:line="300" w:lineRule="exact"/>
+              <w:jc w:val="center"/>
               <w:rPr>
                 <w:rFonts w:ascii="Arno Pro" w:hAnsi="Arno Pro" w:cs="Arial"/>
                 <w:color w:val="000000" w:themeColor="text1"/>
@@ -2512,10 +2568,12 @@
         <w:tc>
           <w:tcPr>
             <w:tcW w:w="1691" w:type="dxa"/>
+            <w:vAlign w:val="center"/>
           </w:tcPr>
           <w:p>
             <w:pPr>
               <w:spacing w:line="300" w:lineRule="exact"/>
+              <w:jc w:val="center"/>
               <w:rPr>
                 <w:rFonts w:ascii="Arno Pro" w:hAnsi="Arno Pro" w:cs="Arial"/>
                 <w:color w:val="000000" w:themeColor="text1"/>
@@ -2598,6 +2656,8 @@
                 <w:lang w:val="fr-FR"/>
               </w:rPr>
             </w:pPr>
+            <w:bookmarkStart w:id="0" w:name="_GoBack"/>
+            <w:bookmarkEnd w:id="0"/>
             <w:r>
               <w:rPr>
                 <w:rFonts w:ascii="Arno Pro" w:hAnsi="Arno Pro" w:cs="Arial"/>
@@ -2606,8 +2666,18 @@
                 <w:szCs w:val="22"/>
                 <w:lang w:val="fr-FR"/>
               </w:rPr>
+              <w:t>Avo</w:t>
+            </w:r>
+            <w:r>
+              <w:rPr>
+                <w:rFonts w:ascii="Arno Pro" w:hAnsi="Arno Pro" w:cs="Arial"/>
+                <w:color w:val="000000" w:themeColor="text1"/>
+                <w:sz w:val="22"/>
+                <w:szCs w:val="22"/>
+                <w:lang w:val="fr-FR"/>
+              </w:rPr>
               <w:lastRenderedPageBreak/>
-              <w:t>Avoir</w:t>
+              <w:t>ir</w:t>
             </w:r>
           </w:p>
         </w:tc>
@@ -2620,6 +2690,7 @@
           <w:p>
             <w:pPr>
               <w:spacing w:line="300" w:lineRule="exact"/>
+              <w:jc w:val="center"/>
               <w:rPr>
                 <w:rFonts w:ascii="Arno Pro" w:hAnsi="Arno Pro" w:cs="Arial"/>
                 <w:color w:val="000000" w:themeColor="text1"/>
@@ -2636,6 +2707,7 @@
                 <w:szCs w:val="18"/>
                 <w:lang w:val="fr-FR"/>
               </w:rPr>
+              <w:lastRenderedPageBreak/>
               <w:t>{#</w:t>
             </w:r>
             <w:proofErr w:type="gramStart"/>
@@ -2669,7 +2741,18 @@
                 <w:szCs w:val="18"/>
                 <w:lang w:val="fr-FR"/>
               </w:rPr>
-              <w:t>numero_avoir</w:t>
+              <w:t>nu</w:t>
+            </w:r>
+            <w:r>
+              <w:rPr>
+                <w:rFonts w:ascii="Arno Pro" w:hAnsi="Arno Pro" w:cs="Arial"/>
+                <w:color w:val="000000" w:themeColor="text1"/>
+                <w:sz w:val="18"/>
+                <w:szCs w:val="18"/>
+                <w:lang w:val="fr-FR"/>
+              </w:rPr>
+              <w:lastRenderedPageBreak/>
+              <w:t>mero_avoir</w:t>
             </w:r>
             <w:proofErr w:type="spellEnd"/>
             <w:r>
@@ -2710,6 +2793,7 @@
                 <w:szCs w:val="18"/>
                 <w:lang w:val="fr-FR"/>
               </w:rPr>
+              <w:lastRenderedPageBreak/>
               <w:t>{</w:t>
             </w:r>
             <w:proofErr w:type="spellStart"/>
@@ -2733,6 +2817,7 @@
                 <w:szCs w:val="18"/>
                 <w:lang w:val="fr-FR"/>
               </w:rPr>
+              <w:lastRenderedPageBreak/>
               <w:t>_avoir</w:t>
             </w:r>
             <w:proofErr w:type="spellEnd"/>
@@ -2773,9 +2858,19 @@
                 <w:szCs w:val="18"/>
                 <w:lang w:val="fr-FR"/>
               </w:rPr>
+              <w:lastRenderedPageBreak/>
               <w:t>{</w:t>
             </w:r>
-            <w:proofErr w:type="spellStart"/>
+            <w:r>
+              <w:rPr>
+                <w:rFonts w:ascii="Arno Pro" w:hAnsi="Arno Pro" w:cs="Arial"/>
+                <w:color w:val="000000" w:themeColor="text1"/>
+                <w:sz w:val="18"/>
+                <w:szCs w:val="18"/>
+                <w:lang w:val="fr-FR"/>
+              </w:rPr>
+              <w:t>#</w:t>
+            </w:r>
             <w:proofErr w:type="gramStart"/>
             <w:r>
               <w:rPr>
@@ -2785,7 +2880,7 @@
                 <w:szCs w:val="18"/>
                 <w:lang w:val="fr-FR"/>
               </w:rPr>
-              <w:t>montant</w:t>
+              <w:t>isAvoirsHT}{</w:t>
             </w:r>
             <w:proofErr w:type="gramEnd"/>
             <w:r>
@@ -2796,28 +2891,18 @@
                 <w:szCs w:val="18"/>
                 <w:lang w:val="fr-FR"/>
               </w:rPr>
-              <w:t>_avoir</w:t>
-            </w:r>
-            <w:r>
-              <w:rPr>
-                <w:rFonts w:ascii="Arno Pro" w:hAnsi="Arno Pro" w:cs="Arial"/>
-                <w:color w:val="000000" w:themeColor="text1"/>
-                <w:sz w:val="18"/>
-                <w:szCs w:val="18"/>
-                <w:lang w:val="fr-FR"/>
-              </w:rPr>
-              <w:t>_ht</w:t>
-            </w:r>
-            <w:proofErr w:type="spellEnd"/>
-            <w:r>
-              <w:rPr>
-                <w:rFonts w:ascii="Arno Pro" w:hAnsi="Arno Pro" w:cs="Arial"/>
-                <w:color w:val="000000" w:themeColor="text1"/>
-                <w:sz w:val="18"/>
-                <w:szCs w:val="18"/>
-                <w:lang w:val="fr-FR"/>
-              </w:rPr>
-              <w:t>}</w:t>
+              <w:t>montant_avoir_ht}{/</w:t>
+            </w:r>
+            <w:r>
+              <w:rPr>
+                <w:rFonts w:ascii="Arno Pro" w:hAnsi="Arno Pro" w:cs="Arial"/>
+                <w:color w:val="000000" w:themeColor="text1"/>
+                <w:sz w:val="18"/>
+                <w:szCs w:val="18"/>
+                <w:lang w:val="fr-FR"/>
+              </w:rPr>
+              <w:lastRenderedPageBreak/>
+              <w:t>}{#isAvoirsTTC}{montant_avoir_ttc}{/}</w:t>
             </w:r>
             <w:r>
               <w:rPr>
@@ -2922,10 +3007,12 @@
           <w:tcPr>
             <w:tcW w:w="1466" w:type="dxa"/>
             <w:shd w:val="clear" w:color="auto" w:fill="auto"/>
+            <w:vAlign w:val="center"/>
           </w:tcPr>
           <w:p>
             <w:pPr>
               <w:spacing w:line="300" w:lineRule="exact"/>
+              <w:jc w:val="center"/>
               <w:rPr>
                 <w:rFonts w:ascii="Arno Pro" w:hAnsi="Arno Pro" w:cs="Arial"/>
                 <w:color w:val="000000" w:themeColor="text1"/>
@@ -2994,6 +3081,7 @@
           <w:tcPr>
             <w:tcW w:w="841" w:type="dxa"/>
             <w:shd w:val="clear" w:color="auto" w:fill="auto"/>
+            <w:vAlign w:val="center"/>
           </w:tcPr>
           <w:p>
             <w:pPr>
@@ -3056,6 +3144,7 @@
         <w:tc>
           <w:tcPr>
             <w:tcW w:w="1022" w:type="dxa"/>
+            <w:vAlign w:val="center"/>
           </w:tcPr>
           <w:p>
             <w:pPr>
@@ -3077,9 +3166,8 @@
                 <w:szCs w:val="18"/>
                 <w:lang w:val="fr-FR"/>
               </w:rPr>
-              <w:t>{</w:t>
-            </w:r>
-            <w:proofErr w:type="spellStart"/>
+              <w:t>{#</w:t>
+            </w:r>
             <w:proofErr w:type="gramStart"/>
             <w:r>
               <w:rPr>
@@ -3089,7 +3177,7 @@
                 <w:szCs w:val="18"/>
                 <w:lang w:val="fr-FR"/>
               </w:rPr>
-              <w:t>montant</w:t>
+              <w:t>isAcomptesHT}{</w:t>
             </w:r>
             <w:proofErr w:type="gramEnd"/>
             <w:r>
@@ -3100,7 +3188,7 @@
                 <w:szCs w:val="18"/>
                 <w:lang w:val="fr-FR"/>
               </w:rPr>
-              <w:t>_acompte_</w:t>
+              <w:t>montant_acompte_</w:t>
             </w:r>
             <w:r>
               <w:rPr>
@@ -3112,16 +3200,25 @@
               </w:rPr>
               <w:t>ht</w:t>
             </w:r>
-            <w:proofErr w:type="spellEnd"/>
-            <w:r>
-              <w:rPr>
-                <w:rFonts w:ascii="Arno Pro" w:hAnsi="Arno Pro" w:cs="Arial"/>
-                <w:color w:val="000000" w:themeColor="text1"/>
-                <w:sz w:val="18"/>
-                <w:szCs w:val="18"/>
-                <w:lang w:val="fr-FR"/>
-              </w:rPr>
-              <w:t>}</w:t>
+            <w:r>
+              <w:rPr>
+                <w:rFonts w:ascii="Arno Pro" w:hAnsi="Arno Pro" w:cs="Arial"/>
+                <w:color w:val="000000" w:themeColor="text1"/>
+                <w:sz w:val="18"/>
+                <w:szCs w:val="18"/>
+                <w:lang w:val="fr-FR"/>
+              </w:rPr>
+              <w:t>}{/}{#isAcomptesTTC}{</w:t>
+            </w:r>
+            <w:r>
+              <w:rPr>
+                <w:rFonts w:ascii="Arno Pro" w:hAnsi="Arno Pro" w:cs="Arial"/>
+                <w:color w:val="000000" w:themeColor="text1"/>
+                <w:sz w:val="18"/>
+                <w:szCs w:val="18"/>
+                <w:lang w:val="fr-FR"/>
+              </w:rPr>
+              <w:t>montant_acompte_ttc}{/}</w:t>
             </w:r>
           </w:p>
           <w:p>
@@ -3151,11 +3248,12 @@
         <w:tc>
           <w:tcPr>
             <w:tcW w:w="1048" w:type="dxa"/>
+            <w:vAlign w:val="center"/>
           </w:tcPr>
           <w:p>
             <w:pPr>
               <w:spacing w:line="300" w:lineRule="exact"/>
-              <w:jc w:val="both"/>
+              <w:jc w:val="center"/>
               <w:rPr>
                 <w:rFonts w:ascii="Arno Pro" w:hAnsi="Arno Pro" w:cs="Arial"/>
                 <w:color w:val="000000" w:themeColor="text1"/>
@@ -3169,11 +3267,12 @@
         <w:tc>
           <w:tcPr>
             <w:tcW w:w="1309" w:type="dxa"/>
+            <w:vAlign w:val="center"/>
           </w:tcPr>
           <w:p>
             <w:pPr>
               <w:spacing w:line="300" w:lineRule="exact"/>
-              <w:jc w:val="both"/>
+              <w:jc w:val="center"/>
               <w:rPr>
                 <w:rFonts w:ascii="Arno Pro" w:hAnsi="Arno Pro" w:cs="Arial"/>
                 <w:color w:val="000000" w:themeColor="text1"/>
@@ -3187,11 +3286,12 @@
         <w:tc>
           <w:tcPr>
             <w:tcW w:w="1691" w:type="dxa"/>
+            <w:vAlign w:val="center"/>
           </w:tcPr>
           <w:p>
             <w:pPr>
               <w:spacing w:line="300" w:lineRule="exact"/>
-              <w:jc w:val="both"/>
+              <w:jc w:val="center"/>
               <w:rPr>
                 <w:rFonts w:ascii="Arno Pro" w:hAnsi="Arno Pro" w:cs="Arial"/>
                 <w:color w:val="000000" w:themeColor="text1"/>
@@ -3256,10 +3356,12 @@
         <w:tc>
           <w:tcPr>
             <w:tcW w:w="1466" w:type="dxa"/>
+            <w:vAlign w:val="center"/>
           </w:tcPr>
           <w:p>
             <w:pPr>
               <w:spacing w:line="300" w:lineRule="exact"/>
+              <w:jc w:val="center"/>
               <w:rPr>
                 <w:rFonts w:ascii="Arno Pro" w:hAnsi="Arno Pro" w:cs="Arial"/>
                 <w:color w:val="000000" w:themeColor="text1"/>
@@ -3357,10 +3459,12 @@
         <w:tc>
           <w:tcPr>
             <w:tcW w:w="841" w:type="dxa"/>
+            <w:vAlign w:val="center"/>
           </w:tcPr>
           <w:p>
             <w:pPr>
               <w:spacing w:line="300" w:lineRule="exact"/>
+              <w:jc w:val="center"/>
               <w:rPr>
                 <w:rFonts w:ascii="Arno Pro" w:hAnsi="Arno Pro" w:cs="Arial"/>
                 <w:color w:val="000000" w:themeColor="text1"/>
@@ -3428,10 +3532,12 @@
         <w:tc>
           <w:tcPr>
             <w:tcW w:w="1022" w:type="dxa"/>
+            <w:vAlign w:val="center"/>
           </w:tcPr>
           <w:p>
             <w:pPr>
               <w:spacing w:line="300" w:lineRule="exact"/>
+              <w:jc w:val="center"/>
               <w:rPr>
                 <w:rFonts w:ascii="Arno Pro" w:hAnsi="Arno Pro" w:cs="Arial"/>
                 <w:color w:val="000000" w:themeColor="text1"/>
@@ -3450,7 +3556,16 @@
               </w:rPr>
               <w:t>{</w:t>
             </w:r>
-            <w:proofErr w:type="spellStart"/>
+            <w:r>
+              <w:rPr>
+                <w:rFonts w:ascii="Arno Pro" w:hAnsi="Arno Pro" w:cs="Arial"/>
+                <w:color w:val="000000" w:themeColor="text1"/>
+                <w:sz w:val="18"/>
+                <w:szCs w:val="18"/>
+                <w:lang w:val="fr-FR"/>
+              </w:rPr>
+              <w:t>#</w:t>
+            </w:r>
             <w:proofErr w:type="gramStart"/>
             <w:r>
               <w:rPr>
@@ -3460,7 +3575,7 @@
                 <w:szCs w:val="18"/>
                 <w:lang w:val="fr-FR"/>
               </w:rPr>
-              <w:t>montant</w:t>
+              <w:t>isPartielsHT}{</w:t>
             </w:r>
             <w:proofErr w:type="gramEnd"/>
             <w:r>
@@ -3471,38 +3586,27 @@
                 <w:szCs w:val="18"/>
                 <w:lang w:val="fr-FR"/>
               </w:rPr>
-              <w:t>_pa</w:t>
-            </w:r>
-            <w:r>
-              <w:rPr>
-                <w:rFonts w:ascii="Arno Pro" w:hAnsi="Arno Pro" w:cs="Arial"/>
-                <w:color w:val="000000" w:themeColor="text1"/>
-                <w:sz w:val="18"/>
-                <w:szCs w:val="18"/>
-                <w:lang w:val="fr-FR"/>
-              </w:rPr>
-              <w:t>rtiel</w:t>
-            </w:r>
-            <w:r>
-              <w:rPr>
-                <w:rFonts w:ascii="Arno Pro" w:hAnsi="Arno Pro" w:cs="Arial"/>
-                <w:color w:val="000000" w:themeColor="text1"/>
-                <w:sz w:val="18"/>
-                <w:szCs w:val="18"/>
-                <w:lang w:val="fr-FR"/>
-              </w:rPr>
-              <w:t>_ht</w:t>
-            </w:r>
-            <w:proofErr w:type="spellEnd"/>
-            <w:r>
-              <w:rPr>
-                <w:rFonts w:ascii="Arno Pro" w:hAnsi="Arno Pro" w:cs="Arial"/>
-                <w:color w:val="000000" w:themeColor="text1"/>
-                <w:sz w:val="18"/>
-                <w:szCs w:val="18"/>
-                <w:lang w:val="fr-FR"/>
-              </w:rPr>
-              <w:t>}</w:t>
+              <w:t>montant_partiel_ht}{/}{#isPartielsTTC}{montant_partie</w:t>
+            </w:r>
+            <w:r>
+              <w:rPr>
+                <w:rFonts w:ascii="Arno Pro" w:hAnsi="Arno Pro" w:cs="Arial"/>
+                <w:color w:val="000000" w:themeColor="text1"/>
+                <w:sz w:val="18"/>
+                <w:szCs w:val="18"/>
+                <w:lang w:val="fr-FR"/>
+              </w:rPr>
+              <w:t>l</w:t>
+            </w:r>
+            <w:r>
+              <w:rPr>
+                <w:rFonts w:ascii="Arno Pro" w:hAnsi="Arno Pro" w:cs="Arial"/>
+                <w:color w:val="000000" w:themeColor="text1"/>
+                <w:sz w:val="18"/>
+                <w:szCs w:val="18"/>
+                <w:lang w:val="fr-FR"/>
+              </w:rPr>
+              <w:t>_ttc}{/}</w:t>
             </w:r>
             <w:r>
               <w:rPr>
@@ -3519,11 +3623,12 @@
         <w:tc>
           <w:tcPr>
             <w:tcW w:w="1048" w:type="dxa"/>
+            <w:vAlign w:val="center"/>
           </w:tcPr>
           <w:p>
             <w:pPr>
               <w:spacing w:line="300" w:lineRule="exact"/>
-              <w:jc w:val="both"/>
+              <w:jc w:val="center"/>
               <w:rPr>
                 <w:rFonts w:ascii="Arno Pro" w:hAnsi="Arno Pro" w:cs="Arial"/>
                 <w:color w:val="000000" w:themeColor="text1"/>
@@ -3537,11 +3642,12 @@
         <w:tc>
           <w:tcPr>
             <w:tcW w:w="1309" w:type="dxa"/>
+            <w:vAlign w:val="center"/>
           </w:tcPr>
           <w:p>
             <w:pPr>
               <w:spacing w:line="300" w:lineRule="exact"/>
-              <w:jc w:val="both"/>
+              <w:jc w:val="center"/>
               <w:rPr>
                 <w:rFonts w:ascii="Arno Pro" w:hAnsi="Arno Pro" w:cs="Arial"/>
                 <w:color w:val="000000" w:themeColor="text1"/>
@@ -3555,11 +3661,12 @@
         <w:tc>
           <w:tcPr>
             <w:tcW w:w="1691" w:type="dxa"/>
+            <w:vAlign w:val="center"/>
           </w:tcPr>
           <w:p>
             <w:pPr>
               <w:spacing w:line="300" w:lineRule="exact"/>
-              <w:jc w:val="both"/>
+              <w:jc w:val="center"/>
               <w:rPr>
                 <w:rFonts w:ascii="Arno Pro" w:hAnsi="Arno Pro" w:cs="Arial"/>
                 <w:color w:val="000000" w:themeColor="text1"/>
@@ -3604,11 +3711,12 @@
         <w:tc>
           <w:tcPr>
             <w:tcW w:w="1466" w:type="dxa"/>
+            <w:vAlign w:val="center"/>
           </w:tcPr>
           <w:p>
             <w:pPr>
               <w:spacing w:line="300" w:lineRule="exact"/>
-              <w:jc w:val="both"/>
+              <w:jc w:val="center"/>
               <w:rPr>
                 <w:rFonts w:ascii="Arno Pro" w:hAnsi="Arno Pro" w:cs="Arial"/>
                 <w:color w:val="000000" w:themeColor="text1"/>
@@ -3622,11 +3730,12 @@
         <w:tc>
           <w:tcPr>
             <w:tcW w:w="841" w:type="dxa"/>
+            <w:vAlign w:val="center"/>
           </w:tcPr>
           <w:p>
             <w:pPr>
               <w:spacing w:line="300" w:lineRule="exact"/>
-              <w:jc w:val="both"/>
+              <w:jc w:val="center"/>
               <w:rPr>
                 <w:rFonts w:ascii="Arno Pro" w:hAnsi="Arno Pro" w:cs="Arial"/>
                 <w:color w:val="000000" w:themeColor="text1"/>
@@ -3640,11 +3749,12 @@
         <w:tc>
           <w:tcPr>
             <w:tcW w:w="1022" w:type="dxa"/>
+            <w:vAlign w:val="center"/>
           </w:tcPr>
           <w:p>
             <w:pPr>
               <w:spacing w:line="300" w:lineRule="exact"/>
-              <w:jc w:val="both"/>
+              <w:jc w:val="center"/>
               <w:rPr>
                 <w:rFonts w:ascii="Arno Pro" w:hAnsi="Arno Pro" w:cs="Arial"/>
                 <w:color w:val="000000" w:themeColor="text1"/>
@@ -3658,11 +3768,12 @@
         <w:tc>
           <w:tcPr>
             <w:tcW w:w="1048" w:type="dxa"/>
+            <w:vAlign w:val="center"/>
           </w:tcPr>
           <w:p>
             <w:pPr>
               <w:spacing w:line="300" w:lineRule="exact"/>
-              <w:jc w:val="both"/>
+              <w:jc w:val="center"/>
               <w:rPr>
                 <w:rFonts w:ascii="Arno Pro" w:hAnsi="Arno Pro" w:cs="Arial"/>
                 <w:color w:val="000000" w:themeColor="text1"/>
@@ -3676,11 +3787,12 @@
         <w:tc>
           <w:tcPr>
             <w:tcW w:w="1309" w:type="dxa"/>
+            <w:vAlign w:val="center"/>
           </w:tcPr>
           <w:p>
             <w:pPr>
               <w:spacing w:line="300" w:lineRule="exact"/>
-              <w:jc w:val="both"/>
+              <w:jc w:val="center"/>
               <w:rPr>
                 <w:rFonts w:ascii="Arno Pro" w:hAnsi="Arno Pro" w:cs="Arial"/>
                 <w:color w:val="000000" w:themeColor="text1"/>
@@ -3695,10 +3807,12 @@
           <w:tcPr>
             <w:tcW w:w="1691" w:type="dxa"/>
             <w:shd w:val="clear" w:color="auto" w:fill="auto"/>
+            <w:vAlign w:val="center"/>
           </w:tcPr>
           <w:p>
             <w:pPr>
               <w:spacing w:line="300" w:lineRule="exact"/>
+              <w:jc w:val="center"/>
               <w:rPr>
                 <w:rFonts w:ascii="Arno Pro" w:hAnsi="Arno Pro" w:cs="Arial"/>
                 <w:color w:val="000000" w:themeColor="text1"/>
@@ -3717,15 +3831,27 @@
               <w:t>{</w:t>
             </w:r>
             <w:proofErr w:type="spellStart"/>
-            <w:r>
-              <w:rPr>
-                <w:rFonts w:ascii="Arno Pro" w:hAnsi="Arno Pro" w:cs="Arial"/>
-                <w:color w:val="000000" w:themeColor="text1"/>
-                <w:sz w:val="18"/>
-                <w:szCs w:val="18"/>
-                <w:lang w:val="fr-FR"/>
-              </w:rPr>
-              <w:t>calcul_creance_principale</w:t>
+            <w:proofErr w:type="gramStart"/>
+            <w:r>
+              <w:rPr>
+                <w:rFonts w:ascii="Arno Pro" w:hAnsi="Arno Pro" w:cs="Arial"/>
+                <w:color w:val="000000" w:themeColor="text1"/>
+                <w:sz w:val="18"/>
+                <w:szCs w:val="18"/>
+                <w:lang w:val="fr-FR"/>
+              </w:rPr>
+              <w:t>calcul</w:t>
+            </w:r>
+            <w:proofErr w:type="gramEnd"/>
+            <w:r>
+              <w:rPr>
+                <w:rFonts w:ascii="Arno Pro" w:hAnsi="Arno Pro" w:cs="Arial"/>
+                <w:color w:val="000000" w:themeColor="text1"/>
+                <w:sz w:val="18"/>
+                <w:szCs w:val="18"/>
+                <w:lang w:val="fr-FR"/>
+              </w:rPr>
+              <w:t>_creance_principale</w:t>
             </w:r>
             <w:r>
               <w:rPr>
@@ -3830,6 +3956,787 @@
         </w:rPr>
         <w:t>{#</w:t>
       </w:r>
+      <w:proofErr w:type="gramStart"/>
+      <w:r>
+        <w:rPr>
+          <w:rFonts w:ascii="Arno Pro" w:hAnsi="Arno Pro" w:cs="Arial"/>
+          <w:color w:val="000000" w:themeColor="text1"/>
+          <w:sz w:val="22"/>
+          <w:szCs w:val="22"/>
+          <w:lang w:val="fr-FR"/>
+        </w:rPr>
+        <w:t>factures}</w:t>
+      </w:r>
+      <w:r>
+        <w:rPr>
+          <w:rFonts w:ascii="Arno Pro" w:hAnsi="Arno Pro" w:cs="Arial"/>
+          <w:color w:val="000000" w:themeColor="text1"/>
+          <w:sz w:val="22"/>
+          <w:szCs w:val="22"/>
+          <w:lang w:val="fr-FR"/>
+        </w:rPr>
+        <w:t>{</w:t>
+      </w:r>
+      <w:proofErr w:type="gramEnd"/>
+      <w:r>
+        <w:rPr>
+          <w:rFonts w:ascii="Arno Pro" w:hAnsi="Arno Pro" w:cs="Arial"/>
+          <w:color w:val="000000" w:themeColor="text1"/>
+          <w:sz w:val="22"/>
+          <w:szCs w:val="22"/>
+          <w:lang w:val="fr-FR"/>
+        </w:rPr>
+        <w:t>#</w:t>
+      </w:r>
+      <w:proofErr w:type="spellStart"/>
+      <w:r>
+        <w:rPr>
+          <w:rFonts w:ascii="Arno Pro" w:hAnsi="Arno Pro" w:cs="Arial"/>
+          <w:color w:val="000000" w:themeColor="text1"/>
+          <w:sz w:val="22"/>
+          <w:szCs w:val="22"/>
+          <w:lang w:val="fr-FR"/>
+        </w:rPr>
+        <w:t>isPaiementEcheance</w:t>
+      </w:r>
+      <w:proofErr w:type="spellEnd"/>
+      <w:r>
+        <w:rPr>
+          <w:rFonts w:ascii="Arno Pro" w:hAnsi="Arno Pro" w:cs="Arial"/>
+          <w:color w:val="000000" w:themeColor="text1"/>
+          <w:sz w:val="22"/>
+          <w:szCs w:val="22"/>
+          <w:lang w:val="fr-FR"/>
+        </w:rPr>
+        <w:t>}</w:t>
+      </w:r>
+      <w:r>
+        <w:rPr>
+          <w:rFonts w:ascii="Arno Pro" w:hAnsi="Arno Pro" w:cs="Arial"/>
+          <w:color w:val="000000" w:themeColor="text1"/>
+          <w:sz w:val="22"/>
+          <w:szCs w:val="22"/>
+          <w:lang w:val="fr-FR"/>
+        </w:rPr>
+        <w:t xml:space="preserve">Les factures devaient être payées à </w:t>
+      </w:r>
+      <w:r>
+        <w:rPr>
+          <w:rFonts w:ascii="Arno Pro" w:hAnsi="Arno Pro" w:cs="Arial"/>
+          <w:color w:val="000000" w:themeColor="text1"/>
+          <w:sz w:val="22"/>
+          <w:szCs w:val="22"/>
+          <w:lang w:val="fr-FR"/>
+        </w:rPr>
+        <w:t>{/}</w:t>
+      </w:r>
+      <w:r>
+        <w:rPr>
+          <w:rFonts w:ascii="Arno Pro" w:hAnsi="Arno Pro" w:cs="Arial"/>
+          <w:color w:val="000000" w:themeColor="text1"/>
+          <w:sz w:val="22"/>
+          <w:szCs w:val="22"/>
+          <w:lang w:val="fr-FR"/>
+        </w:rPr>
+        <w:t>{/factures}</w:t>
+      </w:r>
+    </w:p>
+    <w:p>
+      <w:pPr>
+        <w:spacing w:after="0" w:line="300" w:lineRule="exact"/>
+        <w:jc w:val="both"/>
+        <w:rPr>
+          <w:rFonts w:ascii="Arno Pro" w:hAnsi="Arno Pro" w:cs="Arial"/>
+          <w:color w:val="000000" w:themeColor="text1"/>
+          <w:sz w:val="22"/>
+          <w:szCs w:val="22"/>
+          <w:lang w:val="fr-FR"/>
+        </w:rPr>
+      </w:pPr>
+    </w:p>
+    <w:p>
+      <w:pPr>
+        <w:spacing w:line="300" w:lineRule="exact"/>
+        <w:jc w:val="both"/>
+        <w:rPr>
+          <w:rFonts w:ascii="Arno Pro" w:hAnsi="Arno Pro" w:cs="Arial"/>
+          <w:sz w:val="22"/>
+          <w:szCs w:val="22"/>
+          <w:lang w:val="fr-FR"/>
+        </w:rPr>
+      </w:pPr>
+      <w:r>
+        <w:rPr>
+          <w:rFonts w:ascii="Arno Pro" w:hAnsi="Arno Pro" w:cs="Arial"/>
+          <w:sz w:val="22"/>
+          <w:szCs w:val="22"/>
+          <w:lang w:val="fr-FR"/>
+        </w:rPr>
+        <w:t>{#</w:t>
+      </w:r>
+      <w:proofErr w:type="gramStart"/>
+      <w:r>
+        <w:rPr>
+          <w:rFonts w:ascii="Arno Pro" w:hAnsi="Arno Pro" w:cs="Arial"/>
+          <w:sz w:val="22"/>
+          <w:szCs w:val="22"/>
+          <w:lang w:val="fr-FR"/>
+        </w:rPr>
+        <w:t>factures}</w:t>
+      </w:r>
+      <w:r>
+        <w:rPr>
+          <w:rFonts w:ascii="Arno Pro" w:hAnsi="Arno Pro" w:cs="Arial"/>
+          <w:sz w:val="22"/>
+          <w:szCs w:val="22"/>
+          <w:lang w:val="fr-FR"/>
+        </w:rPr>
+        <w:t>{</w:t>
+      </w:r>
+      <w:proofErr w:type="gramEnd"/>
+      <w:r>
+        <w:rPr>
+          <w:rFonts w:ascii="Arno Pro" w:hAnsi="Arno Pro" w:cs="Arial"/>
+          <w:sz w:val="22"/>
+          <w:szCs w:val="22"/>
+          <w:lang w:val="fr-FR"/>
+        </w:rPr>
+        <w:t>#</w:t>
+      </w:r>
+      <w:proofErr w:type="spellStart"/>
+      <w:r>
+        <w:rPr>
+          <w:rFonts w:ascii="Arno Pro" w:hAnsi="Arno Pro" w:cs="Arial"/>
+          <w:sz w:val="22"/>
+          <w:szCs w:val="22"/>
+          <w:lang w:val="fr-FR"/>
+        </w:rPr>
+        <w:t>is</w:t>
+      </w:r>
+      <w:r>
+        <w:rPr>
+          <w:rFonts w:ascii="Arno Pro" w:hAnsi="Arno Pro" w:cs="Arial"/>
+          <w:sz w:val="22"/>
+          <w:szCs w:val="22"/>
+          <w:lang w:val="fr-FR"/>
+        </w:rPr>
+        <w:t>PaiementLivraison</w:t>
+      </w:r>
+      <w:proofErr w:type="spellEnd"/>
+      <w:r>
+        <w:rPr>
+          <w:rFonts w:ascii="Arno Pro" w:hAnsi="Arno Pro" w:cs="Arial"/>
+          <w:sz w:val="22"/>
+          <w:szCs w:val="22"/>
+          <w:lang w:val="fr-FR"/>
+        </w:rPr>
+        <w:t>}</w:t>
+      </w:r>
+      <w:r>
+        <w:rPr>
+          <w:rFonts w:ascii="Arno Pro" w:hAnsi="Arno Pro" w:cs="Arial"/>
+          <w:sz w:val="22"/>
+          <w:szCs w:val="22"/>
+          <w:lang w:val="fr-FR"/>
+        </w:rPr>
+        <w:t>{</w:t>
+      </w:r>
+      <w:proofErr w:type="spellStart"/>
+      <w:r>
+        <w:rPr>
+          <w:rFonts w:ascii="Arno Pro" w:hAnsi="Arno Pro" w:cs="Arial"/>
+          <w:sz w:val="22"/>
+          <w:szCs w:val="22"/>
+          <w:lang w:val="fr-FR"/>
+        </w:rPr>
+        <w:t>denomination_sociale_debiteur</w:t>
+      </w:r>
+      <w:proofErr w:type="spellEnd"/>
+      <w:r>
+        <w:rPr>
+          <w:rFonts w:ascii="Arno Pro" w:hAnsi="Arno Pro" w:cs="Arial"/>
+          <w:sz w:val="22"/>
+          <w:szCs w:val="22"/>
+          <w:lang w:val="fr-FR"/>
+        </w:rPr>
+        <w:t xml:space="preserve">} </w:t>
+      </w:r>
+      <w:r>
+        <w:rPr>
+          <w:rFonts w:ascii="Arno Pro" w:hAnsi="Arno Pro" w:cs="Arial"/>
+          <w:sz w:val="22"/>
+          <w:szCs w:val="22"/>
+          <w:lang w:val="fr-FR"/>
+        </w:rPr>
+        <w:t xml:space="preserve">devait payer l’intégralité au plus tard à la livraison. Or, pour ne pas la mettre en difficulté, </w:t>
+      </w:r>
+      <w:r>
+        <w:rPr>
+          <w:rFonts w:ascii="Arno Pro" w:hAnsi="Arno Pro" w:cs="Arial"/>
+          <w:sz w:val="22"/>
+          <w:szCs w:val="22"/>
+          <w:lang w:val="fr-FR"/>
+        </w:rPr>
+        <w:t>{</w:t>
+      </w:r>
+      <w:proofErr w:type="spellStart"/>
+      <w:r>
+        <w:rPr>
+          <w:rFonts w:ascii="Arno Pro" w:hAnsi="Arno Pro" w:cs="Arial"/>
+          <w:sz w:val="22"/>
+          <w:szCs w:val="22"/>
+          <w:lang w:val="fr-FR"/>
+        </w:rPr>
+        <w:t>denomination_sociale_creancier</w:t>
+      </w:r>
+      <w:proofErr w:type="spellEnd"/>
+      <w:r>
+        <w:rPr>
+          <w:rFonts w:ascii="Arno Pro" w:hAnsi="Arno Pro" w:cs="Arial"/>
+          <w:sz w:val="22"/>
+          <w:szCs w:val="22"/>
+          <w:lang w:val="fr-FR"/>
+        </w:rPr>
+        <w:t xml:space="preserve">} </w:t>
+      </w:r>
+      <w:r>
+        <w:rPr>
+          <w:rFonts w:ascii="Arno Pro" w:hAnsi="Arno Pro" w:cs="Arial"/>
+          <w:sz w:val="22"/>
+          <w:szCs w:val="22"/>
+          <w:lang w:val="fr-FR"/>
+        </w:rPr>
+        <w:t>lui a fait confiance et lui a</w:t>
+      </w:r>
+      <w:r>
+        <w:rPr>
+          <w:rFonts w:ascii="Arno Pro" w:hAnsi="Arno Pro" w:cs="Arial"/>
+          <w:sz w:val="22"/>
+          <w:szCs w:val="22"/>
+          <w:lang w:val="fr-FR"/>
+        </w:rPr>
+        <w:t>{/}</w:t>
+      </w:r>
+      <w:r>
+        <w:rPr>
+          <w:rFonts w:ascii="Arno Pro" w:hAnsi="Arno Pro" w:cs="Arial"/>
+          <w:color w:val="000000"/>
+          <w:sz w:val="22"/>
+          <w:szCs w:val="22"/>
+          <w:shd w:val="clear" w:color="auto" w:fill="FFFFFF"/>
+          <w:lang w:val="fr-FR"/>
+        </w:rPr>
+        <w:t>{/factures}</w:t>
+      </w:r>
+      <w:r>
+        <w:rPr>
+          <w:rFonts w:ascii="Arno Pro" w:hAnsi="Arno Pro" w:cs="Arial"/>
+          <w:sz w:val="22"/>
+          <w:szCs w:val="22"/>
+          <w:lang w:val="fr-FR"/>
+        </w:rPr>
+        <w:t xml:space="preserve"> </w:t>
+      </w:r>
+      <w:r>
+        <w:rPr>
+          <w:rFonts w:ascii="Arno Pro" w:hAnsi="Arno Pro" w:cs="Arial"/>
+          <w:color w:val="000000" w:themeColor="text1"/>
+          <w:sz w:val="22"/>
+          <w:szCs w:val="22"/>
+          <w:lang w:val="fr-FR"/>
+        </w:rPr>
+        <w:t>{#</w:t>
+      </w:r>
+      <w:proofErr w:type="spellStart"/>
+      <w:r>
+        <w:rPr>
+          <w:rFonts w:ascii="Arno Pro" w:hAnsi="Arno Pro" w:cs="Arial"/>
+          <w:color w:val="000000" w:themeColor="text1"/>
+          <w:sz w:val="22"/>
+          <w:szCs w:val="22"/>
+          <w:lang w:val="fr-FR"/>
+        </w:rPr>
+        <w:t>isProduits</w:t>
+      </w:r>
+      <w:proofErr w:type="spellEnd"/>
+      <w:r>
+        <w:rPr>
+          <w:rFonts w:ascii="Arno Pro" w:hAnsi="Arno Pro" w:cs="Arial"/>
+          <w:color w:val="000000" w:themeColor="text1"/>
+          <w:sz w:val="22"/>
+          <w:szCs w:val="22"/>
+          <w:lang w:val="fr-FR"/>
+        </w:rPr>
+        <w:t>}</w:t>
+      </w:r>
+      <w:r>
+        <w:rPr>
+          <w:rFonts w:ascii="Arno Pro" w:hAnsi="Arno Pro" w:cs="Arial"/>
+          <w:color w:val="000000" w:themeColor="text1"/>
+          <w:sz w:val="22"/>
+          <w:szCs w:val="22"/>
+          <w:lang w:val="fr-FR"/>
+        </w:rPr>
+        <w:t>livré la totalité de la marchandise{/}{#</w:t>
+      </w:r>
+      <w:proofErr w:type="spellStart"/>
+      <w:r>
+        <w:rPr>
+          <w:rFonts w:ascii="Arno Pro" w:hAnsi="Arno Pro" w:cs="Arial"/>
+          <w:color w:val="000000" w:themeColor="text1"/>
+          <w:sz w:val="22"/>
+          <w:szCs w:val="22"/>
+          <w:lang w:val="fr-FR"/>
+        </w:rPr>
+        <w:t>isServices</w:t>
+      </w:r>
+      <w:proofErr w:type="spellEnd"/>
+      <w:r>
+        <w:rPr>
+          <w:rFonts w:ascii="Arno Pro" w:hAnsi="Arno Pro" w:cs="Arial"/>
+          <w:color w:val="000000" w:themeColor="text1"/>
+          <w:sz w:val="22"/>
+          <w:szCs w:val="22"/>
+          <w:lang w:val="fr-FR"/>
+        </w:rPr>
+        <w:t>}</w:t>
+      </w:r>
+      <w:r>
+        <w:rPr>
+          <w:rFonts w:ascii="Arno Pro" w:hAnsi="Arno Pro" w:cs="Arial"/>
+          <w:color w:val="000000" w:themeColor="text1"/>
+          <w:sz w:val="22"/>
+          <w:szCs w:val="22"/>
+          <w:lang w:val="fr-FR"/>
+        </w:rPr>
+        <w:t>fourni la totalité des prestations</w:t>
+      </w:r>
+      <w:r>
+        <w:rPr>
+          <w:rFonts w:ascii="Arno Pro" w:hAnsi="Arno Pro" w:cs="Arial"/>
+          <w:color w:val="000000" w:themeColor="text1"/>
+          <w:sz w:val="22"/>
+          <w:szCs w:val="22"/>
+          <w:lang w:val="fr-FR"/>
+        </w:rPr>
+        <w:t>{/}</w:t>
+      </w:r>
+      <w:r>
+        <w:rPr>
+          <w:rFonts w:ascii="Arno Pro" w:hAnsi="Arno Pro" w:cs="Arial"/>
+          <w:color w:val="000000" w:themeColor="text1"/>
+          <w:sz w:val="22"/>
+          <w:szCs w:val="22"/>
+          <w:lang w:val="fr-FR"/>
+        </w:rPr>
+        <w:t>.</w:t>
+      </w:r>
+    </w:p>
+    <w:p>
+      <w:pPr>
+        <w:spacing w:after="0" w:line="300" w:lineRule="exact"/>
+        <w:jc w:val="both"/>
+        <w:rPr>
+          <w:rFonts w:ascii="Arno Pro" w:hAnsi="Arno Pro" w:cs="Arial"/>
+          <w:color w:val="000000" w:themeColor="text1"/>
+          <w:sz w:val="22"/>
+          <w:szCs w:val="22"/>
+          <w:lang w:val="fr-FR"/>
+        </w:rPr>
+      </w:pPr>
+      <w:r>
+        <w:rPr>
+          <w:rFonts w:ascii="Arno Pro" w:hAnsi="Arno Pro" w:cs="Arial"/>
+          <w:color w:val="000000" w:themeColor="text1"/>
+          <w:sz w:val="22"/>
+          <w:szCs w:val="22"/>
+          <w:lang w:val="fr-FR"/>
+        </w:rPr>
+        <w:t>Nonobstant les</w:t>
+      </w:r>
+      <w:r>
+        <w:rPr>
+          <w:rFonts w:ascii="Arno Pro" w:hAnsi="Arno Pro" w:cs="Arial"/>
+          <w:color w:val="000000" w:themeColor="text1"/>
+          <w:sz w:val="22"/>
+          <w:szCs w:val="22"/>
+          <w:lang w:val="fr-FR"/>
+        </w:rPr>
+        <w:t xml:space="preserve"> relances de paiement de la </w:t>
+      </w:r>
+      <w:r>
+        <w:rPr>
+          <w:rFonts w:ascii="Arno Pro" w:hAnsi="Arno Pro" w:cs="Arial"/>
+          <w:color w:val="000000" w:themeColor="text1"/>
+          <w:sz w:val="22"/>
+          <w:szCs w:val="22"/>
+          <w:lang w:val="fr-FR"/>
+        </w:rPr>
+        <w:t xml:space="preserve">société </w:t>
+      </w:r>
+      <w:r>
+        <w:rPr>
+          <w:rFonts w:ascii="Arno Pro" w:hAnsi="Arno Pro" w:cs="Arial"/>
+          <w:color w:val="000000" w:themeColor="text1"/>
+          <w:sz w:val="22"/>
+          <w:szCs w:val="22"/>
+          <w:lang w:val="fr-FR"/>
+        </w:rPr>
+        <w:t>{</w:t>
+      </w:r>
+      <w:proofErr w:type="spellStart"/>
+      <w:r>
+        <w:rPr>
+          <w:rFonts w:ascii="Arno Pro" w:hAnsi="Arno Pro" w:cs="Arial"/>
+          <w:color w:val="000000" w:themeColor="text1"/>
+          <w:sz w:val="22"/>
+          <w:szCs w:val="22"/>
+          <w:lang w:val="fr-FR"/>
+        </w:rPr>
+        <w:t>denomination_sociale_creancier</w:t>
+      </w:r>
+      <w:proofErr w:type="spellEnd"/>
+      <w:r>
+        <w:rPr>
+          <w:rFonts w:ascii="Arno Pro" w:hAnsi="Arno Pro" w:cs="Arial"/>
+          <w:color w:val="000000" w:themeColor="text1"/>
+          <w:sz w:val="22"/>
+          <w:szCs w:val="22"/>
+          <w:lang w:val="fr-FR"/>
+        </w:rPr>
+        <w:t>}</w:t>
+      </w:r>
+      <w:r>
+        <w:rPr>
+          <w:rFonts w:ascii="Arno Pro" w:hAnsi="Arno Pro" w:cs="Arial"/>
+          <w:color w:val="000000" w:themeColor="text1"/>
+          <w:sz w:val="22"/>
+          <w:szCs w:val="22"/>
+          <w:lang w:val="fr-FR"/>
+        </w:rPr>
+        <w:t xml:space="preserve">, </w:t>
+      </w:r>
+      <w:r>
+        <w:rPr>
+          <w:rFonts w:ascii="Arno Pro" w:hAnsi="Arno Pro" w:cs="Arial"/>
+          <w:color w:val="000000" w:themeColor="text1"/>
+          <w:sz w:val="22"/>
+          <w:szCs w:val="22"/>
+          <w:lang w:val="fr-FR"/>
+        </w:rPr>
+        <w:t>le</w:t>
+      </w:r>
+      <w:r>
+        <w:rPr>
+          <w:rFonts w:ascii="Arno Pro" w:hAnsi="Arno Pro" w:cs="Arial"/>
+          <w:color w:val="000000" w:themeColor="text1"/>
+          <w:sz w:val="22"/>
+          <w:szCs w:val="22"/>
+          <w:lang w:val="fr-FR"/>
+        </w:rPr>
+        <w:t xml:space="preserve"> solde restant dû s’élève</w:t>
+      </w:r>
+      <w:r>
+        <w:rPr>
+          <w:rFonts w:ascii="Arno Pro" w:hAnsi="Arno Pro" w:cs="Arial"/>
+          <w:color w:val="000000" w:themeColor="text1"/>
+          <w:sz w:val="22"/>
+          <w:szCs w:val="22"/>
+          <w:lang w:val="fr-FR"/>
+        </w:rPr>
+        <w:t xml:space="preserve"> </w:t>
+      </w:r>
+      <w:r>
+        <w:rPr>
+          <w:rFonts w:ascii="Arno Pro" w:hAnsi="Arno Pro" w:cs="Arial"/>
+          <w:color w:val="000000" w:themeColor="text1"/>
+          <w:sz w:val="22"/>
+          <w:szCs w:val="22"/>
+          <w:lang w:val="fr-FR"/>
+        </w:rPr>
+        <w:t xml:space="preserve">à </w:t>
+      </w:r>
+      <w:r>
+        <w:rPr>
+          <w:rFonts w:ascii="Arno Pro" w:hAnsi="Arno Pro" w:cs="Arial"/>
+          <w:color w:val="000000" w:themeColor="text1"/>
+          <w:sz w:val="22"/>
+          <w:szCs w:val="22"/>
+          <w:lang w:val="fr-FR"/>
+        </w:rPr>
+        <w:t>{</w:t>
+      </w:r>
+      <w:proofErr w:type="spellStart"/>
+      <w:r>
+        <w:rPr>
+          <w:rFonts w:ascii="Arno Pro" w:hAnsi="Arno Pro" w:cs="Arial"/>
+          <w:color w:val="000000" w:themeColor="text1"/>
+          <w:sz w:val="22"/>
+          <w:szCs w:val="22"/>
+          <w:lang w:val="fr-FR"/>
+        </w:rPr>
+        <w:t>calcul_creance_principale</w:t>
+      </w:r>
+      <w:r>
+        <w:rPr>
+          <w:rFonts w:ascii="Arno Pro" w:hAnsi="Arno Pro" w:cs="Arial"/>
+          <w:color w:val="000000" w:themeColor="text1"/>
+          <w:sz w:val="22"/>
+          <w:szCs w:val="22"/>
+          <w:lang w:val="fr-FR"/>
+        </w:rPr>
+        <w:t>_ht</w:t>
+      </w:r>
+      <w:proofErr w:type="spellEnd"/>
+      <w:r>
+        <w:rPr>
+          <w:rFonts w:ascii="Arno Pro" w:hAnsi="Arno Pro" w:cs="Arial"/>
+          <w:color w:val="000000" w:themeColor="text1"/>
+          <w:sz w:val="22"/>
+          <w:szCs w:val="22"/>
+          <w:lang w:val="fr-FR"/>
+        </w:rPr>
+        <w:t>}</w:t>
+      </w:r>
+      <w:r>
+        <w:rPr>
+          <w:rFonts w:ascii="Arno Pro" w:hAnsi="Arno Pro" w:cs="Arial"/>
+          <w:color w:val="000000" w:themeColor="text1"/>
+          <w:sz w:val="22"/>
+          <w:szCs w:val="22"/>
+          <w:lang w:val="fr-FR"/>
+        </w:rPr>
+        <w:t xml:space="preserve"> </w:t>
+      </w:r>
+      <w:r>
+        <w:rPr>
+          <w:rFonts w:ascii="Arno Pro" w:hAnsi="Arno Pro" w:cs="Arial"/>
+          <w:color w:val="000000" w:themeColor="text1"/>
+          <w:sz w:val="22"/>
+          <w:szCs w:val="22"/>
+          <w:lang w:val="fr-FR"/>
+        </w:rPr>
+        <w:t>{</w:t>
+      </w:r>
+      <w:proofErr w:type="spellStart"/>
+      <w:r>
+        <w:rPr>
+          <w:rFonts w:ascii="Arno Pro" w:hAnsi="Arno Pro" w:cs="Arial"/>
+          <w:color w:val="000000" w:themeColor="text1"/>
+          <w:sz w:val="22"/>
+          <w:szCs w:val="22"/>
+          <w:lang w:val="fr-FR"/>
+        </w:rPr>
+        <w:t>calcul_creance_principale_TTC</w:t>
+      </w:r>
+      <w:proofErr w:type="spellEnd"/>
+      <w:r>
+        <w:rPr>
+          <w:rFonts w:ascii="Arno Pro" w:hAnsi="Arno Pro" w:cs="Arial"/>
+          <w:color w:val="000000" w:themeColor="text1"/>
+          <w:sz w:val="22"/>
+          <w:szCs w:val="22"/>
+          <w:lang w:val="fr-FR"/>
+        </w:rPr>
+        <w:t xml:space="preserve">} </w:t>
+      </w:r>
+      <w:r>
+        <w:rPr>
+          <w:rFonts w:ascii="Arno Pro" w:hAnsi="Arno Pro" w:cs="Arial"/>
+          <w:color w:val="000000" w:themeColor="text1"/>
+          <w:sz w:val="22"/>
+          <w:szCs w:val="22"/>
+          <w:lang w:val="fr-FR"/>
+        </w:rPr>
+        <w:t>euros, outre les intérêts moratoires</w:t>
+      </w:r>
+      <w:r>
+        <w:rPr>
+          <w:rFonts w:ascii="Arno Pro" w:hAnsi="Arno Pro" w:cs="Arial"/>
+          <w:color w:val="000000" w:themeColor="text1"/>
+          <w:sz w:val="22"/>
+          <w:szCs w:val="22"/>
+          <w:lang w:val="fr-FR"/>
+        </w:rPr>
+        <w:t xml:space="preserve">, </w:t>
+      </w:r>
+      <w:r>
+        <w:rPr>
+          <w:rFonts w:ascii="Arno Pro" w:hAnsi="Arno Pro" w:cs="Arial"/>
+          <w:color w:val="000000" w:themeColor="text1"/>
+          <w:sz w:val="22"/>
+          <w:szCs w:val="22"/>
+          <w:lang w:val="fr-FR"/>
+        </w:rPr>
+        <w:t>frais et accessoires.</w:t>
+      </w:r>
+    </w:p>
+    <w:p>
+      <w:pPr>
+        <w:spacing w:after="0" w:line="300" w:lineRule="exact"/>
+        <w:jc w:val="both"/>
+        <w:rPr>
+          <w:rFonts w:ascii="Arno Pro" w:hAnsi="Arno Pro" w:cs="Arial"/>
+          <w:color w:val="000000" w:themeColor="text1"/>
+          <w:sz w:val="22"/>
+          <w:szCs w:val="22"/>
+          <w:lang w:val="fr-FR"/>
+        </w:rPr>
+      </w:pPr>
+    </w:p>
+    <w:p>
+      <w:pPr>
+        <w:spacing w:line="300" w:lineRule="exact"/>
+        <w:jc w:val="both"/>
+        <w:rPr>
+          <w:rFonts w:ascii="Arno Pro" w:hAnsi="Arno Pro" w:cs="Arial"/>
+          <w:color w:val="000000"/>
+          <w:sz w:val="22"/>
+          <w:szCs w:val="22"/>
+          <w:shd w:val="clear" w:color="auto" w:fill="FFFFFF"/>
+          <w:lang w:val="fr-FR"/>
+        </w:rPr>
+      </w:pPr>
+      <w:r>
+        <w:rPr>
+          <w:rFonts w:ascii="Arno Pro" w:hAnsi="Arno Pro" w:cs="Arial"/>
+          <w:color w:val="000000"/>
+          <w:sz w:val="22"/>
+          <w:szCs w:val="22"/>
+          <w:shd w:val="clear" w:color="auto" w:fill="FFFFFF"/>
+          <w:lang w:val="fr-FR"/>
+        </w:rPr>
+        <w:t>{</w:t>
+      </w:r>
+      <w:r>
+        <w:rPr>
+          <w:rFonts w:ascii="Arno Pro" w:hAnsi="Arno Pro" w:cs="Arial"/>
+          <w:color w:val="000000"/>
+          <w:sz w:val="22"/>
+          <w:szCs w:val="22"/>
+          <w:shd w:val="clear" w:color="auto" w:fill="FFFFFF"/>
+          <w:lang w:val="fr-FR"/>
+        </w:rPr>
+        <w:t>#</w:t>
+      </w:r>
+      <w:proofErr w:type="spellStart"/>
+      <w:r>
+        <w:rPr>
+          <w:rFonts w:ascii="Arno Pro" w:hAnsi="Arno Pro" w:cs="Arial"/>
+          <w:color w:val="000000"/>
+          <w:sz w:val="22"/>
+          <w:szCs w:val="22"/>
+          <w:shd w:val="clear" w:color="auto" w:fill="FFFFFF"/>
+          <w:lang w:val="fr-FR"/>
+        </w:rPr>
+        <w:t>isEntrepriseFr</w:t>
+      </w:r>
+      <w:proofErr w:type="spellEnd"/>
+      <w:r>
+        <w:rPr>
+          <w:rFonts w:ascii="Arno Pro" w:hAnsi="Arno Pro" w:cs="Arial"/>
+          <w:color w:val="000000"/>
+          <w:sz w:val="22"/>
+          <w:szCs w:val="22"/>
+          <w:shd w:val="clear" w:color="auto" w:fill="FFFFFF"/>
+          <w:lang w:val="fr-FR"/>
+        </w:rPr>
+        <w:t>}</w:t>
+      </w:r>
+      <w:r>
+        <w:rPr>
+          <w:rFonts w:ascii="Arno Pro" w:hAnsi="Arno Pro" w:cs="Arial"/>
+          <w:color w:val="000000"/>
+          <w:sz w:val="22"/>
+          <w:szCs w:val="22"/>
+          <w:shd w:val="clear" w:color="auto" w:fill="FFFFFF"/>
+          <w:lang w:val="fr-FR"/>
+        </w:rPr>
+        <w:t>10{/} {#</w:t>
+      </w:r>
+      <w:proofErr w:type="spellStart"/>
+      <w:r>
+        <w:rPr>
+          <w:rFonts w:ascii="Arno Pro" w:hAnsi="Arno Pro" w:cs="Arial"/>
+          <w:color w:val="000000"/>
+          <w:sz w:val="22"/>
+          <w:szCs w:val="22"/>
+          <w:shd w:val="clear" w:color="auto" w:fill="FFFFFF"/>
+          <w:lang w:val="fr-FR"/>
+        </w:rPr>
+        <w:t>isEntrepriseIt</w:t>
+      </w:r>
+      <w:proofErr w:type="spellEnd"/>
+      <w:r>
+        <w:rPr>
+          <w:rFonts w:ascii="Arno Pro" w:hAnsi="Arno Pro" w:cs="Arial"/>
+          <w:color w:val="000000"/>
+          <w:sz w:val="22"/>
+          <w:szCs w:val="22"/>
+          <w:shd w:val="clear" w:color="auto" w:fill="FFFFFF"/>
+          <w:lang w:val="fr-FR"/>
+        </w:rPr>
+        <w:t>}8{/}</w:t>
+      </w:r>
+    </w:p>
+    <w:p>
+      <w:pPr>
+        <w:spacing w:line="300" w:lineRule="exact"/>
+        <w:jc w:val="both"/>
+        <w:rPr>
+          <w:rFonts w:ascii="Arno Pro" w:hAnsi="Arno Pro" w:cs="Arial"/>
+          <w:color w:val="000000"/>
+          <w:sz w:val="22"/>
+          <w:szCs w:val="22"/>
+          <w:highlight w:val="yellow"/>
+          <w:shd w:val="clear" w:color="auto" w:fill="FFFFFF"/>
+          <w:lang w:val="fr-FR"/>
+        </w:rPr>
+      </w:pPr>
+      <w:r>
+        <w:rPr>
+          <w:rFonts w:ascii="Arno Pro" w:hAnsi="Arno Pro" w:cs="Arial"/>
+          <w:color w:val="000000" w:themeColor="text1"/>
+          <w:sz w:val="22"/>
+          <w:szCs w:val="22"/>
+          <w:shd w:val="clear" w:color="auto" w:fill="FFFFFF"/>
+          <w:lang w:val="fr-FR"/>
+        </w:rPr>
+        <w:t xml:space="preserve">Mes honoraires au titre des frais </w:t>
+      </w:r>
+      <w:r>
+        <w:rPr>
+          <w:rFonts w:ascii="Arno Pro" w:hAnsi="Arno Pro" w:cs="Arial"/>
+          <w:color w:val="000000" w:themeColor="text1"/>
+          <w:sz w:val="22"/>
+          <w:szCs w:val="22"/>
+          <w:shd w:val="clear" w:color="auto" w:fill="FFFFFF"/>
+          <w:lang w:val="fr-FR"/>
+        </w:rPr>
+        <w:t>de la présente</w:t>
+      </w:r>
+      <w:r>
+        <w:rPr>
+          <w:rFonts w:ascii="Arno Pro" w:hAnsi="Arno Pro" w:cs="Arial"/>
+          <w:color w:val="000000" w:themeColor="text1"/>
+          <w:sz w:val="22"/>
+          <w:szCs w:val="22"/>
+          <w:shd w:val="clear" w:color="auto" w:fill="FFFFFF"/>
+          <w:lang w:val="fr-FR"/>
+        </w:rPr>
+        <w:t xml:space="preserve"> s’élève à</w:t>
+      </w:r>
+      <w:r>
+        <w:rPr>
+          <w:rFonts w:ascii="Arno Pro" w:hAnsi="Arno Pro" w:cs="Arial"/>
+          <w:color w:val="000000" w:themeColor="text1"/>
+          <w:sz w:val="22"/>
+          <w:szCs w:val="22"/>
+          <w:shd w:val="clear" w:color="auto" w:fill="FFFFFF"/>
+          <w:lang w:val="fr-FR"/>
+        </w:rPr>
+        <w:t xml:space="preserve"> {#</w:t>
+      </w:r>
       <w:proofErr w:type="spellStart"/>
       <w:proofErr w:type="gramStart"/>
       <w:r>
@@ -3838,9 +4745,21 @@
           <w:color w:val="000000" w:themeColor="text1"/>
           <w:sz w:val="22"/>
           <w:szCs w:val="22"/>
-          <w:lang w:val="fr-FR"/>
-        </w:rPr>
-        <w:t>isPaiementEcheance</w:t>
+          <w:shd w:val="clear" w:color="auto" w:fill="FFFFFF"/>
+          <w:lang w:val="fr-FR"/>
+        </w:rPr>
+        <w:t>isMontant</w:t>
+      </w:r>
+      <w:r>
+        <w:rPr>
+          <w:rFonts w:ascii="Arno Pro" w:hAnsi="Arno Pro" w:cs="Arial"/>
+          <w:color w:val="000000" w:themeColor="text1"/>
+          <w:sz w:val="22"/>
+          <w:szCs w:val="22"/>
+          <w:shd w:val="clear" w:color="auto" w:fill="FFFFFF"/>
+          <w:lang w:val="fr-FR"/>
+        </w:rPr>
+        <w:t>Hono</w:t>
       </w:r>
       <w:proofErr w:type="spellEnd"/>
       <w:r>
@@ -3849,20 +4768,12 @@
           <w:color w:val="000000" w:themeColor="text1"/>
           <w:sz w:val="22"/>
           <w:szCs w:val="22"/>
-          <w:lang w:val="fr-FR"/>
-        </w:rPr>
-        <w:t>}</w:t>
-      </w:r>
-      <w:r>
-        <w:rPr>
-          <w:rFonts w:ascii="Arno Pro" w:hAnsi="Arno Pro" w:cs="Arial"/>
-          <w:color w:val="000000" w:themeColor="text1"/>
-          <w:sz w:val="22"/>
-          <w:szCs w:val="22"/>
-          <w:lang w:val="fr-FR"/>
-        </w:rPr>
-        <w:t>ok</w:t>
-      </w:r>
+          <w:shd w:val="clear" w:color="auto" w:fill="FFFFFF"/>
+          <w:lang w:val="fr-FR"/>
+        </w:rPr>
+        <w:t>}{</w:t>
+      </w:r>
+      <w:proofErr w:type="spellStart"/>
       <w:proofErr w:type="gramEnd"/>
       <w:r>
         <w:rPr>
@@ -3870,9 +4781,114 @@
           <w:color w:val="000000" w:themeColor="text1"/>
           <w:sz w:val="22"/>
           <w:szCs w:val="22"/>
-          <w:lang w:val="fr-FR"/>
-        </w:rPr>
-        <w:t>{/}</w:t>
+          <w:shd w:val="clear" w:color="auto" w:fill="FFFFFF"/>
+          <w:lang w:val="fr-FR"/>
+        </w:rPr>
+        <w:t>montant_honoraires</w:t>
+      </w:r>
+      <w:proofErr w:type="spellEnd"/>
+      <w:r>
+        <w:rPr>
+          <w:rFonts w:ascii="Arno Pro" w:hAnsi="Arno Pro" w:cs="Arial"/>
+          <w:color w:val="000000" w:themeColor="text1"/>
+          <w:sz w:val="22"/>
+          <w:szCs w:val="22"/>
+          <w:shd w:val="clear" w:color="auto" w:fill="FFFFFF"/>
+          <w:lang w:val="fr-FR"/>
+        </w:rPr>
+        <w:t>}{/}</w:t>
+      </w:r>
+      <w:r>
+        <w:rPr>
+          <w:rFonts w:ascii="Arno Pro" w:hAnsi="Arno Pro" w:cs="Arial"/>
+          <w:color w:val="000000" w:themeColor="text1"/>
+          <w:sz w:val="22"/>
+          <w:szCs w:val="22"/>
+          <w:shd w:val="clear" w:color="auto" w:fill="FFFFFF"/>
+          <w:lang w:val="fr-FR"/>
+        </w:rPr>
+        <w:t xml:space="preserve"> </w:t>
+      </w:r>
+      <w:r>
+        <w:rPr>
+          <w:rFonts w:ascii="Arno Pro" w:hAnsi="Arno Pro" w:cs="Arial"/>
+          <w:color w:val="000000" w:themeColor="text1"/>
+          <w:sz w:val="22"/>
+          <w:szCs w:val="22"/>
+          <w:shd w:val="clear" w:color="auto" w:fill="FFFFFF"/>
+          <w:lang w:val="fr-FR"/>
+        </w:rPr>
+        <w:t>{#</w:t>
+      </w:r>
+      <w:proofErr w:type="spellStart"/>
+      <w:r>
+        <w:rPr>
+          <w:rFonts w:ascii="Arno Pro" w:hAnsi="Arno Pro" w:cs="Arial"/>
+          <w:color w:val="000000" w:themeColor="text1"/>
+          <w:sz w:val="22"/>
+          <w:szCs w:val="22"/>
+          <w:shd w:val="clear" w:color="auto" w:fill="FFFFFF"/>
+          <w:lang w:val="fr-FR"/>
+        </w:rPr>
+        <w:t>isHonorairesHT</w:t>
+      </w:r>
+      <w:proofErr w:type="spellEnd"/>
+      <w:r>
+        <w:rPr>
+          <w:rFonts w:ascii="Arno Pro" w:hAnsi="Arno Pro" w:cs="Arial"/>
+          <w:color w:val="000000" w:themeColor="text1"/>
+          <w:sz w:val="22"/>
+          <w:szCs w:val="22"/>
+          <w:shd w:val="clear" w:color="auto" w:fill="FFFFFF"/>
+          <w:lang w:val="fr-FR"/>
+        </w:rPr>
+        <w:t>}HT{/}{#</w:t>
+      </w:r>
+      <w:proofErr w:type="spellStart"/>
+      <w:r>
+        <w:rPr>
+          <w:rFonts w:ascii="Arno Pro" w:hAnsi="Arno Pro" w:cs="Arial"/>
+          <w:color w:val="000000" w:themeColor="text1"/>
+          <w:sz w:val="22"/>
+          <w:szCs w:val="22"/>
+          <w:shd w:val="clear" w:color="auto" w:fill="FFFFFF"/>
+          <w:lang w:val="fr-FR"/>
+        </w:rPr>
+        <w:t>isHonorairesTTC</w:t>
+      </w:r>
+      <w:proofErr w:type="spellEnd"/>
+      <w:r>
+        <w:rPr>
+          <w:rFonts w:ascii="Arno Pro" w:hAnsi="Arno Pro" w:cs="Arial"/>
+          <w:color w:val="000000" w:themeColor="text1"/>
+          <w:sz w:val="22"/>
+          <w:szCs w:val="22"/>
+          <w:shd w:val="clear" w:color="auto" w:fill="FFFFFF"/>
+          <w:lang w:val="fr-FR"/>
+        </w:rPr>
+        <w:t>}TTC{/}</w:t>
+      </w:r>
+      <w:r>
+        <w:rPr>
+          <w:rFonts w:ascii="Arno Pro" w:hAnsi="Arno Pro" w:cs="Arial"/>
+          <w:color w:val="000000" w:themeColor="text1"/>
+          <w:sz w:val="22"/>
+          <w:szCs w:val="22"/>
+          <w:shd w:val="clear" w:color="auto" w:fill="FFFFFF"/>
+          <w:lang w:val="fr-FR"/>
+        </w:rPr>
+        <w:t xml:space="preserve"> </w:t>
+      </w:r>
+      <w:r>
+        <w:rPr>
+          <w:rFonts w:ascii="Arno Pro" w:hAnsi="Arno Pro" w:cs="Arial"/>
+          <w:color w:val="000000" w:themeColor="text1"/>
+          <w:sz w:val="22"/>
+          <w:szCs w:val="22"/>
+          <w:shd w:val="clear" w:color="auto" w:fill="FFFFFF"/>
+          <w:lang w:val="fr-FR"/>
+        </w:rPr>
+        <w:t>€.</w:t>
       </w:r>
     </w:p>
     <w:p>
@@ -3887,21 +4903,607 @@
           <w:lang w:val="fr-FR"/>
         </w:rPr>
       </w:pPr>
+      <w:r>
+        <w:rPr>
+          <w:rFonts w:ascii="Arno Pro" w:hAnsi="Arno Pro" w:cs="Arial"/>
+          <w:color w:val="000000" w:themeColor="text1"/>
+          <w:sz w:val="22"/>
+          <w:szCs w:val="22"/>
+          <w:lang w:val="fr-FR"/>
+        </w:rPr>
+        <w:t xml:space="preserve">Par conséquent et conformément aux dispositions légales applicables, nous vous mettons en demeure, par la présente qui emporte toutes conséquences de droit, de régler à la société </w:t>
+      </w:r>
+      <w:r>
+        <w:rPr>
+          <w:rFonts w:ascii="Arno Pro" w:hAnsi="Arno Pro" w:cs="Arial"/>
+          <w:color w:val="000000" w:themeColor="text1"/>
+          <w:sz w:val="22"/>
+          <w:szCs w:val="22"/>
+          <w:lang w:val="fr-FR"/>
+        </w:rPr>
+        <w:t>{</w:t>
+      </w:r>
+      <w:proofErr w:type="spellStart"/>
+      <w:r>
+        <w:rPr>
+          <w:rFonts w:ascii="Arno Pro" w:hAnsi="Arno Pro" w:cs="Arial"/>
+          <w:color w:val="000000" w:themeColor="text1"/>
+          <w:sz w:val="22"/>
+          <w:szCs w:val="22"/>
+          <w:lang w:val="fr-FR"/>
+        </w:rPr>
+        <w:t>denomination_sociale_cre</w:t>
+      </w:r>
+      <w:r>
+        <w:rPr>
+          <w:rFonts w:ascii="Arno Pro" w:hAnsi="Arno Pro" w:cs="Arial"/>
+          <w:color w:val="000000" w:themeColor="text1"/>
+          <w:sz w:val="22"/>
+          <w:szCs w:val="22"/>
+          <w:lang w:val="fr-FR"/>
+        </w:rPr>
+        <w:t>ancier</w:t>
+      </w:r>
+      <w:proofErr w:type="spellEnd"/>
+      <w:r>
+        <w:rPr>
+          <w:rFonts w:ascii="Arno Pro" w:hAnsi="Arno Pro" w:cs="Arial"/>
+          <w:color w:val="000000" w:themeColor="text1"/>
+          <w:sz w:val="22"/>
+          <w:szCs w:val="22"/>
+          <w:lang w:val="fr-FR"/>
+        </w:rPr>
+        <w:t>}</w:t>
+      </w:r>
+      <w:r>
+        <w:rPr>
+          <w:rFonts w:ascii="Arno Pro" w:hAnsi="Arno Pro" w:cs="Arial"/>
+          <w:color w:val="000000" w:themeColor="text1"/>
+          <w:sz w:val="22"/>
+          <w:szCs w:val="22"/>
+          <w:lang w:val="fr-FR"/>
+        </w:rPr>
+        <w:t xml:space="preserve"> le montant total de sa créance, soit la somme de </w:t>
+      </w:r>
+      <w:r>
+        <w:rPr>
+          <w:rFonts w:ascii="Arno Pro" w:hAnsi="Arno Pro" w:cs="Arial"/>
+          <w:color w:val="000000" w:themeColor="text1"/>
+          <w:sz w:val="22"/>
+          <w:szCs w:val="22"/>
+          <w:lang w:val="fr-FR"/>
+        </w:rPr>
+        <w:t>{</w:t>
+      </w:r>
+      <w:proofErr w:type="spellStart"/>
+      <w:r>
+        <w:rPr>
+          <w:rFonts w:ascii="Arno Pro" w:hAnsi="Arno Pro" w:cs="Arial"/>
+          <w:color w:val="000000" w:themeColor="text1"/>
+          <w:sz w:val="22"/>
+          <w:szCs w:val="22"/>
+          <w:lang w:val="fr-FR"/>
+        </w:rPr>
+        <w:t>calcul_total_creance_principale</w:t>
+      </w:r>
+      <w:r>
+        <w:rPr>
+          <w:rFonts w:ascii="Arno Pro" w:hAnsi="Arno Pro" w:cs="Arial"/>
+          <w:color w:val="000000" w:themeColor="text1"/>
+          <w:sz w:val="22"/>
+          <w:szCs w:val="22"/>
+          <w:lang w:val="fr-FR"/>
+        </w:rPr>
+        <w:t>_HT</w:t>
+      </w:r>
+      <w:proofErr w:type="spellEnd"/>
+      <w:r>
+        <w:rPr>
+          <w:rFonts w:ascii="Arno Pro" w:hAnsi="Arno Pro" w:cs="Arial"/>
+          <w:color w:val="000000" w:themeColor="text1"/>
+          <w:sz w:val="22"/>
+          <w:szCs w:val="22"/>
+          <w:lang w:val="fr-FR"/>
+        </w:rPr>
+        <w:t>}</w:t>
+      </w:r>
+      <w:r>
+        <w:rPr>
+          <w:rFonts w:ascii="Arno Pro" w:hAnsi="Arno Pro" w:cs="Arial"/>
+          <w:color w:val="000000" w:themeColor="text1"/>
+          <w:sz w:val="22"/>
+          <w:szCs w:val="22"/>
+          <w:lang w:val="fr-FR"/>
+        </w:rPr>
+        <w:t xml:space="preserve"> </w:t>
+      </w:r>
+      <w:r>
+        <w:rPr>
+          <w:rFonts w:ascii="Arno Pro" w:hAnsi="Arno Pro" w:cs="Arial"/>
+          <w:color w:val="000000" w:themeColor="text1"/>
+          <w:sz w:val="22"/>
+          <w:szCs w:val="22"/>
+          <w:lang w:val="fr-FR"/>
+        </w:rPr>
+        <w:t>{</w:t>
+      </w:r>
+      <w:proofErr w:type="spellStart"/>
+      <w:r>
+        <w:rPr>
+          <w:rFonts w:ascii="Arno Pro" w:hAnsi="Arno Pro" w:cs="Arial"/>
+          <w:color w:val="000000" w:themeColor="text1"/>
+          <w:sz w:val="22"/>
+          <w:szCs w:val="22"/>
+          <w:lang w:val="fr-FR"/>
+        </w:rPr>
+        <w:t>calcul_total_creance_principale_TTC</w:t>
+      </w:r>
+      <w:proofErr w:type="spellEnd"/>
+      <w:r>
+        <w:rPr>
+          <w:rFonts w:ascii="Arno Pro" w:hAnsi="Arno Pro" w:cs="Arial"/>
+          <w:color w:val="000000" w:themeColor="text1"/>
+          <w:sz w:val="22"/>
+          <w:szCs w:val="22"/>
+          <w:lang w:val="fr-FR"/>
+        </w:rPr>
+        <w:t xml:space="preserve">} </w:t>
+      </w:r>
+      <w:r>
+        <w:rPr>
+          <w:rFonts w:ascii="Arno Pro" w:hAnsi="Arno Pro" w:cs="Arial"/>
+          <w:color w:val="000000" w:themeColor="text1"/>
+          <w:sz w:val="22"/>
+          <w:szCs w:val="22"/>
+          <w:lang w:val="fr-FR"/>
+        </w:rPr>
+        <w:t>euros</w:t>
+      </w:r>
+      <w:r>
+        <w:rPr>
+          <w:rFonts w:ascii="Arno Pro" w:hAnsi="Arno Pro" w:cs="Arial"/>
+          <w:color w:val="000000" w:themeColor="text1"/>
+          <w:sz w:val="22"/>
+          <w:szCs w:val="22"/>
+          <w:lang w:val="fr-FR"/>
+        </w:rPr>
+        <w:t xml:space="preserve"> </w:t>
+      </w:r>
+      <w:r>
+        <w:rPr>
+          <w:rFonts w:ascii="Arno Pro" w:hAnsi="Arno Pro" w:cs="Arial"/>
+          <w:color w:val="000000" w:themeColor="text1"/>
+          <w:sz w:val="22"/>
+          <w:szCs w:val="22"/>
+          <w:lang w:val="fr-FR"/>
+        </w:rPr>
+        <w:t>(</w:t>
+      </w:r>
+      <w:r>
+        <w:rPr>
+          <w:rFonts w:ascii="Arno Pro" w:hAnsi="Arno Pro" w:cs="Arial"/>
+          <w:color w:val="000000" w:themeColor="text1"/>
+          <w:sz w:val="22"/>
+          <w:szCs w:val="22"/>
+          <w:lang w:val="fr-FR"/>
+        </w:rPr>
+        <w:t xml:space="preserve">soit </w:t>
+      </w:r>
+      <w:r>
+        <w:rPr>
+          <w:rFonts w:ascii="Arno Pro" w:hAnsi="Arno Pro" w:cs="Arial"/>
+          <w:color w:val="000000" w:themeColor="text1"/>
+          <w:sz w:val="22"/>
+          <w:szCs w:val="22"/>
+          <w:lang w:val="fr-FR"/>
+        </w:rPr>
+        <w:t>{</w:t>
+      </w:r>
+      <w:proofErr w:type="spellStart"/>
+      <w:r>
+        <w:rPr>
+          <w:rFonts w:ascii="Arno Pro" w:hAnsi="Arno Pro" w:cs="Arial"/>
+          <w:color w:val="000000" w:themeColor="text1"/>
+          <w:sz w:val="22"/>
+          <w:szCs w:val="22"/>
+          <w:lang w:val="fr-FR"/>
+        </w:rPr>
+        <w:t>calcul_creance_principale</w:t>
+      </w:r>
+      <w:r>
+        <w:rPr>
+          <w:rFonts w:ascii="Arno Pro" w:hAnsi="Arno Pro" w:cs="Arial"/>
+          <w:color w:val="000000" w:themeColor="text1"/>
+          <w:sz w:val="22"/>
+          <w:szCs w:val="22"/>
+          <w:lang w:val="fr-FR"/>
+        </w:rPr>
+        <w:t>_HT</w:t>
+      </w:r>
+      <w:proofErr w:type="spellEnd"/>
+      <w:r>
+        <w:rPr>
+          <w:rFonts w:ascii="Arno Pro" w:hAnsi="Arno Pro" w:cs="Arial"/>
+          <w:color w:val="000000" w:themeColor="text1"/>
+          <w:sz w:val="22"/>
+          <w:szCs w:val="22"/>
+          <w:lang w:val="fr-FR"/>
+        </w:rPr>
+        <w:t>}</w:t>
+      </w:r>
+      <w:r>
+        <w:rPr>
+          <w:rFonts w:ascii="Arno Pro" w:hAnsi="Arno Pro" w:cs="Arial"/>
+          <w:color w:val="000000" w:themeColor="text1"/>
+          <w:sz w:val="22"/>
+          <w:szCs w:val="22"/>
+          <w:lang w:val="fr-FR"/>
+        </w:rPr>
+        <w:t xml:space="preserve"> </w:t>
+      </w:r>
+      <w:r>
+        <w:rPr>
+          <w:rFonts w:ascii="Arno Pro" w:hAnsi="Arno Pro" w:cs="Arial"/>
+          <w:color w:val="000000" w:themeColor="text1"/>
+          <w:sz w:val="22"/>
+          <w:szCs w:val="22"/>
+          <w:lang w:val="fr-FR"/>
+        </w:rPr>
+        <w:t>{</w:t>
+      </w:r>
+      <w:proofErr w:type="spellStart"/>
+      <w:r>
+        <w:rPr>
+          <w:rFonts w:ascii="Arno Pro" w:hAnsi="Arno Pro" w:cs="Arial"/>
+          <w:color w:val="000000" w:themeColor="text1"/>
+          <w:sz w:val="22"/>
+          <w:szCs w:val="22"/>
+          <w:lang w:val="fr-FR"/>
+        </w:rPr>
+        <w:t>calcul_creance_principale_TTC</w:t>
+      </w:r>
+      <w:proofErr w:type="spellEnd"/>
+      <w:r>
+        <w:rPr>
+          <w:rFonts w:ascii="Arno Pro" w:hAnsi="Arno Pro" w:cs="Arial"/>
+          <w:color w:val="000000" w:themeColor="text1"/>
+          <w:sz w:val="22"/>
+          <w:szCs w:val="22"/>
+          <w:lang w:val="fr-FR"/>
+        </w:rPr>
+        <w:t>}</w:t>
+      </w:r>
+      <w:r>
+        <w:rPr>
+          <w:rFonts w:ascii="Arno Pro" w:hAnsi="Arno Pro" w:cs="Arial"/>
+          <w:color w:val="000000" w:themeColor="text1"/>
+          <w:sz w:val="22"/>
+          <w:szCs w:val="22"/>
+          <w:lang w:val="fr-FR"/>
+        </w:rPr>
+        <w:t xml:space="preserve"> + </w:t>
+      </w:r>
+      <w:r>
+        <w:rPr>
+          <w:rFonts w:ascii="Arno Pro" w:hAnsi="Arno Pro" w:cs="Arial"/>
+          <w:color w:val="000000" w:themeColor="text1"/>
+          <w:sz w:val="22"/>
+          <w:szCs w:val="22"/>
+          <w:lang w:val="fr-FR"/>
+        </w:rPr>
+        <w:t xml:space="preserve">40 + </w:t>
+      </w:r>
+      <w:r>
+        <w:rPr>
+          <w:rFonts w:ascii="Arno Pro" w:hAnsi="Arno Pro" w:cs="Arial"/>
+          <w:iCs/>
+          <w:color w:val="000000"/>
+          <w:sz w:val="22"/>
+          <w:szCs w:val="22"/>
+          <w:shd w:val="clear" w:color="auto" w:fill="FFFFFF"/>
+          <w:lang w:val="fr-FR"/>
+        </w:rPr>
+        <w:t>{</w:t>
+      </w:r>
+      <w:proofErr w:type="spellStart"/>
+      <w:r>
+        <w:rPr>
+          <w:rFonts w:ascii="Arno Pro" w:hAnsi="Arno Pro" w:cs="Arial"/>
+          <w:iCs/>
+          <w:color w:val="000000"/>
+          <w:sz w:val="22"/>
+          <w:szCs w:val="22"/>
+          <w:shd w:val="clear" w:color="auto" w:fill="FFFFFF"/>
+          <w:lang w:val="fr-FR"/>
+        </w:rPr>
+        <w:t>calcul_total_interets</w:t>
+      </w:r>
+      <w:proofErr w:type="spellEnd"/>
+      <w:r>
+        <w:rPr>
+          <w:rFonts w:ascii="Arno Pro" w:hAnsi="Arno Pro" w:cs="Arial"/>
+          <w:iCs/>
+          <w:color w:val="000000"/>
+          <w:sz w:val="22"/>
+          <w:szCs w:val="22"/>
+          <w:shd w:val="clear" w:color="auto" w:fill="FFFFFF"/>
+          <w:lang w:val="fr-FR"/>
+        </w:rPr>
+        <w:t>}</w:t>
+      </w:r>
+      <w:r>
+        <w:rPr>
+          <w:rFonts w:ascii="Arno Pro" w:hAnsi="Arno Pro" w:cs="Arial"/>
+          <w:iCs/>
+          <w:color w:val="000000"/>
+          <w:sz w:val="22"/>
+          <w:szCs w:val="22"/>
+          <w:shd w:val="clear" w:color="auto" w:fill="FFFFFF"/>
+          <w:lang w:val="fr-FR"/>
+        </w:rPr>
+        <w:t xml:space="preserve"> +</w:t>
+      </w:r>
+      <w:r>
+        <w:rPr>
+          <w:rFonts w:ascii="Arno Pro" w:hAnsi="Arno Pro" w:cs="Arial"/>
+          <w:iCs/>
+          <w:color w:val="000000"/>
+          <w:sz w:val="22"/>
+          <w:szCs w:val="22"/>
+          <w:shd w:val="clear" w:color="auto" w:fill="FFFFFF"/>
+          <w:lang w:val="fr-FR"/>
+        </w:rPr>
+        <w:t xml:space="preserve"> </w:t>
+      </w:r>
+      <w:r>
+        <w:rPr>
+          <w:rFonts w:ascii="Arno Pro" w:hAnsi="Arno Pro" w:cs="Arial"/>
+          <w:color w:val="000000" w:themeColor="text1"/>
+          <w:sz w:val="22"/>
+          <w:szCs w:val="22"/>
+          <w:shd w:val="clear" w:color="auto" w:fill="FFFFFF"/>
+          <w:lang w:val="fr-FR"/>
+        </w:rPr>
+        <w:t>{#</w:t>
+      </w:r>
+      <w:proofErr w:type="spellStart"/>
+      <w:r>
+        <w:rPr>
+          <w:rFonts w:ascii="Arno Pro" w:hAnsi="Arno Pro" w:cs="Arial"/>
+          <w:color w:val="000000" w:themeColor="text1"/>
+          <w:sz w:val="22"/>
+          <w:szCs w:val="22"/>
+          <w:shd w:val="clear" w:color="auto" w:fill="FFFFFF"/>
+          <w:lang w:val="fr-FR"/>
+        </w:rPr>
+        <w:t>isMontantHono</w:t>
+      </w:r>
+      <w:proofErr w:type="spellEnd"/>
+      <w:r>
+        <w:rPr>
+          <w:rFonts w:ascii="Arno Pro" w:hAnsi="Arno Pro" w:cs="Arial"/>
+          <w:color w:val="000000" w:themeColor="text1"/>
+          <w:sz w:val="22"/>
+          <w:szCs w:val="22"/>
+          <w:shd w:val="clear" w:color="auto" w:fill="FFFFFF"/>
+          <w:lang w:val="fr-FR"/>
+        </w:rPr>
+        <w:t>}{</w:t>
+      </w:r>
+      <w:proofErr w:type="spellStart"/>
+      <w:r>
+        <w:rPr>
+          <w:rFonts w:ascii="Arno Pro" w:hAnsi="Arno Pro" w:cs="Arial"/>
+          <w:color w:val="000000" w:themeColor="text1"/>
+          <w:sz w:val="22"/>
+          <w:szCs w:val="22"/>
+          <w:shd w:val="clear" w:color="auto" w:fill="FFFFFF"/>
+          <w:lang w:val="fr-FR"/>
+        </w:rPr>
+        <w:t>montant_honoraires</w:t>
+      </w:r>
+      <w:proofErr w:type="spellEnd"/>
+      <w:r>
+        <w:rPr>
+          <w:rFonts w:ascii="Arno Pro" w:hAnsi="Arno Pro" w:cs="Arial"/>
+          <w:color w:val="000000" w:themeColor="text1"/>
+          <w:sz w:val="22"/>
+          <w:szCs w:val="22"/>
+          <w:shd w:val="clear" w:color="auto" w:fill="FFFFFF"/>
+          <w:lang w:val="fr-FR"/>
+        </w:rPr>
+        <w:t>}{/}</w:t>
+      </w:r>
+      <w:r>
+        <w:rPr>
+          <w:rFonts w:ascii="Arno Pro" w:hAnsi="Arno Pro" w:cs="Arial"/>
+          <w:color w:val="000000" w:themeColor="text1"/>
+          <w:sz w:val="22"/>
+          <w:szCs w:val="22"/>
+          <w:shd w:val="clear" w:color="auto" w:fill="FFFFFF"/>
+          <w:lang w:val="fr-FR"/>
+        </w:rPr>
+        <w:t xml:space="preserve"> </w:t>
+      </w:r>
+      <w:r>
+        <w:rPr>
+          <w:rFonts w:ascii="Arno Pro" w:hAnsi="Arno Pro" w:cs="Arial"/>
+          <w:color w:val="000000" w:themeColor="text1"/>
+          <w:sz w:val="22"/>
+          <w:szCs w:val="22"/>
+          <w:lang w:val="fr-FR"/>
+        </w:rPr>
+        <w:t>outre les intérêts moratoires échus à la date de paiement, sans préjudice de tous autres droits et actions de mon client.</w:t>
+      </w:r>
     </w:p>
     <w:p>
       <w:pPr>
-        <w:spacing w:line="300" w:lineRule="exact"/>
+        <w:spacing w:after="0" w:line="300" w:lineRule="exact"/>
         <w:jc w:val="both"/>
         <w:rPr>
           <w:rFonts w:ascii="Arno Pro" w:hAnsi="Arno Pro" w:cs="Arial"/>
-          <w:sz w:val="22"/>
-          <w:szCs w:val="22"/>
-          <w:lang w:val="fr-FR"/>
-        </w:rPr>
-      </w:pPr>
-      <w:r>
-        <w:rPr>
-          <w:rFonts w:ascii="Arno Pro" w:hAnsi="Arno Pro" w:cs="Arial"/>
+          <w:color w:val="000000" w:themeColor="text1"/>
+          <w:sz w:val="22"/>
+          <w:szCs w:val="22"/>
+          <w:lang w:val="fr-FR"/>
+        </w:rPr>
+      </w:pPr>
+    </w:p>
+    <w:p>
+      <w:pPr>
+        <w:spacing w:after="0" w:line="300" w:lineRule="exact"/>
+        <w:jc w:val="both"/>
+        <w:rPr>
+          <w:rFonts w:ascii="Arno Pro" w:hAnsi="Arno Pro" w:cs="Arial"/>
+          <w:color w:val="000000" w:themeColor="text1"/>
+          <w:sz w:val="22"/>
+          <w:szCs w:val="22"/>
+          <w:lang w:val="fr-FR"/>
+        </w:rPr>
+      </w:pPr>
+      <w:r>
+        <w:rPr>
+          <w:rFonts w:ascii="Arno Pro" w:hAnsi="Arno Pro" w:cs="Arial"/>
+          <w:color w:val="000000" w:themeColor="text1"/>
+          <w:sz w:val="22"/>
+          <w:szCs w:val="22"/>
+          <w:lang w:val="fr-FR"/>
+        </w:rPr>
+        <w:lastRenderedPageBreak/>
+        <w:t>A défaut de règlement sous huitaine, nous vous informons que nous avons d'ores et déjà pour instruction d’engager toute procédure judiciaire utile pour recouvrer la créance en principal, outre intérêts moratoires et dommages et intérêts.</w:t>
+      </w:r>
+    </w:p>
+    <w:p>
+      <w:pPr>
+        <w:spacing w:after="0" w:line="300" w:lineRule="exact"/>
+        <w:jc w:val="both"/>
+        <w:rPr>
+          <w:rFonts w:ascii="Arno Pro" w:hAnsi="Arno Pro" w:cs="Arial"/>
+          <w:color w:val="000000" w:themeColor="text1"/>
+          <w:sz w:val="22"/>
+          <w:szCs w:val="22"/>
+          <w:lang w:val="fr-FR"/>
+        </w:rPr>
+      </w:pPr>
+    </w:p>
+    <w:p>
+      <w:pPr>
+        <w:spacing w:after="0" w:line="300" w:lineRule="exact"/>
+        <w:jc w:val="both"/>
+        <w:rPr>
+          <w:rFonts w:ascii="Arno Pro" w:hAnsi="Arno Pro" w:cs="Arial"/>
+          <w:color w:val="000000" w:themeColor="text1"/>
+          <w:sz w:val="22"/>
+          <w:szCs w:val="22"/>
+          <w:lang w:val="fr-FR"/>
+        </w:rPr>
+      </w:pPr>
+      <w:r>
+        <w:rPr>
+          <w:rFonts w:ascii="Arno Pro" w:hAnsi="Arno Pro" w:cs="Arial"/>
+          <w:color w:val="000000" w:themeColor="text1"/>
+          <w:sz w:val="22"/>
+          <w:szCs w:val="22"/>
+          <w:lang w:val="fr-FR"/>
+        </w:rPr>
+        <w:t>Une telle procédure entraînerait une aggravation significative des frais de recouvrement qui seront entièrement à votre charge.</w:t>
+      </w:r>
+    </w:p>
+    <w:p>
+      <w:pPr>
+        <w:spacing w:after="0" w:line="300" w:lineRule="exact"/>
+        <w:jc w:val="both"/>
+        <w:rPr>
+          <w:rFonts w:ascii="Arno Pro" w:hAnsi="Arno Pro" w:cs="Arial"/>
+          <w:color w:val="000000" w:themeColor="text1"/>
+          <w:sz w:val="22"/>
+          <w:szCs w:val="22"/>
+          <w:lang w:val="fr-FR"/>
+        </w:rPr>
+      </w:pPr>
+    </w:p>
+    <w:p>
+      <w:pPr>
+        <w:spacing w:after="0" w:line="300" w:lineRule="exact"/>
+        <w:jc w:val="both"/>
+        <w:rPr>
+          <w:rFonts w:ascii="Arno Pro" w:hAnsi="Arno Pro" w:cs="Arial"/>
+          <w:color w:val="000000" w:themeColor="text1"/>
+          <w:sz w:val="22"/>
+          <w:szCs w:val="22"/>
+          <w:lang w:val="fr-FR"/>
+        </w:rPr>
+      </w:pPr>
+      <w:r>
+        <w:rPr>
+          <w:rFonts w:ascii="Arno Pro" w:hAnsi="Arno Pro" w:cs="Arial"/>
+          <w:color w:val="000000" w:themeColor="text1"/>
+          <w:sz w:val="22"/>
+          <w:szCs w:val="22"/>
+          <w:lang w:val="fr-FR"/>
+        </w:rPr>
+        <w:t xml:space="preserve">Conformément aux usages de notre profession, nous vous informons que vous </w:t>
+      </w:r>
+      <w:r>
+        <w:rPr>
+          <w:rFonts w:ascii="Arno Pro" w:hAnsi="Arno Pro" w:cs="Arial"/>
+          <w:color w:val="000000" w:themeColor="text1"/>
+          <w:sz w:val="22"/>
+          <w:szCs w:val="22"/>
+          <w:lang w:val="fr-FR"/>
+        </w:rPr>
+        <w:t xml:space="preserve">pouvez </w:t>
+      </w:r>
+      <w:r>
+        <w:rPr>
+          <w:rFonts w:ascii="Arno Pro" w:hAnsi="Arno Pro" w:cs="Arial"/>
+          <w:color w:val="000000" w:themeColor="text1"/>
+          <w:sz w:val="22"/>
+          <w:szCs w:val="22"/>
+          <w:lang w:val="fr-FR"/>
+        </w:rPr>
+        <w:t>transmettre la présente au conseil de votre choix.</w:t>
+      </w:r>
+    </w:p>
+    <w:p>
+      <w:pPr>
+        <w:spacing w:after="0" w:line="300" w:lineRule="exact"/>
+        <w:jc w:val="both"/>
+        <w:rPr>
+          <w:rFonts w:ascii="Arno Pro" w:hAnsi="Arno Pro" w:cs="Arial"/>
+          <w:color w:val="000000" w:themeColor="text1"/>
+          <w:sz w:val="22"/>
+          <w:szCs w:val="22"/>
+          <w:lang w:val="fr-FR"/>
+        </w:rPr>
+      </w:pPr>
+    </w:p>
+    <w:p>
+      <w:pPr>
+        <w:spacing w:after="0" w:line="300" w:lineRule="exact"/>
+        <w:jc w:val="both"/>
+        <w:rPr>
+          <w:rFonts w:ascii="Arno Pro" w:hAnsi="Arno Pro" w:cs="Arial"/>
+          <w:color w:val="000000" w:themeColor="text1"/>
+          <w:sz w:val="22"/>
+          <w:szCs w:val="22"/>
+          <w:lang w:val="fr-FR"/>
+        </w:rPr>
+      </w:pPr>
+      <w:r>
+        <w:rPr>
+          <w:rFonts w:ascii="Arno Pro" w:hAnsi="Arno Pro" w:cs="Arial"/>
+          <w:color w:val="000000" w:themeColor="text1"/>
+          <w:sz w:val="22"/>
+          <w:szCs w:val="22"/>
+          <w:lang w:val="fr-FR"/>
+        </w:rPr>
+        <w:t xml:space="preserve">Nous vous prions d’agréer, </w:t>
+      </w:r>
+      <w:r>
+        <w:rPr>
+          <w:rFonts w:ascii="Arno Pro" w:hAnsi="Arno Pro" w:cs="Arial"/>
+          <w:color w:val="000000" w:themeColor="text1"/>
           <w:sz w:val="22"/>
           <w:szCs w:val="22"/>
           <w:lang w:val="fr-FR"/>
@@ -3913,1561 +5515,66 @@
       <w:r>
         <w:rPr>
           <w:rFonts w:ascii="Arno Pro" w:hAnsi="Arno Pro" w:cs="Arial"/>
-          <w:sz w:val="22"/>
-          <w:szCs w:val="22"/>
-          <w:lang w:val="fr-FR"/>
-        </w:rPr>
-        <w:t>is</w:t>
-      </w:r>
-      <w:r>
-        <w:rPr>
-          <w:rFonts w:ascii="Arno Pro" w:hAnsi="Arno Pro" w:cs="Arial"/>
-          <w:sz w:val="22"/>
-          <w:szCs w:val="22"/>
-          <w:lang w:val="fr-FR"/>
-        </w:rPr>
-        <w:t>PaiementLivraison</w:t>
+          <w:color w:val="000000" w:themeColor="text1"/>
+          <w:sz w:val="22"/>
+          <w:szCs w:val="22"/>
+          <w:lang w:val="fr-FR"/>
+        </w:rPr>
+        <w:t>isFemale</w:t>
       </w:r>
       <w:proofErr w:type="spellEnd"/>
       <w:r>
         <w:rPr>
           <w:rFonts w:ascii="Arno Pro" w:hAnsi="Arno Pro" w:cs="Arial"/>
-          <w:sz w:val="22"/>
-          <w:szCs w:val="22"/>
-          <w:lang w:val="fr-FR"/>
-        </w:rPr>
-        <w:t>}</w:t>
-      </w:r>
-      <w:r>
-        <w:rPr>
-          <w:rFonts w:ascii="Arno Pro" w:hAnsi="Arno Pro" w:cs="Arial"/>
-          <w:sz w:val="22"/>
-          <w:szCs w:val="22"/>
-          <w:lang w:val="fr-FR"/>
-        </w:rPr>
-        <w:t>{</w:t>
+          <w:color w:val="000000" w:themeColor="text1"/>
+          <w:sz w:val="22"/>
+          <w:szCs w:val="22"/>
+          <w:lang w:val="fr-FR"/>
+        </w:rPr>
+        <w:t>}Mme</w:t>
+      </w:r>
+      <w:proofErr w:type="gramEnd"/>
+      <w:r>
+        <w:rPr>
+          <w:rFonts w:ascii="Arno Pro" w:hAnsi="Arno Pro" w:cs="Arial"/>
+          <w:color w:val="000000" w:themeColor="text1"/>
+          <w:sz w:val="22"/>
+          <w:szCs w:val="22"/>
+          <w:lang w:val="fr-FR"/>
+        </w:rPr>
+        <w:t>{/}{#</w:t>
       </w:r>
       <w:proofErr w:type="spellStart"/>
-      <w:proofErr w:type="gramEnd"/>
-      <w:r>
-        <w:rPr>
-          <w:rFonts w:ascii="Arno Pro" w:hAnsi="Arno Pro" w:cs="Arial"/>
-          <w:sz w:val="22"/>
-          <w:szCs w:val="22"/>
-          <w:lang w:val="fr-FR"/>
-        </w:rPr>
-        <w:t>denomination_sociale_debiteur</w:t>
+      <w:r>
+        <w:rPr>
+          <w:rFonts w:ascii="Arno Pro" w:hAnsi="Arno Pro" w:cs="Arial"/>
+          <w:color w:val="000000" w:themeColor="text1"/>
+          <w:sz w:val="22"/>
+          <w:szCs w:val="22"/>
+          <w:lang w:val="fr-FR"/>
+        </w:rPr>
+        <w:t>isMale</w:t>
       </w:r>
       <w:proofErr w:type="spellEnd"/>
       <w:r>
         <w:rPr>
           <w:rFonts w:ascii="Arno Pro" w:hAnsi="Arno Pro" w:cs="Arial"/>
-          <w:sz w:val="22"/>
-          <w:szCs w:val="22"/>
-          <w:lang w:val="fr-FR"/>
-        </w:rPr>
-        <w:t>} devait payer l’intégralité au plus tard à la livraison. Or, pour ne pas la mettre en difficulté {</w:t>
-      </w:r>
-      <w:proofErr w:type="spellStart"/>
-      <w:r>
-        <w:rPr>
-          <w:rFonts w:ascii="Arno Pro" w:hAnsi="Arno Pro" w:cs="Arial"/>
-          <w:sz w:val="22"/>
-          <w:szCs w:val="22"/>
-          <w:lang w:val="fr-FR"/>
-        </w:rPr>
-        <w:t>denomination_sociale_creancier</w:t>
-      </w:r>
-      <w:proofErr w:type="spellEnd"/>
-      <w:r>
-        <w:rPr>
-          <w:rFonts w:ascii="Arno Pro" w:hAnsi="Arno Pro" w:cs="Arial"/>
-          <w:sz w:val="22"/>
-          <w:szCs w:val="22"/>
-          <w:lang w:val="fr-FR"/>
-        </w:rPr>
-        <w:t xml:space="preserve">} lui a fait confiance et lui a </w:t>
-      </w:r>
-      <w:r>
-        <w:rPr>
-          <w:rFonts w:ascii="Arno Pro" w:hAnsi="Arno Pro" w:cs="Arial"/>
-          <w:sz w:val="22"/>
-          <w:szCs w:val="22"/>
-          <w:lang w:val="fr-FR"/>
-        </w:rPr>
-        <w:t>{</w:t>
-      </w:r>
-      <w:proofErr w:type="gramStart"/>
-      <w:r>
-        <w:rPr>
-          <w:rFonts w:ascii="Arno Pro" w:hAnsi="Arno Pro" w:cs="Arial"/>
-          <w:sz w:val="22"/>
-          <w:szCs w:val="22"/>
-          <w:lang w:val="fr-FR"/>
-        </w:rPr>
-        <w:t>/}</w:t>
-      </w:r>
-      <w:r>
-        <w:rPr>
-          <w:rFonts w:ascii="Arno Pro" w:hAnsi="Arno Pro" w:cs="Arial"/>
-          <w:color w:val="000000" w:themeColor="text1"/>
-          <w:sz w:val="22"/>
-          <w:szCs w:val="22"/>
-          <w:lang w:val="fr-FR"/>
-        </w:rPr>
-        <w:t>{</w:t>
-      </w:r>
-      <w:proofErr w:type="gramEnd"/>
-      <w:r>
-        <w:rPr>
-          <w:rFonts w:ascii="Arno Pro" w:hAnsi="Arno Pro" w:cs="Arial"/>
-          <w:color w:val="000000" w:themeColor="text1"/>
-          <w:sz w:val="22"/>
-          <w:szCs w:val="22"/>
-          <w:lang w:val="fr-FR"/>
-        </w:rPr>
-        <w:t>#</w:t>
-      </w:r>
-      <w:proofErr w:type="spellStart"/>
-      <w:r>
-        <w:rPr>
-          <w:rFonts w:ascii="Arno Pro" w:hAnsi="Arno Pro" w:cs="Arial"/>
-          <w:color w:val="000000" w:themeColor="text1"/>
-          <w:sz w:val="22"/>
-          <w:szCs w:val="22"/>
-          <w:lang w:val="fr-FR"/>
-        </w:rPr>
-        <w:t>isProduit</w:t>
-      </w:r>
-      <w:proofErr w:type="spellEnd"/>
-      <w:r>
-        <w:rPr>
-          <w:rFonts w:ascii="Arno Pro" w:hAnsi="Arno Pro" w:cs="Arial"/>
-          <w:color w:val="000000" w:themeColor="text1"/>
-          <w:sz w:val="22"/>
-          <w:szCs w:val="22"/>
-          <w:lang w:val="fr-FR"/>
-        </w:rPr>
-        <w:t>}</w:t>
-      </w:r>
-      <w:r>
-        <w:rPr>
-          <w:rFonts w:ascii="Arno Pro" w:hAnsi="Arno Pro" w:cs="Arial"/>
-          <w:color w:val="000000"/>
-          <w:sz w:val="22"/>
-          <w:szCs w:val="22"/>
-          <w:shd w:val="clear" w:color="auto" w:fill="FFFFFF"/>
-          <w:lang w:val="fr-FR"/>
-        </w:rPr>
-        <w:t>{</w:t>
-      </w:r>
-      <w:proofErr w:type="spellStart"/>
-      <w:r>
-        <w:rPr>
-          <w:rFonts w:ascii="Arno Pro" w:hAnsi="Arno Pro" w:cs="Arial"/>
-          <w:color w:val="000000"/>
-          <w:sz w:val="22"/>
-          <w:szCs w:val="22"/>
-          <w:shd w:val="clear" w:color="auto" w:fill="FFFFFF"/>
-          <w:lang w:val="fr-FR"/>
-        </w:rPr>
-        <w:t>totalite_marchandise</w:t>
-      </w:r>
-      <w:proofErr w:type="spellEnd"/>
-      <w:r>
-        <w:rPr>
-          <w:rFonts w:ascii="Arno Pro" w:hAnsi="Arno Pro" w:cs="Arial"/>
-          <w:color w:val="000000"/>
-          <w:sz w:val="22"/>
-          <w:szCs w:val="22"/>
-          <w:shd w:val="clear" w:color="auto" w:fill="FFFFFF"/>
-          <w:lang w:val="fr-FR"/>
-        </w:rPr>
-        <w:t>}</w:t>
-      </w:r>
-      <w:r>
-        <w:rPr>
-          <w:rFonts w:ascii="Arno Pro" w:hAnsi="Arno Pro" w:cs="Arial"/>
-          <w:color w:val="000000"/>
-          <w:sz w:val="22"/>
-          <w:szCs w:val="22"/>
-          <w:shd w:val="clear" w:color="auto" w:fill="FFFFFF"/>
-          <w:lang w:val="fr-FR"/>
-        </w:rPr>
-        <w:t>{/}</w:t>
-      </w:r>
-      <w:r>
-        <w:rPr>
-          <w:rFonts w:ascii="Arno Pro" w:hAnsi="Arno Pro" w:cs="Arial"/>
-          <w:color w:val="000000"/>
-          <w:sz w:val="22"/>
-          <w:szCs w:val="22"/>
-          <w:shd w:val="clear" w:color="auto" w:fill="FFFFFF"/>
+          <w:color w:val="000000" w:themeColor="text1"/>
+          <w:sz w:val="22"/>
+          <w:szCs w:val="22"/>
+          <w:lang w:val="fr-FR"/>
+        </w:rPr>
+        <w:t>}M.{/}</w:t>
+      </w:r>
+      <w:r>
+        <w:rPr>
+          <w:rFonts w:ascii="Arno Pro" w:hAnsi="Arno Pro" w:cs="Arial"/>
+          <w:color w:val="000000" w:themeColor="text1"/>
+          <w:sz w:val="22"/>
+          <w:szCs w:val="22"/>
           <w:lang w:val="fr-FR"/>
         </w:rPr>
         <w:t xml:space="preserve"> </w:t>
-      </w:r>
-      <w:r>
-        <w:rPr>
-          <w:rFonts w:ascii="Arno Pro" w:hAnsi="Arno Pro" w:cs="Arial"/>
-          <w:color w:val="000000"/>
-          <w:sz w:val="22"/>
-          <w:szCs w:val="22"/>
-          <w:shd w:val="clear" w:color="auto" w:fill="FFFFFF"/>
-          <w:lang w:val="fr-FR"/>
-        </w:rPr>
-        <w:t>{#</w:t>
-      </w:r>
-      <w:proofErr w:type="spellStart"/>
-      <w:r>
-        <w:rPr>
-          <w:rFonts w:ascii="Arno Pro" w:hAnsi="Arno Pro" w:cs="Arial"/>
-          <w:color w:val="000000"/>
-          <w:sz w:val="22"/>
-          <w:szCs w:val="22"/>
-          <w:shd w:val="clear" w:color="auto" w:fill="FFFFFF"/>
-          <w:lang w:val="fr-FR"/>
-        </w:rPr>
-        <w:t>is</w:t>
-      </w:r>
-      <w:r>
-        <w:rPr>
-          <w:rFonts w:ascii="Arno Pro" w:hAnsi="Arno Pro" w:cs="Arial"/>
-          <w:color w:val="000000"/>
-          <w:sz w:val="22"/>
-          <w:szCs w:val="22"/>
-          <w:shd w:val="clear" w:color="auto" w:fill="FFFFFF"/>
-          <w:lang w:val="fr-FR"/>
-        </w:rPr>
-        <w:t>Services</w:t>
-      </w:r>
-      <w:proofErr w:type="spellEnd"/>
-      <w:r>
-        <w:rPr>
-          <w:rFonts w:ascii="Arno Pro" w:hAnsi="Arno Pro" w:cs="Arial"/>
-          <w:color w:val="000000"/>
-          <w:sz w:val="22"/>
-          <w:szCs w:val="22"/>
-          <w:shd w:val="clear" w:color="auto" w:fill="FFFFFF"/>
-          <w:lang w:val="fr-FR"/>
-        </w:rPr>
-        <w:t>}</w:t>
-      </w:r>
-      <w:r>
-        <w:rPr>
-          <w:rFonts w:ascii="Arno Pro" w:hAnsi="Arno Pro" w:cs="Arial"/>
-          <w:color w:val="000000"/>
-          <w:sz w:val="22"/>
-          <w:szCs w:val="22"/>
-          <w:shd w:val="clear" w:color="auto" w:fill="FFFFFF"/>
-          <w:lang w:val="fr-FR"/>
-        </w:rPr>
-        <w:t>{</w:t>
-      </w:r>
-      <w:proofErr w:type="spellStart"/>
-      <w:r>
-        <w:rPr>
-          <w:rFonts w:ascii="Arno Pro" w:hAnsi="Arno Pro" w:cs="Arial"/>
-          <w:color w:val="000000"/>
-          <w:sz w:val="22"/>
-          <w:szCs w:val="22"/>
-          <w:shd w:val="clear" w:color="auto" w:fill="FFFFFF"/>
-          <w:lang w:val="fr-FR"/>
-        </w:rPr>
-        <w:t>totalite_prestation</w:t>
-      </w:r>
-      <w:proofErr w:type="spellEnd"/>
-      <w:r>
-        <w:rPr>
-          <w:rFonts w:ascii="Arno Pro" w:hAnsi="Arno Pro" w:cs="Arial"/>
-          <w:color w:val="000000"/>
-          <w:sz w:val="22"/>
-          <w:szCs w:val="22"/>
-          <w:shd w:val="clear" w:color="auto" w:fill="FFFFFF"/>
-          <w:lang w:val="fr-FR"/>
-        </w:rPr>
-        <w:t>}</w:t>
-      </w:r>
-      <w:r>
-        <w:rPr>
-          <w:rFonts w:ascii="Arno Pro" w:hAnsi="Arno Pro" w:cs="Arial"/>
-          <w:color w:val="000000"/>
-          <w:sz w:val="22"/>
-          <w:szCs w:val="22"/>
-          <w:shd w:val="clear" w:color="auto" w:fill="FFFFFF"/>
-          <w:lang w:val="fr-FR"/>
-        </w:rPr>
-        <w:t>{/}</w:t>
-      </w:r>
-    </w:p>
-    <w:p>
-      <w:pPr>
-        <w:spacing w:after="0" w:line="300" w:lineRule="exact"/>
-        <w:jc w:val="both"/>
-        <w:rPr>
-          <w:rFonts w:ascii="Arno Pro" w:hAnsi="Arno Pro" w:cs="Arial"/>
-          <w:color w:val="000000" w:themeColor="text1"/>
-          <w:sz w:val="22"/>
-          <w:szCs w:val="22"/>
-          <w:lang w:val="fr-FR"/>
-        </w:rPr>
-      </w:pPr>
-      <w:r>
-        <w:rPr>
-          <w:rFonts w:ascii="Arno Pro" w:hAnsi="Arno Pro" w:cs="Arial"/>
-          <w:color w:val="000000" w:themeColor="text1"/>
-          <w:sz w:val="22"/>
-          <w:szCs w:val="22"/>
-          <w:lang w:val="fr-FR"/>
-        </w:rPr>
-        <w:t>Nonobstant les</w:t>
-      </w:r>
-      <w:r>
-        <w:rPr>
-          <w:rFonts w:ascii="Arno Pro" w:hAnsi="Arno Pro" w:cs="Arial"/>
-          <w:color w:val="000000" w:themeColor="text1"/>
-          <w:sz w:val="22"/>
-          <w:szCs w:val="22"/>
-          <w:lang w:val="fr-FR"/>
-        </w:rPr>
-        <w:t xml:space="preserve"> relances de paiement de la </w:t>
-      </w:r>
-      <w:r>
-        <w:rPr>
-          <w:rFonts w:ascii="Arno Pro" w:hAnsi="Arno Pro" w:cs="Arial"/>
-          <w:color w:val="000000" w:themeColor="text1"/>
-          <w:sz w:val="22"/>
-          <w:szCs w:val="22"/>
-          <w:lang w:val="fr-FR"/>
-        </w:rPr>
-        <w:t xml:space="preserve">société </w:t>
-      </w:r>
-      <w:r>
-        <w:rPr>
-          <w:rFonts w:ascii="Arno Pro" w:hAnsi="Arno Pro" w:cs="Arial"/>
-          <w:color w:val="000000" w:themeColor="text1"/>
-          <w:sz w:val="22"/>
-          <w:szCs w:val="22"/>
-          <w:lang w:val="fr-FR"/>
-        </w:rPr>
-        <w:t>{</w:t>
-      </w:r>
-      <w:proofErr w:type="spellStart"/>
-      <w:r>
-        <w:rPr>
-          <w:rFonts w:ascii="Arno Pro" w:hAnsi="Arno Pro" w:cs="Arial"/>
-          <w:color w:val="000000" w:themeColor="text1"/>
-          <w:sz w:val="22"/>
-          <w:szCs w:val="22"/>
-          <w:lang w:val="fr-FR"/>
-        </w:rPr>
-        <w:t>denomination_sociale_creancier</w:t>
-      </w:r>
-      <w:proofErr w:type="spellEnd"/>
-      <w:r>
-        <w:rPr>
-          <w:rFonts w:ascii="Arno Pro" w:hAnsi="Arno Pro" w:cs="Arial"/>
-          <w:color w:val="000000" w:themeColor="text1"/>
-          <w:sz w:val="22"/>
-          <w:szCs w:val="22"/>
-          <w:lang w:val="fr-FR"/>
-        </w:rPr>
-        <w:t>}</w:t>
-      </w:r>
-      <w:r>
-        <w:rPr>
-          <w:rFonts w:ascii="Arno Pro" w:hAnsi="Arno Pro" w:cs="Arial"/>
-          <w:color w:val="000000" w:themeColor="text1"/>
-          <w:sz w:val="22"/>
-          <w:szCs w:val="22"/>
-          <w:lang w:val="fr-FR"/>
-        </w:rPr>
-        <w:t xml:space="preserve">, </w:t>
-      </w:r>
-      <w:r>
-        <w:rPr>
-          <w:rFonts w:ascii="Arno Pro" w:hAnsi="Arno Pro" w:cs="Arial"/>
-          <w:color w:val="000000" w:themeColor="text1"/>
-          <w:sz w:val="22"/>
-          <w:szCs w:val="22"/>
-          <w:lang w:val="fr-FR"/>
-        </w:rPr>
-        <w:t>le</w:t>
-      </w:r>
-      <w:r>
-        <w:rPr>
-          <w:rFonts w:ascii="Arno Pro" w:hAnsi="Arno Pro" w:cs="Arial"/>
-          <w:color w:val="000000" w:themeColor="text1"/>
-          <w:sz w:val="22"/>
-          <w:szCs w:val="22"/>
-          <w:lang w:val="fr-FR"/>
-        </w:rPr>
-        <w:t xml:space="preserve"> solde restant dû s’élève</w:t>
-      </w:r>
-      <w:r>
-        <w:rPr>
-          <w:rFonts w:ascii="Arno Pro" w:hAnsi="Arno Pro" w:cs="Arial"/>
-          <w:color w:val="000000" w:themeColor="text1"/>
-          <w:sz w:val="22"/>
-          <w:szCs w:val="22"/>
-          <w:lang w:val="fr-FR"/>
-        </w:rPr>
-        <w:t xml:space="preserve"> </w:t>
-      </w:r>
-      <w:r>
-        <w:rPr>
-          <w:rFonts w:ascii="Arno Pro" w:hAnsi="Arno Pro" w:cs="Arial"/>
-          <w:color w:val="000000" w:themeColor="text1"/>
-          <w:sz w:val="22"/>
-          <w:szCs w:val="22"/>
-          <w:lang w:val="fr-FR"/>
-        </w:rPr>
-        <w:t xml:space="preserve">à </w:t>
-      </w:r>
-      <w:r>
-        <w:rPr>
-          <w:rFonts w:ascii="Arno Pro" w:hAnsi="Arno Pro" w:cs="Arial"/>
-          <w:color w:val="000000" w:themeColor="text1"/>
-          <w:sz w:val="22"/>
-          <w:szCs w:val="22"/>
-          <w:lang w:val="fr-FR"/>
-        </w:rPr>
-        <w:t>{</w:t>
-      </w:r>
-      <w:proofErr w:type="spellStart"/>
-      <w:r>
-        <w:rPr>
-          <w:rFonts w:ascii="Arno Pro" w:hAnsi="Arno Pro" w:cs="Arial"/>
-          <w:color w:val="000000" w:themeColor="text1"/>
-          <w:sz w:val="22"/>
-          <w:szCs w:val="22"/>
-          <w:lang w:val="fr-FR"/>
-        </w:rPr>
-        <w:t>calcul_creance_principale</w:t>
-      </w:r>
-      <w:r>
-        <w:rPr>
-          <w:rFonts w:ascii="Arno Pro" w:hAnsi="Arno Pro" w:cs="Arial"/>
-          <w:color w:val="000000" w:themeColor="text1"/>
-          <w:sz w:val="22"/>
-          <w:szCs w:val="22"/>
-          <w:lang w:val="fr-FR"/>
-        </w:rPr>
-        <w:t>_ht</w:t>
-      </w:r>
-      <w:proofErr w:type="spellEnd"/>
-      <w:r>
-        <w:rPr>
-          <w:rFonts w:ascii="Arno Pro" w:hAnsi="Arno Pro" w:cs="Arial"/>
-          <w:color w:val="000000" w:themeColor="text1"/>
-          <w:sz w:val="22"/>
-          <w:szCs w:val="22"/>
-          <w:lang w:val="fr-FR"/>
-        </w:rPr>
-        <w:t>}</w:t>
-      </w:r>
-      <w:r>
-        <w:rPr>
-          <w:rFonts w:ascii="Arno Pro" w:hAnsi="Arno Pro" w:cs="Arial"/>
-          <w:color w:val="000000" w:themeColor="text1"/>
-          <w:sz w:val="22"/>
-          <w:szCs w:val="22"/>
-          <w:lang w:val="fr-FR"/>
-        </w:rPr>
-        <w:t xml:space="preserve"> </w:t>
-      </w:r>
-      <w:r>
-        <w:rPr>
-          <w:rFonts w:ascii="Arno Pro" w:hAnsi="Arno Pro" w:cs="Arial"/>
-          <w:color w:val="000000" w:themeColor="text1"/>
-          <w:sz w:val="22"/>
-          <w:szCs w:val="22"/>
-          <w:lang w:val="fr-FR"/>
-        </w:rPr>
-        <w:t>{</w:t>
-      </w:r>
-      <w:proofErr w:type="spellStart"/>
-      <w:r>
-        <w:rPr>
-          <w:rFonts w:ascii="Arno Pro" w:hAnsi="Arno Pro" w:cs="Arial"/>
-          <w:color w:val="000000" w:themeColor="text1"/>
-          <w:sz w:val="22"/>
-          <w:szCs w:val="22"/>
-          <w:lang w:val="fr-FR"/>
-        </w:rPr>
-        <w:t>calcul_creance_principale_TTC</w:t>
-      </w:r>
-      <w:proofErr w:type="spellEnd"/>
-      <w:r>
-        <w:rPr>
-          <w:rFonts w:ascii="Arno Pro" w:hAnsi="Arno Pro" w:cs="Arial"/>
-          <w:color w:val="000000" w:themeColor="text1"/>
-          <w:sz w:val="22"/>
-          <w:szCs w:val="22"/>
-          <w:lang w:val="fr-FR"/>
-        </w:rPr>
-        <w:t xml:space="preserve">} </w:t>
-      </w:r>
-      <w:r>
-        <w:rPr>
-          <w:rFonts w:ascii="Arno Pro" w:hAnsi="Arno Pro" w:cs="Arial"/>
-          <w:color w:val="000000" w:themeColor="text1"/>
-          <w:sz w:val="22"/>
-          <w:szCs w:val="22"/>
-          <w:lang w:val="fr-FR"/>
-        </w:rPr>
-        <w:t>euros, outre les intérêts moratoires</w:t>
-      </w:r>
-      <w:r>
-        <w:rPr>
-          <w:rFonts w:ascii="Arno Pro" w:hAnsi="Arno Pro" w:cs="Arial"/>
-          <w:color w:val="000000" w:themeColor="text1"/>
-          <w:sz w:val="22"/>
-          <w:szCs w:val="22"/>
-          <w:lang w:val="fr-FR"/>
-        </w:rPr>
-        <w:t xml:space="preserve">, </w:t>
-      </w:r>
-      <w:r>
-        <w:rPr>
-          <w:rFonts w:ascii="Arno Pro" w:hAnsi="Arno Pro" w:cs="Arial"/>
-          <w:color w:val="000000" w:themeColor="text1"/>
-          <w:sz w:val="22"/>
-          <w:szCs w:val="22"/>
-          <w:lang w:val="fr-FR"/>
-        </w:rPr>
-        <w:t>frais et accessoires.</w:t>
-      </w:r>
-    </w:p>
-    <w:p>
-      <w:pPr>
-        <w:spacing w:after="0" w:line="300" w:lineRule="exact"/>
-        <w:jc w:val="both"/>
-        <w:rPr>
-          <w:rFonts w:ascii="Arno Pro" w:hAnsi="Arno Pro" w:cs="Arial"/>
-          <w:color w:val="000000" w:themeColor="text1"/>
-          <w:sz w:val="22"/>
-          <w:szCs w:val="22"/>
-          <w:lang w:val="fr-FR"/>
-        </w:rPr>
-      </w:pPr>
-    </w:p>
-    <w:p>
-      <w:pPr>
-        <w:spacing w:line="300" w:lineRule="exact"/>
-        <w:jc w:val="both"/>
-        <w:rPr>
-          <w:rFonts w:ascii="Arno Pro" w:hAnsi="Arno Pro" w:cs="Arial"/>
-          <w:color w:val="000000"/>
-          <w:sz w:val="22"/>
-          <w:szCs w:val="22"/>
-          <w:shd w:val="clear" w:color="auto" w:fill="FFFFFF"/>
-          <w:lang w:val="fr-FR"/>
-        </w:rPr>
-      </w:pPr>
-      <w:r>
-        <w:rPr>
-          <w:rFonts w:ascii="Arno Pro" w:hAnsi="Arno Pro" w:cs="Arial"/>
-          <w:color w:val="000000"/>
-          <w:sz w:val="22"/>
-          <w:szCs w:val="22"/>
-          <w:shd w:val="clear" w:color="auto" w:fill="FFFFFF"/>
-          <w:lang w:val="fr-FR"/>
-        </w:rPr>
-        <w:t>{</w:t>
-      </w:r>
-      <w:r>
-        <w:rPr>
-          <w:rFonts w:ascii="Arno Pro" w:hAnsi="Arno Pro" w:cs="Arial"/>
-          <w:color w:val="000000"/>
-          <w:sz w:val="22"/>
-          <w:szCs w:val="22"/>
-          <w:shd w:val="clear" w:color="auto" w:fill="FFFFFF"/>
-          <w:lang w:val="fr-FR"/>
-        </w:rPr>
-        <w:t>#</w:t>
-      </w:r>
-      <w:proofErr w:type="spellStart"/>
-      <w:r>
-        <w:rPr>
-          <w:rFonts w:ascii="Arno Pro" w:hAnsi="Arno Pro" w:cs="Arial"/>
-          <w:color w:val="000000"/>
-          <w:sz w:val="22"/>
-          <w:szCs w:val="22"/>
-          <w:shd w:val="clear" w:color="auto" w:fill="FFFFFF"/>
-          <w:lang w:val="fr-FR"/>
-        </w:rPr>
-        <w:t>isEntrepriseFr</w:t>
-      </w:r>
-      <w:proofErr w:type="spellEnd"/>
-      <w:r>
-        <w:rPr>
-          <w:rFonts w:ascii="Arno Pro" w:hAnsi="Arno Pro" w:cs="Arial"/>
-          <w:color w:val="000000"/>
-          <w:sz w:val="22"/>
-          <w:szCs w:val="22"/>
-          <w:shd w:val="clear" w:color="auto" w:fill="FFFFFF"/>
-          <w:lang w:val="fr-FR"/>
-        </w:rPr>
-        <w:t>}</w:t>
-      </w:r>
-      <w:r>
-        <w:rPr>
-          <w:rFonts w:ascii="Arno Pro" w:hAnsi="Arno Pro" w:cs="Arial"/>
-          <w:color w:val="000000"/>
-          <w:sz w:val="22"/>
-          <w:szCs w:val="22"/>
-          <w:shd w:val="clear" w:color="auto" w:fill="FFFFFF"/>
-          <w:lang w:val="fr-FR"/>
-        </w:rPr>
-        <w:t>10{/} {#</w:t>
-      </w:r>
-      <w:proofErr w:type="spellStart"/>
-      <w:r>
-        <w:rPr>
-          <w:rFonts w:ascii="Arno Pro" w:hAnsi="Arno Pro" w:cs="Arial"/>
-          <w:color w:val="000000"/>
-          <w:sz w:val="22"/>
-          <w:szCs w:val="22"/>
-          <w:shd w:val="clear" w:color="auto" w:fill="FFFFFF"/>
-          <w:lang w:val="fr-FR"/>
-        </w:rPr>
-        <w:t>isEntrepriseIt</w:t>
-      </w:r>
-      <w:proofErr w:type="spellEnd"/>
-      <w:r>
-        <w:rPr>
-          <w:rFonts w:ascii="Arno Pro" w:hAnsi="Arno Pro" w:cs="Arial"/>
-          <w:color w:val="000000"/>
-          <w:sz w:val="22"/>
-          <w:szCs w:val="22"/>
-          <w:shd w:val="clear" w:color="auto" w:fill="FFFFFF"/>
-          <w:lang w:val="fr-FR"/>
-        </w:rPr>
-        <w:t>}8{/}</w:t>
-      </w:r>
-    </w:p>
-    <w:p>
-      <w:pPr>
-        <w:spacing w:line="300" w:lineRule="exact"/>
-        <w:jc w:val="both"/>
-        <w:rPr>
-          <w:rFonts w:ascii="Arno Pro" w:hAnsi="Arno Pro" w:cs="Arial"/>
-          <w:color w:val="000000"/>
-          <w:sz w:val="22"/>
-          <w:szCs w:val="22"/>
-          <w:highlight w:val="yellow"/>
-          <w:shd w:val="clear" w:color="auto" w:fill="FFFFFF"/>
-          <w:lang w:val="fr-FR"/>
-        </w:rPr>
-      </w:pPr>
-      <w:r>
-        <w:rPr>
-          <w:rFonts w:ascii="Arno Pro" w:hAnsi="Arno Pro" w:cs="Arial"/>
-          <w:color w:val="000000" w:themeColor="text1"/>
-          <w:sz w:val="22"/>
-          <w:szCs w:val="22"/>
-          <w:shd w:val="clear" w:color="auto" w:fill="FFFFFF"/>
-          <w:lang w:val="fr-FR"/>
-        </w:rPr>
-        <w:t xml:space="preserve">Mes honoraires au titre des frais </w:t>
-      </w:r>
-      <w:r>
-        <w:rPr>
-          <w:rFonts w:ascii="Arno Pro" w:hAnsi="Arno Pro" w:cs="Arial"/>
-          <w:color w:val="000000" w:themeColor="text1"/>
-          <w:sz w:val="22"/>
-          <w:szCs w:val="22"/>
-          <w:shd w:val="clear" w:color="auto" w:fill="FFFFFF"/>
-          <w:lang w:val="fr-FR"/>
-        </w:rPr>
-        <w:t>de la présente</w:t>
-      </w:r>
-      <w:r>
-        <w:rPr>
-          <w:rFonts w:ascii="Arno Pro" w:hAnsi="Arno Pro" w:cs="Arial"/>
-          <w:color w:val="000000" w:themeColor="text1"/>
-          <w:sz w:val="22"/>
-          <w:szCs w:val="22"/>
-          <w:shd w:val="clear" w:color="auto" w:fill="FFFFFF"/>
-          <w:lang w:val="fr-FR"/>
-        </w:rPr>
-        <w:t xml:space="preserve"> s’élève à</w:t>
-      </w:r>
-      <w:r>
-        <w:rPr>
-          <w:rFonts w:ascii="Arno Pro" w:hAnsi="Arno Pro" w:cs="Arial"/>
-          <w:color w:val="000000" w:themeColor="text1"/>
-          <w:sz w:val="22"/>
-          <w:szCs w:val="22"/>
-          <w:shd w:val="clear" w:color="auto" w:fill="FFFFFF"/>
-          <w:lang w:val="fr-FR"/>
-        </w:rPr>
-        <w:t xml:space="preserve"> {#</w:t>
-      </w:r>
-      <w:proofErr w:type="spellStart"/>
-      <w:proofErr w:type="gramStart"/>
-      <w:r>
-        <w:rPr>
-          <w:rFonts w:ascii="Arno Pro" w:hAnsi="Arno Pro" w:cs="Arial"/>
-          <w:color w:val="000000" w:themeColor="text1"/>
-          <w:sz w:val="22"/>
-          <w:szCs w:val="22"/>
-          <w:shd w:val="clear" w:color="auto" w:fill="FFFFFF"/>
-          <w:lang w:val="fr-FR"/>
-        </w:rPr>
-        <w:t>isMontant</w:t>
-      </w:r>
-      <w:r>
-        <w:rPr>
-          <w:rFonts w:ascii="Arno Pro" w:hAnsi="Arno Pro" w:cs="Arial"/>
-          <w:color w:val="000000" w:themeColor="text1"/>
-          <w:sz w:val="22"/>
-          <w:szCs w:val="22"/>
-          <w:shd w:val="clear" w:color="auto" w:fill="FFFFFF"/>
-          <w:lang w:val="fr-FR"/>
-        </w:rPr>
-        <w:t>Hono</w:t>
-      </w:r>
-      <w:proofErr w:type="spellEnd"/>
-      <w:r>
-        <w:rPr>
-          <w:rFonts w:ascii="Arno Pro" w:hAnsi="Arno Pro" w:cs="Arial"/>
-          <w:color w:val="000000" w:themeColor="text1"/>
-          <w:sz w:val="22"/>
-          <w:szCs w:val="22"/>
-          <w:shd w:val="clear" w:color="auto" w:fill="FFFFFF"/>
-          <w:lang w:val="fr-FR"/>
-        </w:rPr>
-        <w:t>}{</w:t>
-      </w:r>
-      <w:proofErr w:type="spellStart"/>
-      <w:proofErr w:type="gramEnd"/>
-      <w:r>
-        <w:rPr>
-          <w:rFonts w:ascii="Arno Pro" w:hAnsi="Arno Pro" w:cs="Arial"/>
-          <w:color w:val="000000" w:themeColor="text1"/>
-          <w:sz w:val="22"/>
-          <w:szCs w:val="22"/>
-          <w:shd w:val="clear" w:color="auto" w:fill="FFFFFF"/>
-          <w:lang w:val="fr-FR"/>
-        </w:rPr>
-        <w:t>montant_honoraires</w:t>
-      </w:r>
-      <w:proofErr w:type="spellEnd"/>
-      <w:r>
-        <w:rPr>
-          <w:rFonts w:ascii="Arno Pro" w:hAnsi="Arno Pro" w:cs="Arial"/>
-          <w:color w:val="000000" w:themeColor="text1"/>
-          <w:sz w:val="22"/>
-          <w:szCs w:val="22"/>
-          <w:shd w:val="clear" w:color="auto" w:fill="FFFFFF"/>
-          <w:lang w:val="fr-FR"/>
-        </w:rPr>
-        <w:t>}{/}</w:t>
-      </w:r>
-      <w:r>
-        <w:rPr>
-          <w:rFonts w:ascii="Arno Pro" w:hAnsi="Arno Pro" w:cs="Arial"/>
-          <w:color w:val="000000" w:themeColor="text1"/>
-          <w:sz w:val="22"/>
-          <w:szCs w:val="22"/>
-          <w:shd w:val="clear" w:color="auto" w:fill="FFFFFF"/>
-          <w:lang w:val="fr-FR"/>
-        </w:rPr>
-        <w:t xml:space="preserve"> </w:t>
-      </w:r>
-      <w:r>
-        <w:rPr>
-          <w:rFonts w:ascii="Arno Pro" w:hAnsi="Arno Pro" w:cs="Arial"/>
-          <w:color w:val="000000" w:themeColor="text1"/>
-          <w:sz w:val="22"/>
-          <w:szCs w:val="22"/>
-          <w:shd w:val="clear" w:color="auto" w:fill="FFFFFF"/>
-          <w:lang w:val="fr-FR"/>
-        </w:rPr>
-        <w:t>{#</w:t>
-      </w:r>
-      <w:proofErr w:type="spellStart"/>
-      <w:r>
-        <w:rPr>
-          <w:rFonts w:ascii="Arno Pro" w:hAnsi="Arno Pro" w:cs="Arial"/>
-          <w:color w:val="000000" w:themeColor="text1"/>
-          <w:sz w:val="22"/>
-          <w:szCs w:val="22"/>
-          <w:shd w:val="clear" w:color="auto" w:fill="FFFFFF"/>
-          <w:lang w:val="fr-FR"/>
-        </w:rPr>
-        <w:t>isHonorairesHT</w:t>
-      </w:r>
-      <w:proofErr w:type="spellEnd"/>
-      <w:r>
-        <w:rPr>
-          <w:rFonts w:ascii="Arno Pro" w:hAnsi="Arno Pro" w:cs="Arial"/>
-          <w:color w:val="000000" w:themeColor="text1"/>
-          <w:sz w:val="22"/>
-          <w:szCs w:val="22"/>
-          <w:shd w:val="clear" w:color="auto" w:fill="FFFFFF"/>
-          <w:lang w:val="fr-FR"/>
-        </w:rPr>
-        <w:t>} HT{/}{#</w:t>
-      </w:r>
-      <w:proofErr w:type="spellStart"/>
-      <w:r>
-        <w:rPr>
-          <w:rFonts w:ascii="Arno Pro" w:hAnsi="Arno Pro" w:cs="Arial"/>
-          <w:color w:val="000000" w:themeColor="text1"/>
-          <w:sz w:val="22"/>
-          <w:szCs w:val="22"/>
-          <w:shd w:val="clear" w:color="auto" w:fill="FFFFFF"/>
-          <w:lang w:val="fr-FR"/>
-        </w:rPr>
-        <w:t>isHonorairesTTC</w:t>
-      </w:r>
-      <w:proofErr w:type="spellEnd"/>
-      <w:r>
-        <w:rPr>
-          <w:rFonts w:ascii="Arno Pro" w:hAnsi="Arno Pro" w:cs="Arial"/>
-          <w:color w:val="000000" w:themeColor="text1"/>
-          <w:sz w:val="22"/>
-          <w:szCs w:val="22"/>
-          <w:shd w:val="clear" w:color="auto" w:fill="FFFFFF"/>
-          <w:lang w:val="fr-FR"/>
-        </w:rPr>
-        <w:t>}TTC{/}</w:t>
-      </w:r>
-      <w:r>
-        <w:rPr>
-          <w:rFonts w:ascii="Arno Pro" w:hAnsi="Arno Pro" w:cs="Arial"/>
-          <w:color w:val="000000" w:themeColor="text1"/>
-          <w:sz w:val="22"/>
-          <w:szCs w:val="22"/>
-          <w:shd w:val="clear" w:color="auto" w:fill="FFFFFF"/>
-          <w:lang w:val="fr-FR"/>
-        </w:rPr>
-        <w:t xml:space="preserve"> </w:t>
-      </w:r>
-      <w:r>
-        <w:rPr>
-          <w:rFonts w:ascii="Arno Pro" w:hAnsi="Arno Pro" w:cs="Arial"/>
-          <w:color w:val="000000" w:themeColor="text1"/>
-          <w:sz w:val="22"/>
-          <w:szCs w:val="22"/>
-          <w:shd w:val="clear" w:color="auto" w:fill="FFFFFF"/>
-          <w:lang w:val="fr-FR"/>
-        </w:rPr>
-        <w:t>€.</w:t>
-      </w:r>
-    </w:p>
-    <w:p>
-      <w:pPr>
-        <w:spacing w:after="0" w:line="300" w:lineRule="exact"/>
-        <w:jc w:val="both"/>
-        <w:rPr>
-          <w:rFonts w:ascii="Arno Pro" w:hAnsi="Arno Pro" w:cs="Arial"/>
-          <w:color w:val="000000" w:themeColor="text1"/>
-          <w:sz w:val="22"/>
-          <w:szCs w:val="22"/>
-          <w:lang w:val="fr-FR"/>
-        </w:rPr>
-      </w:pPr>
-      <w:r>
-        <w:rPr>
-          <w:rFonts w:ascii="Arno Pro" w:hAnsi="Arno Pro" w:cs="Arial"/>
-          <w:color w:val="000000" w:themeColor="text1"/>
-          <w:sz w:val="22"/>
-          <w:szCs w:val="22"/>
-          <w:lang w:val="fr-FR"/>
-        </w:rPr>
-        <w:t xml:space="preserve">Par conséquent et conformément aux dispositions légales applicables, nous vous mettons en demeure, par la présente qui emporte toutes conséquences de droit, de régler à la société </w:t>
-      </w:r>
-      <w:r>
-        <w:rPr>
-          <w:rFonts w:ascii="Arno Pro" w:hAnsi="Arno Pro" w:cs="Arial"/>
-          <w:color w:val="000000" w:themeColor="text1"/>
-          <w:sz w:val="22"/>
-          <w:szCs w:val="22"/>
-          <w:lang w:val="fr-FR"/>
-        </w:rPr>
-        <w:t>{</w:t>
-      </w:r>
-      <w:proofErr w:type="spellStart"/>
-      <w:r>
-        <w:rPr>
-          <w:rFonts w:ascii="Arno Pro" w:hAnsi="Arno Pro" w:cs="Arial"/>
-          <w:color w:val="000000" w:themeColor="text1"/>
-          <w:sz w:val="22"/>
-          <w:szCs w:val="22"/>
-          <w:lang w:val="fr-FR"/>
-        </w:rPr>
-        <w:t>denomination_sociale_cre</w:t>
-      </w:r>
-      <w:r>
-        <w:rPr>
-          <w:rFonts w:ascii="Arno Pro" w:hAnsi="Arno Pro" w:cs="Arial"/>
-          <w:color w:val="000000" w:themeColor="text1"/>
-          <w:sz w:val="22"/>
-          <w:szCs w:val="22"/>
-          <w:lang w:val="fr-FR"/>
-        </w:rPr>
-        <w:t>ancier</w:t>
-      </w:r>
-      <w:proofErr w:type="spellEnd"/>
-      <w:r>
-        <w:rPr>
-          <w:rFonts w:ascii="Arno Pro" w:hAnsi="Arno Pro" w:cs="Arial"/>
-          <w:color w:val="000000" w:themeColor="text1"/>
-          <w:sz w:val="22"/>
-          <w:szCs w:val="22"/>
-          <w:lang w:val="fr-FR"/>
-        </w:rPr>
-        <w:t>}</w:t>
-      </w:r>
-      <w:r>
-        <w:rPr>
-          <w:rFonts w:ascii="Arno Pro" w:hAnsi="Arno Pro" w:cs="Arial"/>
-          <w:color w:val="000000" w:themeColor="text1"/>
-          <w:sz w:val="22"/>
-          <w:szCs w:val="22"/>
-          <w:lang w:val="fr-FR"/>
-        </w:rPr>
-        <w:t xml:space="preserve"> le montant total de sa créance, soit la somme de </w:t>
-      </w:r>
-      <w:r>
-        <w:rPr>
-          <w:rFonts w:ascii="Arno Pro" w:hAnsi="Arno Pro" w:cs="Arial"/>
-          <w:color w:val="000000" w:themeColor="text1"/>
-          <w:sz w:val="22"/>
-          <w:szCs w:val="22"/>
-          <w:lang w:val="fr-FR"/>
-        </w:rPr>
-        <w:t>{</w:t>
-      </w:r>
-      <w:proofErr w:type="spellStart"/>
-      <w:r>
-        <w:rPr>
-          <w:rFonts w:ascii="Arno Pro" w:hAnsi="Arno Pro" w:cs="Arial"/>
-          <w:color w:val="000000" w:themeColor="text1"/>
-          <w:sz w:val="22"/>
-          <w:szCs w:val="22"/>
-          <w:lang w:val="fr-FR"/>
-        </w:rPr>
-        <w:t>calcul_total_creance_principale</w:t>
-      </w:r>
-      <w:r>
-        <w:rPr>
-          <w:rFonts w:ascii="Arno Pro" w:hAnsi="Arno Pro" w:cs="Arial"/>
-          <w:color w:val="000000" w:themeColor="text1"/>
-          <w:sz w:val="22"/>
-          <w:szCs w:val="22"/>
-          <w:lang w:val="fr-FR"/>
-        </w:rPr>
-        <w:t>_HT</w:t>
-      </w:r>
-      <w:proofErr w:type="spellEnd"/>
-      <w:r>
-        <w:rPr>
-          <w:rFonts w:ascii="Arno Pro" w:hAnsi="Arno Pro" w:cs="Arial"/>
-          <w:color w:val="000000" w:themeColor="text1"/>
-          <w:sz w:val="22"/>
-          <w:szCs w:val="22"/>
-          <w:lang w:val="fr-FR"/>
-        </w:rPr>
-        <w:t>}</w:t>
-      </w:r>
-      <w:r>
-        <w:rPr>
-          <w:rFonts w:ascii="Arno Pro" w:hAnsi="Arno Pro" w:cs="Arial"/>
-          <w:color w:val="000000" w:themeColor="text1"/>
-          <w:sz w:val="22"/>
-          <w:szCs w:val="22"/>
-          <w:lang w:val="fr-FR"/>
-        </w:rPr>
-        <w:t xml:space="preserve"> </w:t>
-      </w:r>
-      <w:r>
-        <w:rPr>
-          <w:rFonts w:ascii="Arno Pro" w:hAnsi="Arno Pro" w:cs="Arial"/>
-          <w:color w:val="000000" w:themeColor="text1"/>
-          <w:sz w:val="22"/>
-          <w:szCs w:val="22"/>
-          <w:lang w:val="fr-FR"/>
-        </w:rPr>
-        <w:t>{</w:t>
-      </w:r>
-      <w:proofErr w:type="spellStart"/>
-      <w:r>
-        <w:rPr>
-          <w:rFonts w:ascii="Arno Pro" w:hAnsi="Arno Pro" w:cs="Arial"/>
-          <w:color w:val="000000" w:themeColor="text1"/>
-          <w:sz w:val="22"/>
-          <w:szCs w:val="22"/>
-          <w:lang w:val="fr-FR"/>
-        </w:rPr>
-        <w:t>calcul_total_creance_principale_TTC</w:t>
-      </w:r>
-      <w:proofErr w:type="spellEnd"/>
-      <w:r>
-        <w:rPr>
-          <w:rFonts w:ascii="Arno Pro" w:hAnsi="Arno Pro" w:cs="Arial"/>
-          <w:color w:val="000000" w:themeColor="text1"/>
-          <w:sz w:val="22"/>
-          <w:szCs w:val="22"/>
-          <w:lang w:val="fr-FR"/>
-        </w:rPr>
-        <w:t xml:space="preserve">} </w:t>
-      </w:r>
-      <w:r>
-        <w:rPr>
-          <w:rFonts w:ascii="Arno Pro" w:hAnsi="Arno Pro" w:cs="Arial"/>
-          <w:color w:val="000000" w:themeColor="text1"/>
-          <w:sz w:val="22"/>
-          <w:szCs w:val="22"/>
-          <w:lang w:val="fr-FR"/>
-        </w:rPr>
-        <w:t>euros</w:t>
-      </w:r>
-      <w:r>
-        <w:rPr>
-          <w:rFonts w:ascii="Arno Pro" w:hAnsi="Arno Pro" w:cs="Arial"/>
-          <w:color w:val="000000" w:themeColor="text1"/>
-          <w:sz w:val="22"/>
-          <w:szCs w:val="22"/>
-          <w:lang w:val="fr-FR"/>
-        </w:rPr>
-        <w:t xml:space="preserve"> </w:t>
-      </w:r>
-      <w:r>
-        <w:rPr>
-          <w:rFonts w:ascii="Arno Pro" w:hAnsi="Arno Pro" w:cs="Arial"/>
-          <w:color w:val="000000" w:themeColor="text1"/>
-          <w:sz w:val="22"/>
-          <w:szCs w:val="22"/>
-          <w:lang w:val="fr-FR"/>
-        </w:rPr>
-        <w:t>(</w:t>
-      </w:r>
-      <w:r>
-        <w:rPr>
-          <w:rFonts w:ascii="Arno Pro" w:hAnsi="Arno Pro" w:cs="Arial"/>
-          <w:color w:val="000000" w:themeColor="text1"/>
-          <w:sz w:val="22"/>
-          <w:szCs w:val="22"/>
-          <w:lang w:val="fr-FR"/>
-        </w:rPr>
-        <w:t xml:space="preserve">soit </w:t>
-      </w:r>
-      <w:r>
-        <w:rPr>
-          <w:rFonts w:ascii="Arno Pro" w:hAnsi="Arno Pro" w:cs="Arial"/>
-          <w:color w:val="000000" w:themeColor="text1"/>
-          <w:sz w:val="22"/>
-          <w:szCs w:val="22"/>
-          <w:lang w:val="fr-FR"/>
-        </w:rPr>
-        <w:t>{</w:t>
-      </w:r>
-      <w:proofErr w:type="spellStart"/>
-      <w:r>
-        <w:rPr>
-          <w:rFonts w:ascii="Arno Pro" w:hAnsi="Arno Pro" w:cs="Arial"/>
-          <w:color w:val="000000" w:themeColor="text1"/>
-          <w:sz w:val="22"/>
-          <w:szCs w:val="22"/>
-          <w:lang w:val="fr-FR"/>
-        </w:rPr>
-        <w:t>calcul_creance_principale</w:t>
-      </w:r>
-      <w:r>
-        <w:rPr>
-          <w:rFonts w:ascii="Arno Pro" w:hAnsi="Arno Pro" w:cs="Arial"/>
-          <w:color w:val="000000" w:themeColor="text1"/>
-          <w:sz w:val="22"/>
-          <w:szCs w:val="22"/>
-          <w:lang w:val="fr-FR"/>
-        </w:rPr>
-        <w:t>_HT</w:t>
-      </w:r>
-      <w:proofErr w:type="spellEnd"/>
-      <w:r>
-        <w:rPr>
-          <w:rFonts w:ascii="Arno Pro" w:hAnsi="Arno Pro" w:cs="Arial"/>
-          <w:color w:val="000000" w:themeColor="text1"/>
-          <w:sz w:val="22"/>
-          <w:szCs w:val="22"/>
-          <w:lang w:val="fr-FR"/>
-        </w:rPr>
-        <w:t>}</w:t>
-      </w:r>
-      <w:r>
-        <w:rPr>
-          <w:rFonts w:ascii="Arno Pro" w:hAnsi="Arno Pro" w:cs="Arial"/>
-          <w:color w:val="000000" w:themeColor="text1"/>
-          <w:sz w:val="22"/>
-          <w:szCs w:val="22"/>
-          <w:lang w:val="fr-FR"/>
-        </w:rPr>
-        <w:t xml:space="preserve"> </w:t>
-      </w:r>
-      <w:r>
-        <w:rPr>
-          <w:rFonts w:ascii="Arno Pro" w:hAnsi="Arno Pro" w:cs="Arial"/>
-          <w:color w:val="000000" w:themeColor="text1"/>
-          <w:sz w:val="22"/>
-          <w:szCs w:val="22"/>
-          <w:lang w:val="fr-FR"/>
-        </w:rPr>
-        <w:t>{</w:t>
-      </w:r>
-      <w:proofErr w:type="spellStart"/>
-      <w:r>
-        <w:rPr>
-          <w:rFonts w:ascii="Arno Pro" w:hAnsi="Arno Pro" w:cs="Arial"/>
-          <w:color w:val="000000" w:themeColor="text1"/>
-          <w:sz w:val="22"/>
-          <w:szCs w:val="22"/>
-          <w:lang w:val="fr-FR"/>
-        </w:rPr>
-        <w:t>calcul_creance_principale_TTC</w:t>
-      </w:r>
-      <w:proofErr w:type="spellEnd"/>
-      <w:r>
-        <w:rPr>
-          <w:rFonts w:ascii="Arno Pro" w:hAnsi="Arno Pro" w:cs="Arial"/>
-          <w:color w:val="000000" w:themeColor="text1"/>
-          <w:sz w:val="22"/>
-          <w:szCs w:val="22"/>
-          <w:lang w:val="fr-FR"/>
-        </w:rPr>
-        <w:t>}</w:t>
-      </w:r>
-      <w:r>
-        <w:rPr>
-          <w:rFonts w:ascii="Arno Pro" w:hAnsi="Arno Pro" w:cs="Arial"/>
-          <w:color w:val="000000" w:themeColor="text1"/>
-          <w:sz w:val="22"/>
-          <w:szCs w:val="22"/>
-          <w:lang w:val="fr-FR"/>
-        </w:rPr>
-        <w:t xml:space="preserve"> + </w:t>
-      </w:r>
-      <w:r>
-        <w:rPr>
-          <w:rFonts w:ascii="Arno Pro" w:hAnsi="Arno Pro" w:cs="Arial"/>
-          <w:color w:val="000000" w:themeColor="text1"/>
-          <w:sz w:val="22"/>
-          <w:szCs w:val="22"/>
-          <w:lang w:val="fr-FR"/>
-        </w:rPr>
-        <w:t xml:space="preserve">40 + </w:t>
-      </w:r>
-      <w:r>
-        <w:rPr>
-          <w:rFonts w:ascii="Arno Pro" w:hAnsi="Arno Pro" w:cs="Arial"/>
-          <w:iCs/>
-          <w:color w:val="000000"/>
-          <w:sz w:val="22"/>
-          <w:szCs w:val="22"/>
-          <w:shd w:val="clear" w:color="auto" w:fill="FFFFFF"/>
-          <w:lang w:val="fr-FR"/>
-        </w:rPr>
-        <w:t>{</w:t>
-      </w:r>
-      <w:proofErr w:type="spellStart"/>
-      <w:r>
-        <w:rPr>
-          <w:rFonts w:ascii="Arno Pro" w:hAnsi="Arno Pro" w:cs="Arial"/>
-          <w:iCs/>
-          <w:color w:val="000000"/>
-          <w:sz w:val="22"/>
-          <w:szCs w:val="22"/>
-          <w:shd w:val="clear" w:color="auto" w:fill="FFFFFF"/>
-          <w:lang w:val="fr-FR"/>
-        </w:rPr>
-        <w:t>calcul_total_interets</w:t>
-      </w:r>
-      <w:proofErr w:type="spellEnd"/>
-      <w:r>
-        <w:rPr>
-          <w:rFonts w:ascii="Arno Pro" w:hAnsi="Arno Pro" w:cs="Arial"/>
-          <w:iCs/>
-          <w:color w:val="000000"/>
-          <w:sz w:val="22"/>
-          <w:szCs w:val="22"/>
-          <w:shd w:val="clear" w:color="auto" w:fill="FFFFFF"/>
-          <w:lang w:val="fr-FR"/>
-        </w:rPr>
-        <w:t>}</w:t>
-      </w:r>
-      <w:r>
-        <w:rPr>
-          <w:rFonts w:ascii="Arno Pro" w:hAnsi="Arno Pro" w:cs="Arial"/>
-          <w:iCs/>
-          <w:color w:val="000000"/>
-          <w:sz w:val="22"/>
-          <w:szCs w:val="22"/>
-          <w:shd w:val="clear" w:color="auto" w:fill="FFFFFF"/>
-          <w:lang w:val="fr-FR"/>
-        </w:rPr>
-        <w:t xml:space="preserve"> +</w:t>
-      </w:r>
-      <w:r>
-        <w:rPr>
-          <w:rFonts w:ascii="Arno Pro" w:hAnsi="Arno Pro" w:cs="Arial"/>
-          <w:iCs/>
-          <w:color w:val="000000"/>
-          <w:sz w:val="22"/>
-          <w:szCs w:val="22"/>
-          <w:shd w:val="clear" w:color="auto" w:fill="FFFFFF"/>
-          <w:lang w:val="fr-FR"/>
-        </w:rPr>
-        <w:t xml:space="preserve"> </w:t>
-      </w:r>
-      <w:r>
-        <w:rPr>
-          <w:rFonts w:ascii="Arno Pro" w:hAnsi="Arno Pro" w:cs="Arial"/>
-          <w:color w:val="000000" w:themeColor="text1"/>
-          <w:sz w:val="22"/>
-          <w:szCs w:val="22"/>
-          <w:shd w:val="clear" w:color="auto" w:fill="FFFFFF"/>
-          <w:lang w:val="fr-FR"/>
-        </w:rPr>
-        <w:t>{#</w:t>
-      </w:r>
-      <w:proofErr w:type="spellStart"/>
-      <w:r>
-        <w:rPr>
-          <w:rFonts w:ascii="Arno Pro" w:hAnsi="Arno Pro" w:cs="Arial"/>
-          <w:color w:val="000000" w:themeColor="text1"/>
-          <w:sz w:val="22"/>
-          <w:szCs w:val="22"/>
-          <w:shd w:val="clear" w:color="auto" w:fill="FFFFFF"/>
-          <w:lang w:val="fr-FR"/>
-        </w:rPr>
-        <w:t>isMontantHono</w:t>
-      </w:r>
-      <w:proofErr w:type="spellEnd"/>
-      <w:r>
-        <w:rPr>
-          <w:rFonts w:ascii="Arno Pro" w:hAnsi="Arno Pro" w:cs="Arial"/>
-          <w:color w:val="000000" w:themeColor="text1"/>
-          <w:sz w:val="22"/>
-          <w:szCs w:val="22"/>
-          <w:shd w:val="clear" w:color="auto" w:fill="FFFFFF"/>
-          <w:lang w:val="fr-FR"/>
-        </w:rPr>
-        <w:t>}{</w:t>
-      </w:r>
-      <w:proofErr w:type="spellStart"/>
-      <w:r>
-        <w:rPr>
-          <w:rFonts w:ascii="Arno Pro" w:hAnsi="Arno Pro" w:cs="Arial"/>
-          <w:color w:val="000000" w:themeColor="text1"/>
-          <w:sz w:val="22"/>
-          <w:szCs w:val="22"/>
-          <w:shd w:val="clear" w:color="auto" w:fill="FFFFFF"/>
-          <w:lang w:val="fr-FR"/>
-        </w:rPr>
-        <w:t>montant_honoraires</w:t>
-      </w:r>
-      <w:proofErr w:type="spellEnd"/>
-      <w:r>
-        <w:rPr>
-          <w:rFonts w:ascii="Arno Pro" w:hAnsi="Arno Pro" w:cs="Arial"/>
-          <w:color w:val="000000" w:themeColor="text1"/>
-          <w:sz w:val="22"/>
-          <w:szCs w:val="22"/>
-          <w:shd w:val="clear" w:color="auto" w:fill="FFFFFF"/>
-          <w:lang w:val="fr-FR"/>
-        </w:rPr>
-        <w:t>}{/}</w:t>
-      </w:r>
-      <w:r>
-        <w:rPr>
-          <w:rFonts w:ascii="Arno Pro" w:hAnsi="Arno Pro" w:cs="Arial"/>
-          <w:color w:val="000000" w:themeColor="text1"/>
-          <w:sz w:val="22"/>
-          <w:szCs w:val="22"/>
-          <w:shd w:val="clear" w:color="auto" w:fill="FFFFFF"/>
-          <w:lang w:val="fr-FR"/>
-        </w:rPr>
-        <w:t xml:space="preserve"> </w:t>
-      </w:r>
-      <w:r>
-        <w:rPr>
-          <w:rFonts w:ascii="Arno Pro" w:hAnsi="Arno Pro" w:cs="Arial"/>
-          <w:color w:val="000000" w:themeColor="text1"/>
-          <w:sz w:val="22"/>
-          <w:szCs w:val="22"/>
-          <w:shd w:val="clear" w:color="auto" w:fill="FFFFFF"/>
-          <w:lang w:val="fr-FR"/>
-        </w:rPr>
-        <w:t>{#</w:t>
-      </w:r>
-      <w:proofErr w:type="spellStart"/>
-      <w:r>
-        <w:rPr>
-          <w:rFonts w:ascii="Arno Pro" w:hAnsi="Arno Pro" w:cs="Arial"/>
-          <w:color w:val="000000" w:themeColor="text1"/>
-          <w:sz w:val="22"/>
-          <w:szCs w:val="22"/>
-          <w:shd w:val="clear" w:color="auto" w:fill="FFFFFF"/>
-          <w:lang w:val="fr-FR"/>
-        </w:rPr>
-        <w:t>isHonorairesHT</w:t>
-      </w:r>
-      <w:proofErr w:type="spellEnd"/>
-      <w:r>
-        <w:rPr>
-          <w:rFonts w:ascii="Arno Pro" w:hAnsi="Arno Pro" w:cs="Arial"/>
-          <w:color w:val="000000" w:themeColor="text1"/>
-          <w:sz w:val="22"/>
-          <w:szCs w:val="22"/>
-          <w:shd w:val="clear" w:color="auto" w:fill="FFFFFF"/>
-          <w:lang w:val="fr-FR"/>
-        </w:rPr>
-        <w:t>} HT{/}</w:t>
-      </w:r>
-      <w:r>
-        <w:rPr>
-          <w:rFonts w:ascii="Arno Pro" w:hAnsi="Arno Pro" w:cs="Arial"/>
-          <w:color w:val="000000" w:themeColor="text1"/>
-          <w:sz w:val="22"/>
-          <w:szCs w:val="22"/>
-          <w:lang w:val="fr-FR"/>
-        </w:rPr>
-        <w:t>, outre les intérêts moratoires échus à la date de paiement, sans préjudice de tous autres droits et actions de mon client.</w:t>
-      </w:r>
-    </w:p>
-    <w:p>
-      <w:pPr>
-        <w:spacing w:after="0" w:line="300" w:lineRule="exact"/>
-        <w:jc w:val="both"/>
-        <w:rPr>
-          <w:rFonts w:ascii="Arno Pro" w:hAnsi="Arno Pro" w:cs="Arial"/>
-          <w:color w:val="000000" w:themeColor="text1"/>
-          <w:sz w:val="22"/>
-          <w:szCs w:val="22"/>
-          <w:lang w:val="fr-FR"/>
-        </w:rPr>
-      </w:pPr>
-    </w:p>
-    <w:p>
-      <w:pPr>
-        <w:spacing w:after="0" w:line="300" w:lineRule="exact"/>
-        <w:jc w:val="both"/>
-        <w:rPr>
-          <w:rFonts w:ascii="Arno Pro" w:hAnsi="Arno Pro" w:cs="Arial"/>
-          <w:color w:val="000000" w:themeColor="text1"/>
-          <w:sz w:val="22"/>
-          <w:szCs w:val="22"/>
-          <w:lang w:val="fr-FR"/>
-        </w:rPr>
-      </w:pPr>
-      <w:r>
-        <w:rPr>
-          <w:rFonts w:ascii="Arno Pro" w:hAnsi="Arno Pro" w:cs="Arial"/>
-          <w:color w:val="000000" w:themeColor="text1"/>
-          <w:sz w:val="22"/>
-          <w:szCs w:val="22"/>
-          <w:lang w:val="fr-FR"/>
-        </w:rPr>
-        <w:t>A défaut de règlement sous huitaine, nous vous informons que nous avons d'ores et déjà pour instruction d’engager toute procédure judiciaire utile pour recouvrer la créance en principal, outre intérêts moratoires et dommages et intérêts.</w:t>
-      </w:r>
-    </w:p>
-    <w:p>
-      <w:pPr>
-        <w:spacing w:after="0" w:line="300" w:lineRule="exact"/>
-        <w:jc w:val="both"/>
-        <w:rPr>
-          <w:rFonts w:ascii="Arno Pro" w:hAnsi="Arno Pro" w:cs="Arial"/>
-          <w:color w:val="000000" w:themeColor="text1"/>
-          <w:sz w:val="22"/>
-          <w:szCs w:val="22"/>
-          <w:lang w:val="fr-FR"/>
-        </w:rPr>
-      </w:pPr>
-    </w:p>
-    <w:p>
-      <w:pPr>
-        <w:spacing w:after="0" w:line="300" w:lineRule="exact"/>
-        <w:jc w:val="both"/>
-        <w:rPr>
-          <w:rFonts w:ascii="Arno Pro" w:hAnsi="Arno Pro" w:cs="Arial"/>
-          <w:color w:val="000000" w:themeColor="text1"/>
-          <w:sz w:val="22"/>
-          <w:szCs w:val="22"/>
-          <w:lang w:val="fr-FR"/>
-        </w:rPr>
-      </w:pPr>
-      <w:r>
-        <w:rPr>
-          <w:rFonts w:ascii="Arno Pro" w:hAnsi="Arno Pro" w:cs="Arial"/>
-          <w:color w:val="000000" w:themeColor="text1"/>
-          <w:sz w:val="22"/>
-          <w:szCs w:val="22"/>
-          <w:lang w:val="fr-FR"/>
-        </w:rPr>
-        <w:lastRenderedPageBreak/>
-        <w:t>Une telle procédure entraînerait une aggravation significative des frais de recouvrement qui seront entièrement à votre charge.</w:t>
-      </w:r>
-    </w:p>
-    <w:p>
-      <w:pPr>
-        <w:spacing w:after="0" w:line="300" w:lineRule="exact"/>
-        <w:jc w:val="both"/>
-        <w:rPr>
-          <w:rFonts w:ascii="Arno Pro" w:hAnsi="Arno Pro" w:cs="Arial"/>
-          <w:color w:val="000000" w:themeColor="text1"/>
-          <w:sz w:val="22"/>
-          <w:szCs w:val="22"/>
-          <w:lang w:val="fr-FR"/>
-        </w:rPr>
-      </w:pPr>
-    </w:p>
-    <w:p>
-      <w:pPr>
-        <w:spacing w:after="0" w:line="300" w:lineRule="exact"/>
-        <w:jc w:val="both"/>
-        <w:rPr>
-          <w:rFonts w:ascii="Arno Pro" w:hAnsi="Arno Pro" w:cs="Arial"/>
-          <w:color w:val="000000" w:themeColor="text1"/>
-          <w:sz w:val="22"/>
-          <w:szCs w:val="22"/>
-          <w:lang w:val="fr-FR"/>
-        </w:rPr>
-      </w:pPr>
-      <w:r>
-        <w:rPr>
-          <w:rFonts w:ascii="Arno Pro" w:hAnsi="Arno Pro" w:cs="Arial"/>
-          <w:color w:val="000000" w:themeColor="text1"/>
-          <w:sz w:val="22"/>
-          <w:szCs w:val="22"/>
-          <w:lang w:val="fr-FR"/>
-        </w:rPr>
-        <w:t xml:space="preserve">Conformément aux usages de notre profession, nous vous informons que vous </w:t>
-      </w:r>
-      <w:r>
-        <w:rPr>
-          <w:rFonts w:ascii="Arno Pro" w:hAnsi="Arno Pro" w:cs="Arial"/>
-          <w:color w:val="000000" w:themeColor="text1"/>
-          <w:sz w:val="22"/>
-          <w:szCs w:val="22"/>
-          <w:lang w:val="fr-FR"/>
-        </w:rPr>
-        <w:t xml:space="preserve">pouvez </w:t>
-      </w:r>
-      <w:r>
-        <w:rPr>
-          <w:rFonts w:ascii="Arno Pro" w:hAnsi="Arno Pro" w:cs="Arial"/>
-          <w:color w:val="000000" w:themeColor="text1"/>
-          <w:sz w:val="22"/>
-          <w:szCs w:val="22"/>
-          <w:lang w:val="fr-FR"/>
-        </w:rPr>
-        <w:t>transmettre la présente au conseil de votre choix.</w:t>
-      </w:r>
-    </w:p>
-    <w:p>
-      <w:pPr>
-        <w:spacing w:after="0" w:line="300" w:lineRule="exact"/>
-        <w:jc w:val="both"/>
-        <w:rPr>
-          <w:rFonts w:ascii="Arno Pro" w:hAnsi="Arno Pro" w:cs="Arial"/>
-          <w:color w:val="000000" w:themeColor="text1"/>
-          <w:sz w:val="22"/>
-          <w:szCs w:val="22"/>
-          <w:lang w:val="fr-FR"/>
-        </w:rPr>
-      </w:pPr>
-    </w:p>
-    <w:p>
-      <w:pPr>
-        <w:spacing w:after="0" w:line="300" w:lineRule="exact"/>
-        <w:jc w:val="both"/>
-        <w:rPr>
-          <w:rFonts w:ascii="Arno Pro" w:hAnsi="Arno Pro" w:cs="Arial"/>
-          <w:color w:val="000000" w:themeColor="text1"/>
-          <w:sz w:val="22"/>
-          <w:szCs w:val="22"/>
-          <w:lang w:val="fr-FR"/>
-        </w:rPr>
-      </w:pPr>
-      <w:r>
-        <w:rPr>
-          <w:rFonts w:ascii="Arno Pro" w:hAnsi="Arno Pro" w:cs="Arial"/>
-          <w:color w:val="000000" w:themeColor="text1"/>
-          <w:sz w:val="22"/>
-          <w:szCs w:val="22"/>
-          <w:lang w:val="fr-FR"/>
-        </w:rPr>
-        <w:t xml:space="preserve">Nous vous prions d’agréer, </w:t>
-      </w:r>
-      <w:r>
-        <w:rPr>
-          <w:rFonts w:ascii="Arno Pro" w:hAnsi="Arno Pro" w:cs="Arial"/>
-          <w:color w:val="000000" w:themeColor="text1"/>
-          <w:sz w:val="22"/>
-          <w:szCs w:val="22"/>
-          <w:lang w:val="fr-FR"/>
-        </w:rPr>
-        <w:t>{#</w:t>
-      </w:r>
-      <w:proofErr w:type="spellStart"/>
-      <w:proofErr w:type="gramStart"/>
-      <w:r>
-        <w:rPr>
-          <w:rFonts w:ascii="Arno Pro" w:hAnsi="Arno Pro" w:cs="Arial"/>
-          <w:color w:val="000000" w:themeColor="text1"/>
-          <w:sz w:val="22"/>
-          <w:szCs w:val="22"/>
-          <w:lang w:val="fr-FR"/>
-        </w:rPr>
-        <w:t>isFemale</w:t>
-      </w:r>
-      <w:proofErr w:type="spellEnd"/>
-      <w:r>
-        <w:rPr>
-          <w:rFonts w:ascii="Arno Pro" w:hAnsi="Arno Pro" w:cs="Arial"/>
-          <w:color w:val="000000" w:themeColor="text1"/>
-          <w:sz w:val="22"/>
-          <w:szCs w:val="22"/>
-          <w:lang w:val="fr-FR"/>
-        </w:rPr>
-        <w:t>}Mme</w:t>
-      </w:r>
-      <w:proofErr w:type="gramEnd"/>
-      <w:r>
-        <w:rPr>
-          <w:rFonts w:ascii="Arno Pro" w:hAnsi="Arno Pro" w:cs="Arial"/>
-          <w:color w:val="000000" w:themeColor="text1"/>
-          <w:sz w:val="22"/>
-          <w:szCs w:val="22"/>
-          <w:lang w:val="fr-FR"/>
-        </w:rPr>
-        <w:t>{/}{#</w:t>
-      </w:r>
-      <w:proofErr w:type="spellStart"/>
-      <w:r>
-        <w:rPr>
-          <w:rFonts w:ascii="Arno Pro" w:hAnsi="Arno Pro" w:cs="Arial"/>
-          <w:color w:val="000000" w:themeColor="text1"/>
-          <w:sz w:val="22"/>
-          <w:szCs w:val="22"/>
-          <w:lang w:val="fr-FR"/>
-        </w:rPr>
-        <w:t>isMale</w:t>
-      </w:r>
-      <w:proofErr w:type="spellEnd"/>
-      <w:r>
-        <w:rPr>
-          <w:rFonts w:ascii="Arno Pro" w:hAnsi="Arno Pro" w:cs="Arial"/>
-          <w:color w:val="000000" w:themeColor="text1"/>
-          <w:sz w:val="22"/>
-          <w:szCs w:val="22"/>
-          <w:lang w:val="fr-FR"/>
-        </w:rPr>
-        <w:t xml:space="preserve">}M.{/} </w:t>
       </w:r>
       <w:r>
         <w:rPr>
@@ -9783,7 +9890,7 @@
 </file>
 
 <file path=customXml/itemProps1.xml><?xml version="1.0" encoding="utf-8"?>
-<ds:datastoreItem xmlns:ds="http://schemas.openxmlformats.org/officeDocument/2006/customXml" ds:itemID="{DEE9F31A-683B-AD46-983D-BA92D7FA13A7}">
+<ds:datastoreItem xmlns:ds="http://schemas.openxmlformats.org/officeDocument/2006/customXml" ds:itemID="{500505EF-341C-A749-AF8C-5EB6DA3D3465}">
   <ds:schemaRefs>
     <ds:schemaRef ds:uri="http://schemas.openxmlformats.org/officeDocument/2006/bibliography"/>
   </ds:schemaRefs>

</xml_diff>